<commit_message>
Update software achitecture 20190131.docx
</commit_message>
<xml_diff>
--- a/Meeting Notes/software achitecture 20190131.docx
+++ b/Meeting Notes/software achitecture 20190131.docx
@@ -3,14 +3,15 @@
 <w:document xmlns:wpc="http://schemas.microsoft.com/office/word/2010/wordprocessingCanvas" xmlns:cx="http://schemas.microsoft.com/office/drawing/2014/chartex" xmlns:cx1="http://schemas.microsoft.com/office/drawing/2015/9/8/chartex" xmlns:cx2="http://schemas.microsoft.com/office/drawing/2015/10/21/chartex" xmlns:cx3="http://schemas.microsoft.com/office/drawing/2016/5/9/chartex" xmlns:cx4="http://schemas.microsoft.com/office/drawing/2016/5/10/chartex" xmlns:cx5="http://schemas.microsoft.com/office/drawing/2016/5/11/chartex" xmlns:cx6="http://schemas.microsoft.com/office/drawing/2016/5/12/chartex" xmlns:cx7="http://schemas.microsoft.com/office/drawing/2016/5/13/chartex" xmlns:cx8="http://schemas.microsoft.com/office/drawing/2016/5/14/chartex" xmlns:mc="http://schemas.openxmlformats.org/markup-compatibility/2006" xmlns:aink="http://schemas.microsoft.com/office/drawing/2016/ink" xmlns:am3d="http://schemas.microsoft.com/office/drawing/2017/model3d" xmlns:o="urn:schemas-microsoft-com:office:office" xmlns:r="http://schemas.openxmlformats.org/officeDocument/2006/relationships" xmlns:m="http://schemas.openxmlformats.org/officeDocument/2006/math" xmlns:v="urn:schemas-microsoft-com:vml" xmlns:wp14="http://schemas.microsoft.com/office/word/2010/wordprocessingDrawing" xmlns:wp="http://schemas.openxmlformats.org/drawingml/2006/wordprocessingDrawing" xmlns:w10="urn:schemas-microsoft-com:office:word" xmlns:w="http://schemas.openxmlformats.org/wordprocessingml/2006/main" xmlns:w14="http://schemas.microsoft.com/office/word/2010/wordml" xmlns:w15="http://schemas.microsoft.com/office/word/2012/wordml" xmlns:w16cid="http://schemas.microsoft.com/office/word/2016/wordml/cid" xmlns:w16se="http://schemas.microsoft.com/office/word/2015/wordml/symex" xmlns:wpg="http://schemas.microsoft.com/office/word/2010/wordprocessingGroup" xmlns:wpi="http://schemas.microsoft.com/office/word/2010/wordprocessingInk" xmlns:wne="http://schemas.microsoft.com/office/word/2006/wordml" xmlns:wps="http://schemas.microsoft.com/office/word/2010/wordprocessingShape" mc:Ignorable="w14 w15 w16se w16cid wp14">
   <w:body>
     <w:p>
+      <w:bookmarkStart w:id="0" w:name="_GoBack"/>
       <w:r>
         <w:rPr>
           <w:noProof/>
         </w:rPr>
         <w:drawing>
-          <wp:inline distT="0" distB="0" distL="0" distR="0" wp14:anchorId="54DCCAE1" wp14:editId="63A7DB2C">
+          <wp:inline distT="0" distB="0" distL="0" distR="0" wp14:anchorId="54DCCAE1" wp14:editId="218CDC7D">
             <wp:extent cx="7527851" cy="4051005"/>
-            <wp:effectExtent l="19050" t="0" r="16510" b="0"/>
+            <wp:effectExtent l="0" t="0" r="16510" b="0"/>
             <wp:docPr id="1" name="Diagram 1"/>
             <wp:cNvGraphicFramePr/>
             <a:graphic xmlns:a="http://schemas.openxmlformats.org/drawingml/2006/main">
@@ -21,7 +22,6 @@
           </wp:inline>
         </w:drawing>
       </w:r>
-      <w:bookmarkStart w:id="0" w:name="_GoBack"/>
       <w:bookmarkEnd w:id="0"/>
     </w:p>
     <w:sectPr>
@@ -1231,7 +1231,7 @@
         <a:p>
           <a:r>
             <a:rPr lang="en-CA"/>
-            <a:t>IoT inventory architecture</a:t>
+            <a:t>IoT inventory software architecture</a:t>
           </a:r>
         </a:p>
       </dgm:t>
@@ -1411,7 +1411,7 @@
         <a:p>
           <a:r>
             <a:rPr lang="en-CA"/>
-            <a:t>weight data formatting</a:t>
+            <a:t>weight data calib</a:t>
           </a:r>
         </a:p>
       </dgm:t>
@@ -1828,7 +1828,331 @@
         </a:p>
       </dgm:t>
     </dgm:pt>
-    <dgm:pt modelId="{789F7CE6-A0D6-4189-9A60-E07565E8B53A}">
+    <dgm:pt modelId="{3B39572B-F272-4372-964F-95EC51BA7802}">
+      <dgm:prSet/>
+      <dgm:spPr/>
+      <dgm:t>
+        <a:bodyPr/>
+        <a:lstStyle/>
+        <a:p>
+          <a:r>
+            <a:rPr lang="en-CA"/>
+            <a:t>Read xbee serial data</a:t>
+          </a:r>
+        </a:p>
+      </dgm:t>
+    </dgm:pt>
+    <dgm:pt modelId="{4A107B58-DB29-41D8-A185-4E301894D49B}" type="parTrans" cxnId="{AB27AB09-0C2E-4607-AEE0-1C586EF403B0}">
+      <dgm:prSet/>
+      <dgm:spPr/>
+      <dgm:t>
+        <a:bodyPr/>
+        <a:lstStyle/>
+        <a:p>
+          <a:endParaRPr lang="en-CA"/>
+        </a:p>
+      </dgm:t>
+    </dgm:pt>
+    <dgm:pt modelId="{820C6891-2F6B-4E25-A219-CCD1B77443A9}" type="sibTrans" cxnId="{AB27AB09-0C2E-4607-AEE0-1C586EF403B0}">
+      <dgm:prSet/>
+      <dgm:spPr/>
+      <dgm:t>
+        <a:bodyPr/>
+        <a:lstStyle/>
+        <a:p>
+          <a:endParaRPr lang="en-CA"/>
+        </a:p>
+      </dgm:t>
+    </dgm:pt>
+    <dgm:pt modelId="{683506CF-5874-4A70-8200-690A1FBD90A1}">
+      <dgm:prSet/>
+      <dgm:spPr/>
+      <dgm:t>
+        <a:bodyPr/>
+        <a:lstStyle/>
+        <a:p>
+          <a:r>
+            <a:rPr lang="en-CA"/>
+            <a:t>use voltage-weight ratio table or send raw data</a:t>
+          </a:r>
+        </a:p>
+      </dgm:t>
+    </dgm:pt>
+    <dgm:pt modelId="{03D5EF7F-8824-44A8-B045-4843969CE0A1}" type="parTrans" cxnId="{9387C2C6-8A39-459E-A723-2F0BACD2C447}">
+      <dgm:prSet/>
+      <dgm:spPr/>
+      <dgm:t>
+        <a:bodyPr/>
+        <a:lstStyle/>
+        <a:p>
+          <a:endParaRPr lang="en-CA"/>
+        </a:p>
+      </dgm:t>
+    </dgm:pt>
+    <dgm:pt modelId="{07585251-FC22-4F99-9A13-638ECBDCF089}" type="sibTrans" cxnId="{9387C2C6-8A39-459E-A723-2F0BACD2C447}">
+      <dgm:prSet/>
+      <dgm:spPr/>
+      <dgm:t>
+        <a:bodyPr/>
+        <a:lstStyle/>
+        <a:p>
+          <a:endParaRPr lang="en-CA"/>
+        </a:p>
+      </dgm:t>
+    </dgm:pt>
+    <dgm:pt modelId="{B7023CC5-28E1-4E4B-8628-32648049F8A5}">
+      <dgm:prSet/>
+      <dgm:spPr/>
+      <dgm:t>
+        <a:bodyPr/>
+        <a:lstStyle/>
+        <a:p>
+          <a:r>
+            <a:rPr lang="en-CA"/>
+            <a:t>wait for ping from pi to send</a:t>
+          </a:r>
+        </a:p>
+      </dgm:t>
+    </dgm:pt>
+    <dgm:pt modelId="{5F9B3086-F618-4276-926C-B78F7B04CC38}" type="parTrans" cxnId="{6B048C85-D093-46F3-9935-B197BE699866}">
+      <dgm:prSet/>
+      <dgm:spPr/>
+      <dgm:t>
+        <a:bodyPr/>
+        <a:lstStyle/>
+        <a:p>
+          <a:endParaRPr lang="en-CA"/>
+        </a:p>
+      </dgm:t>
+    </dgm:pt>
+    <dgm:pt modelId="{2A72B7B0-79CA-4633-9315-F76FEA67854A}" type="sibTrans" cxnId="{6B048C85-D093-46F3-9935-B197BE699866}">
+      <dgm:prSet/>
+      <dgm:spPr/>
+      <dgm:t>
+        <a:bodyPr/>
+        <a:lstStyle/>
+        <a:p>
+          <a:endParaRPr lang="en-CA"/>
+        </a:p>
+      </dgm:t>
+    </dgm:pt>
+    <dgm:pt modelId="{CB41D4C6-ACD0-4CBC-8DF4-1455EA830529}">
+      <dgm:prSet/>
+      <dgm:spPr/>
+      <dgm:t>
+        <a:bodyPr/>
+        <a:lstStyle/>
+        <a:p>
+          <a:r>
+            <a:rPr lang="en-CA"/>
+            <a:t>Ping End Device to request data</a:t>
+          </a:r>
+        </a:p>
+      </dgm:t>
+    </dgm:pt>
+    <dgm:pt modelId="{E01F8A1B-7EB1-4A2A-8177-E0F9050DE00E}" type="parTrans" cxnId="{1F3350AF-A3A2-45A1-8237-A1DBF8416DEA}">
+      <dgm:prSet/>
+      <dgm:spPr/>
+      <dgm:t>
+        <a:bodyPr/>
+        <a:lstStyle/>
+        <a:p>
+          <a:endParaRPr lang="en-CA"/>
+        </a:p>
+      </dgm:t>
+    </dgm:pt>
+    <dgm:pt modelId="{1FC946AC-0567-4E77-B090-0C10DD7BF0D3}" type="sibTrans" cxnId="{1F3350AF-A3A2-45A1-8237-A1DBF8416DEA}">
+      <dgm:prSet/>
+      <dgm:spPr/>
+      <dgm:t>
+        <a:bodyPr/>
+        <a:lstStyle/>
+        <a:p>
+          <a:endParaRPr lang="en-CA"/>
+        </a:p>
+      </dgm:t>
+    </dgm:pt>
+    <dgm:pt modelId="{506A56AA-0156-48E2-B14E-72874B56B94A}">
+      <dgm:prSet/>
+      <dgm:spPr/>
+      <dgm:t>
+        <a:bodyPr/>
+        <a:lstStyle/>
+        <a:p>
+          <a:r>
+            <a:rPr lang="en-CA"/>
+            <a:t>Wait for data</a:t>
+          </a:r>
+        </a:p>
+      </dgm:t>
+    </dgm:pt>
+    <dgm:pt modelId="{B92CA8FA-8ADB-4584-AA02-3FEC747F49B1}" type="parTrans" cxnId="{6BA21FBD-0229-4DD5-8724-E278A2E4F00F}">
+      <dgm:prSet/>
+      <dgm:spPr/>
+      <dgm:t>
+        <a:bodyPr/>
+        <a:lstStyle/>
+        <a:p>
+          <a:endParaRPr lang="en-CA"/>
+        </a:p>
+      </dgm:t>
+    </dgm:pt>
+    <dgm:pt modelId="{40F1D017-2FC2-488E-9311-9411E9B09EC4}" type="sibTrans" cxnId="{6BA21FBD-0229-4DD5-8724-E278A2E4F00F}">
+      <dgm:prSet/>
+      <dgm:spPr/>
+      <dgm:t>
+        <a:bodyPr/>
+        <a:lstStyle/>
+        <a:p>
+          <a:endParaRPr lang="en-CA"/>
+        </a:p>
+      </dgm:t>
+    </dgm:pt>
+    <dgm:pt modelId="{D1BB1D24-0E7C-4B7E-9132-F456253ADE9C}">
+      <dgm:prSet/>
+      <dgm:spPr/>
+      <dgm:t>
+        <a:bodyPr/>
+        <a:lstStyle/>
+        <a:p>
+          <a:r>
+            <a:rPr lang="en-CA"/>
+            <a:t>Ping End deice to confirm reciept </a:t>
+          </a:r>
+        </a:p>
+      </dgm:t>
+    </dgm:pt>
+    <dgm:pt modelId="{ECA12BF0-085D-4B93-8AAD-B4B9E09BA3BB}" type="parTrans" cxnId="{F0B10394-6A22-40C9-B320-9C5959890EA5}">
+      <dgm:prSet/>
+      <dgm:spPr/>
+      <dgm:t>
+        <a:bodyPr/>
+        <a:lstStyle/>
+        <a:p>
+          <a:endParaRPr lang="en-CA"/>
+        </a:p>
+      </dgm:t>
+    </dgm:pt>
+    <dgm:pt modelId="{81CBFE15-07DB-4199-988E-8B728CFB4EA3}" type="sibTrans" cxnId="{F0B10394-6A22-40C9-B320-9C5959890EA5}">
+      <dgm:prSet/>
+      <dgm:spPr/>
+      <dgm:t>
+        <a:bodyPr/>
+        <a:lstStyle/>
+        <a:p>
+          <a:endParaRPr lang="en-CA"/>
+        </a:p>
+      </dgm:t>
+    </dgm:pt>
+    <dgm:pt modelId="{507C8987-12FF-4B77-B6C7-B80CF141F578}">
+      <dgm:prSet/>
+      <dgm:spPr/>
+      <dgm:t>
+        <a:bodyPr/>
+        <a:lstStyle/>
+        <a:p>
+          <a:r>
+            <a:rPr lang="en-CA"/>
+            <a:t>will need if getting raw data</a:t>
+          </a:r>
+        </a:p>
+      </dgm:t>
+    </dgm:pt>
+    <dgm:pt modelId="{270B8D64-8B3F-4E70-AD9E-B9B33DEEEF13}" type="parTrans" cxnId="{05A3A98F-278E-4FEC-88C0-ADAAA9D6A750}">
+      <dgm:prSet/>
+      <dgm:spPr/>
+      <dgm:t>
+        <a:bodyPr/>
+        <a:lstStyle/>
+        <a:p>
+          <a:endParaRPr lang="en-CA"/>
+        </a:p>
+      </dgm:t>
+    </dgm:pt>
+    <dgm:pt modelId="{69324EE4-E995-4060-9092-AFBA3A514B31}" type="sibTrans" cxnId="{05A3A98F-278E-4FEC-88C0-ADAAA9D6A750}">
+      <dgm:prSet/>
+      <dgm:spPr/>
+      <dgm:t>
+        <a:bodyPr/>
+        <a:lstStyle/>
+        <a:p>
+          <a:endParaRPr lang="en-CA"/>
+        </a:p>
+      </dgm:t>
+    </dgm:pt>
+    <dgm:pt modelId="{5EC73874-E497-4E80-978E-F616FDE5D1C6}">
+      <dgm:prSet/>
+      <dgm:spPr/>
+      <dgm:t>
+        <a:bodyPr/>
+        <a:lstStyle/>
+        <a:p>
+          <a:r>
+            <a:rPr lang="en-CA"/>
+            <a:t>send </a:t>
+          </a:r>
+        </a:p>
+      </dgm:t>
+    </dgm:pt>
+    <dgm:pt modelId="{A1877B37-BD89-42E3-AE88-B51F1373E3FF}" type="parTrans" cxnId="{BE5B126D-861C-4F83-AB84-D24C3CDBD33B}">
+      <dgm:prSet/>
+      <dgm:spPr/>
+      <dgm:t>
+        <a:bodyPr/>
+        <a:lstStyle/>
+        <a:p>
+          <a:endParaRPr lang="en-CA"/>
+        </a:p>
+      </dgm:t>
+    </dgm:pt>
+    <dgm:pt modelId="{81F6DB88-66F6-41DE-9388-C6246CA56D30}" type="sibTrans" cxnId="{BE5B126D-861C-4F83-AB84-D24C3CDBD33B}">
+      <dgm:prSet/>
+      <dgm:spPr/>
+      <dgm:t>
+        <a:bodyPr/>
+        <a:lstStyle/>
+        <a:p>
+          <a:endParaRPr lang="en-CA"/>
+        </a:p>
+      </dgm:t>
+    </dgm:pt>
+    <dgm:pt modelId="{F2624733-5F26-4D9A-ABDF-02813DD140B5}">
+      <dgm:prSet/>
+      <dgm:spPr/>
+      <dgm:t>
+        <a:bodyPr/>
+        <a:lstStyle/>
+        <a:p>
+          <a:r>
+            <a:rPr lang="en-CA"/>
+            <a:t>wait for reciept confirmation</a:t>
+          </a:r>
+        </a:p>
+      </dgm:t>
+    </dgm:pt>
+    <dgm:pt modelId="{055E4AFB-B80A-4C7E-9520-DD4B760F97F5}" type="parTrans" cxnId="{32915503-3B62-41D4-909B-266BE74DF008}">
+      <dgm:prSet/>
+      <dgm:spPr/>
+      <dgm:t>
+        <a:bodyPr/>
+        <a:lstStyle/>
+        <a:p>
+          <a:endParaRPr lang="en-CA"/>
+        </a:p>
+      </dgm:t>
+    </dgm:pt>
+    <dgm:pt modelId="{67315607-12FC-4E15-B0B9-9997BC1A2242}" type="sibTrans" cxnId="{32915503-3B62-41D4-909B-266BE74DF008}">
+      <dgm:prSet/>
+      <dgm:spPr/>
+      <dgm:t>
+        <a:bodyPr/>
+        <a:lstStyle/>
+        <a:p>
+          <a:endParaRPr lang="en-CA"/>
+        </a:p>
+      </dgm:t>
+    </dgm:pt>
+    <dgm:pt modelId="{90B065E7-45A5-4A6E-BFCC-13BD8AC265ED}">
       <dgm:prSet/>
       <dgm:spPr/>
       <dgm:t>
@@ -1842,7 +2166,7 @@
         </a:p>
       </dgm:t>
     </dgm:pt>
-    <dgm:pt modelId="{EB840EC2-B4F8-4B1C-9FF2-0EB99D4E84E0}" type="parTrans" cxnId="{A5D7D915-0B34-4E5B-BBBC-769A17FC7B4B}">
+    <dgm:pt modelId="{005FE248-704C-41D2-A62F-E4D81A820281}" type="parTrans" cxnId="{3D4BB60D-91B2-45E5-9913-89E288D44233}">
       <dgm:prSet/>
       <dgm:spPr/>
       <dgm:t>
@@ -1853,7 +2177,7 @@
         </a:p>
       </dgm:t>
     </dgm:pt>
-    <dgm:pt modelId="{BB85722F-BFE4-45A2-8E9C-31143A9E69E0}" type="sibTrans" cxnId="{A5D7D915-0B34-4E5B-BBBC-769A17FC7B4B}">
+    <dgm:pt modelId="{910140E7-468C-4D48-96A4-9FEC97ADCB81}" type="sibTrans" cxnId="{3D4BB60D-91B2-45E5-9913-89E288D44233}">
       <dgm:prSet/>
       <dgm:spPr/>
       <dgm:t>
@@ -1864,7 +2188,7 @@
         </a:p>
       </dgm:t>
     </dgm:pt>
-    <dgm:pt modelId="{3B39572B-F272-4372-964F-95EC51BA7802}">
+    <dgm:pt modelId="{546C85A3-E88A-4A11-AD7D-EA3419E11E5C}">
       <dgm:prSet/>
       <dgm:spPr/>
       <dgm:t>
@@ -1873,12 +2197,12 @@
         <a:p>
           <a:r>
             <a:rPr lang="en-CA"/>
-            <a:t>Read xbee serial data</a:t>
+            <a:t>clean up string ( extract only data we care about)</a:t>
           </a:r>
         </a:p>
       </dgm:t>
     </dgm:pt>
-    <dgm:pt modelId="{4A107B58-DB29-41D8-A185-4E301894D49B}" type="parTrans" cxnId="{AB27AB09-0C2E-4607-AEE0-1C586EF403B0}">
+    <dgm:pt modelId="{D43F9FAA-A90D-4F5B-B593-DA00C3F9A1DB}" type="parTrans" cxnId="{F62E21AB-4C54-49CC-B928-BCE9235047D3}">
       <dgm:prSet/>
       <dgm:spPr/>
       <dgm:t>
@@ -1889,7 +2213,7 @@
         </a:p>
       </dgm:t>
     </dgm:pt>
-    <dgm:pt modelId="{820C6891-2F6B-4E25-A219-CCD1B77443A9}" type="sibTrans" cxnId="{AB27AB09-0C2E-4607-AEE0-1C586EF403B0}">
+    <dgm:pt modelId="{96986A91-46C0-4EA3-986E-3C17A1864FE1}" type="sibTrans" cxnId="{F62E21AB-4C54-49CC-B928-BCE9235047D3}">
       <dgm:prSet/>
       <dgm:spPr/>
       <dgm:t>
@@ -1900,7 +2224,7 @@
         </a:p>
       </dgm:t>
     </dgm:pt>
-    <dgm:pt modelId="{683506CF-5874-4A70-8200-690A1FBD90A1}">
+    <dgm:pt modelId="{B07F0BB4-5ABC-482A-968A-A9D37BEE88D7}">
       <dgm:prSet/>
       <dgm:spPr/>
       <dgm:t>
@@ -1909,12 +2233,12 @@
         <a:p>
           <a:r>
             <a:rPr lang="en-CA"/>
-            <a:t>use voltage-weight ratio table or send raw data</a:t>
+            <a:t>format data values for table insertion</a:t>
           </a:r>
         </a:p>
       </dgm:t>
     </dgm:pt>
-    <dgm:pt modelId="{03D5EF7F-8824-44A8-B045-4843969CE0A1}" type="parTrans" cxnId="{9387C2C6-8A39-459E-A723-2F0BACD2C447}">
+    <dgm:pt modelId="{02A47387-AE37-4C86-95B0-CCA981A690C5}" type="parTrans" cxnId="{BDFBE4E9-A00A-4899-8BDA-DD3D86013706}">
       <dgm:prSet/>
       <dgm:spPr/>
       <dgm:t>
@@ -1925,7 +2249,7 @@
         </a:p>
       </dgm:t>
     </dgm:pt>
-    <dgm:pt modelId="{07585251-FC22-4F99-9A13-638ECBDCF089}" type="sibTrans" cxnId="{9387C2C6-8A39-459E-A723-2F0BACD2C447}">
+    <dgm:pt modelId="{A5D2DC4A-ACE2-4332-9E25-1826D1C7826F}" type="sibTrans" cxnId="{BDFBE4E9-A00A-4899-8BDA-DD3D86013706}">
       <dgm:prSet/>
       <dgm:spPr/>
       <dgm:t>
@@ -1936,7 +2260,7 @@
         </a:p>
       </dgm:t>
     </dgm:pt>
-    <dgm:pt modelId="{B7023CC5-28E1-4E4B-8628-32648049F8A5}">
+    <dgm:pt modelId="{5198D9B9-4EFE-4D6E-A6D4-1E1A226A802A}">
       <dgm:prSet/>
       <dgm:spPr/>
       <dgm:t>
@@ -1945,12 +2269,12 @@
         <a:p>
           <a:r>
             <a:rPr lang="en-CA"/>
-            <a:t>wait for ping from pi to send</a:t>
+            <a:t>only one  string can be sent per API request</a:t>
           </a:r>
         </a:p>
       </dgm:t>
     </dgm:pt>
-    <dgm:pt modelId="{5F9B3086-F618-4276-926C-B78F7B04CC38}" type="parTrans" cxnId="{6B048C85-D093-46F3-9935-B197BE699866}">
+    <dgm:pt modelId="{23652B54-49D9-44CC-B07B-3E0C42666120}" type="parTrans" cxnId="{0D1C9827-25CA-4720-BAE6-9DFBA0D74A68}">
       <dgm:prSet/>
       <dgm:spPr/>
       <dgm:t>
@@ -1961,7 +2285,7 @@
         </a:p>
       </dgm:t>
     </dgm:pt>
-    <dgm:pt modelId="{2A72B7B0-79CA-4633-9315-F76FEA67854A}" type="sibTrans" cxnId="{6B048C85-D093-46F3-9935-B197BE699866}">
+    <dgm:pt modelId="{BFEDDDB8-B390-4A43-A4E1-531D819D7C58}" type="sibTrans" cxnId="{0D1C9827-25CA-4720-BAE6-9DFBA0D74A68}">
       <dgm:prSet/>
       <dgm:spPr/>
       <dgm:t>
@@ -1972,7 +2296,7 @@
         </a:p>
       </dgm:t>
     </dgm:pt>
-    <dgm:pt modelId="{CB41D4C6-ACD0-4CBC-8DF4-1455EA830529}">
+    <dgm:pt modelId="{37BDB7C9-65EA-4932-B845-6C72707BC6C0}">
       <dgm:prSet/>
       <dgm:spPr/>
       <dgm:t>
@@ -1981,12 +2305,12 @@
         <a:p>
           <a:r>
             <a:rPr lang="en-CA"/>
-            <a:t>Ping End Device to request data</a:t>
+            <a:t>recieve from formatter function</a:t>
           </a:r>
         </a:p>
       </dgm:t>
     </dgm:pt>
-    <dgm:pt modelId="{E01F8A1B-7EB1-4A2A-8177-E0F9050DE00E}" type="parTrans" cxnId="{1F3350AF-A3A2-45A1-8237-A1DBF8416DEA}">
+    <dgm:pt modelId="{1968FB53-D0F0-4DFD-BF19-399BB00BD840}" type="parTrans" cxnId="{E530304B-1088-4236-9025-49BC4DCC0B3B}">
       <dgm:prSet/>
       <dgm:spPr/>
       <dgm:t>
@@ -1997,7 +2321,7 @@
         </a:p>
       </dgm:t>
     </dgm:pt>
-    <dgm:pt modelId="{1FC946AC-0567-4E77-B090-0C10DD7BF0D3}" type="sibTrans" cxnId="{1F3350AF-A3A2-45A1-8237-A1DBF8416DEA}">
+    <dgm:pt modelId="{9DCD66CA-9442-4081-86BF-0BC764B7F40A}" type="sibTrans" cxnId="{E530304B-1088-4236-9025-49BC4DCC0B3B}">
       <dgm:prSet/>
       <dgm:spPr/>
       <dgm:t>
@@ -2008,7 +2332,7 @@
         </a:p>
       </dgm:t>
     </dgm:pt>
-    <dgm:pt modelId="{506A56AA-0156-48E2-B14E-72874B56B94A}">
+    <dgm:pt modelId="{11B4F68F-E793-4D77-9DA8-44F10894D849}">
       <dgm:prSet/>
       <dgm:spPr/>
       <dgm:t>
@@ -2017,12 +2341,12 @@
         <a:p>
           <a:r>
             <a:rPr lang="en-CA"/>
-            <a:t>Wait for data</a:t>
+            <a:t>start API request to insert</a:t>
           </a:r>
         </a:p>
       </dgm:t>
     </dgm:pt>
-    <dgm:pt modelId="{B92CA8FA-8ADB-4584-AA02-3FEC747F49B1}" type="parTrans" cxnId="{6BA21FBD-0229-4DD5-8724-E278A2E4F00F}">
+    <dgm:pt modelId="{0DC2C63C-0684-4C37-A248-C1BDD7C6B357}" type="parTrans" cxnId="{61B05214-55E3-4330-838C-F822BEC15B44}">
       <dgm:prSet/>
       <dgm:spPr/>
       <dgm:t>
@@ -2033,7 +2357,7 @@
         </a:p>
       </dgm:t>
     </dgm:pt>
-    <dgm:pt modelId="{40F1D017-2FC2-488E-9311-9411E9B09EC4}" type="sibTrans" cxnId="{6BA21FBD-0229-4DD5-8724-E278A2E4F00F}">
+    <dgm:pt modelId="{26F81130-76FD-4D30-8C8E-B16F13D28BB2}" type="sibTrans" cxnId="{61B05214-55E3-4330-838C-F822BEC15B44}">
       <dgm:prSet/>
       <dgm:spPr/>
       <dgm:t>
@@ -2044,7 +2368,7 @@
         </a:p>
       </dgm:t>
     </dgm:pt>
-    <dgm:pt modelId="{D1BB1D24-0E7C-4B7E-9132-F456253ADE9C}">
+    <dgm:pt modelId="{D0D75303-B799-476E-A9BC-06AADA54C879}">
       <dgm:prSet/>
       <dgm:spPr/>
       <dgm:t>
@@ -2053,12 +2377,12 @@
         <a:p>
           <a:r>
             <a:rPr lang="en-CA"/>
-            <a:t>Ping End deice to confirm reciept </a:t>
+            <a:t>Get Data</a:t>
           </a:r>
         </a:p>
       </dgm:t>
     </dgm:pt>
-    <dgm:pt modelId="{ECA12BF0-085D-4B93-8AAD-B4B9E09BA3BB}" type="parTrans" cxnId="{F0B10394-6A22-40C9-B320-9C5959890EA5}">
+    <dgm:pt modelId="{5DF793B4-DC56-4DC3-9813-E6D9892032CC}" type="parTrans" cxnId="{29021863-C490-44AD-8E67-2445A9BE2512}">
       <dgm:prSet/>
       <dgm:spPr/>
       <dgm:t>
@@ -2069,7 +2393,7 @@
         </a:p>
       </dgm:t>
     </dgm:pt>
-    <dgm:pt modelId="{81CBFE15-07DB-4199-988E-8B728CFB4EA3}" type="sibTrans" cxnId="{F0B10394-6A22-40C9-B320-9C5959890EA5}">
+    <dgm:pt modelId="{9AB3B5D8-EB64-46DC-A621-DDE529F06619}" type="sibTrans" cxnId="{29021863-C490-44AD-8E67-2445A9BE2512}">
       <dgm:prSet/>
       <dgm:spPr/>
       <dgm:t>
@@ -2080,7 +2404,7 @@
         </a:p>
       </dgm:t>
     </dgm:pt>
-    <dgm:pt modelId="{507C8987-12FF-4B77-B6C7-B80CF141F578}">
+    <dgm:pt modelId="{E053BF93-938E-441E-90DD-926960067CD3}">
       <dgm:prSet/>
       <dgm:spPr/>
       <dgm:t>
@@ -2089,34 +2413,20 @@
         <a:p>
           <a:r>
             <a:rPr lang="en-CA"/>
-            <a:t>will need if getting raw data</a:t>
+            <a:t>( this scipt already exists)</a:t>
           </a:r>
         </a:p>
       </dgm:t>
     </dgm:pt>
-    <dgm:pt modelId="{270B8D64-8B3F-4E70-AD9E-B9B33DEEEF13}" type="parTrans" cxnId="{05A3A98F-278E-4FEC-88C0-ADAAA9D6A750}">
-      <dgm:prSet/>
-      <dgm:spPr/>
-      <dgm:t>
-        <a:bodyPr/>
-        <a:lstStyle/>
-        <a:p>
-          <a:endParaRPr lang="en-CA"/>
-        </a:p>
-      </dgm:t>
-    </dgm:pt>
-    <dgm:pt modelId="{69324EE4-E995-4060-9092-AFBA3A514B31}" type="sibTrans" cxnId="{05A3A98F-278E-4FEC-88C0-ADAAA9D6A750}">
-      <dgm:prSet/>
-      <dgm:spPr/>
-      <dgm:t>
-        <a:bodyPr/>
-        <a:lstStyle/>
-        <a:p>
-          <a:endParaRPr lang="en-CA"/>
-        </a:p>
-      </dgm:t>
-    </dgm:pt>
-    <dgm:pt modelId="{5EC73874-E497-4E80-978E-F616FDE5D1C6}">
+    <dgm:pt modelId="{9CCADDD3-E464-4F2F-A980-67858375A6B9}" type="parTrans" cxnId="{5BABBBCB-1F08-42D3-9DA9-D01ED6B592D5}">
+      <dgm:prSet/>
+      <dgm:spPr/>
+    </dgm:pt>
+    <dgm:pt modelId="{1C74CD51-34AF-4833-BA1A-397CB5CAA9BF}" type="sibTrans" cxnId="{5BABBBCB-1F08-42D3-9DA9-D01ED6B592D5}">
+      <dgm:prSet/>
+      <dgm:spPr/>
+    </dgm:pt>
+    <dgm:pt modelId="{6598A2B4-29B2-4D2A-B015-31280B5168B9}">
       <dgm:prSet/>
       <dgm:spPr/>
       <dgm:t>
@@ -2125,12 +2435,12 @@
         <a:p>
           <a:r>
             <a:rPr lang="en-CA"/>
-            <a:t>send </a:t>
+            <a:t>( this scipt already exists)</a:t>
           </a:r>
         </a:p>
       </dgm:t>
     </dgm:pt>
-    <dgm:pt modelId="{A1877B37-BD89-42E3-AE88-B51F1373E3FF}" type="parTrans" cxnId="{BE5B126D-861C-4F83-AB84-D24C3CDBD33B}">
+    <dgm:pt modelId="{A15D2962-D87C-490F-8BE4-9A8DDE9AFCA7}" type="parTrans" cxnId="{D46BFC1C-E58B-443D-9F98-5831558F0ED8}">
       <dgm:prSet/>
       <dgm:spPr/>
       <dgm:t>
@@ -2141,43 +2451,7 @@
         </a:p>
       </dgm:t>
     </dgm:pt>
-    <dgm:pt modelId="{81F6DB88-66F6-41DE-9388-C6246CA56D30}" type="sibTrans" cxnId="{BE5B126D-861C-4F83-AB84-D24C3CDBD33B}">
-      <dgm:prSet/>
-      <dgm:spPr/>
-      <dgm:t>
-        <a:bodyPr/>
-        <a:lstStyle/>
-        <a:p>
-          <a:endParaRPr lang="en-CA"/>
-        </a:p>
-      </dgm:t>
-    </dgm:pt>
-    <dgm:pt modelId="{F2624733-5F26-4D9A-ABDF-02813DD140B5}">
-      <dgm:prSet/>
-      <dgm:spPr/>
-      <dgm:t>
-        <a:bodyPr/>
-        <a:lstStyle/>
-        <a:p>
-          <a:r>
-            <a:rPr lang="en-CA"/>
-            <a:t>wait for reciept confirmation</a:t>
-          </a:r>
-        </a:p>
-      </dgm:t>
-    </dgm:pt>
-    <dgm:pt modelId="{055E4AFB-B80A-4C7E-9520-DD4B760F97F5}" type="parTrans" cxnId="{32915503-3B62-41D4-909B-266BE74DF008}">
-      <dgm:prSet/>
-      <dgm:spPr/>
-      <dgm:t>
-        <a:bodyPr/>
-        <a:lstStyle/>
-        <a:p>
-          <a:endParaRPr lang="en-CA"/>
-        </a:p>
-      </dgm:t>
-    </dgm:pt>
-    <dgm:pt modelId="{67315607-12FC-4E15-B0B9-9997BC1A2242}" type="sibTrans" cxnId="{32915503-3B62-41D4-909B-266BE74DF008}">
+    <dgm:pt modelId="{334F2250-549D-4BE3-AB2C-4AECA4258733}" type="sibTrans" cxnId="{D46BFC1C-E58B-443D-9F98-5831558F0ED8}">
       <dgm:prSet/>
       <dgm:spPr/>
       <dgm:t>
@@ -2263,7 +2537,7 @@
       <dgm:spPr/>
     </dgm:pt>
     <dgm:pt modelId="{2C344CC3-507B-4BE7-B41A-6D599F588548}" type="pres">
-      <dgm:prSet presAssocID="{82B6639A-C28C-40B6-87A9-2D42E8A652DB}" presName="Name19" presStyleLbl="parChTrans1D4" presStyleIdx="0" presStyleCnt="17"/>
+      <dgm:prSet presAssocID="{82B6639A-C28C-40B6-87A9-2D42E8A652DB}" presName="Name19" presStyleLbl="parChTrans1D4" presStyleIdx="0" presStyleCnt="25"/>
       <dgm:spPr/>
     </dgm:pt>
     <dgm:pt modelId="{C6FE2C74-90CE-43F6-803B-C9E8CAA95831}" type="pres">
@@ -2271,7 +2545,7 @@
       <dgm:spPr/>
     </dgm:pt>
     <dgm:pt modelId="{A5A5D96E-9A09-45D4-A60E-D0ED57E9540F}" type="pres">
-      <dgm:prSet presAssocID="{2E6967EF-37E5-498B-8562-E1BE0DF620BA}" presName="level2Shape" presStyleLbl="node4" presStyleIdx="0" presStyleCnt="17" custLinFactNeighborX="-38" custLinFactNeighborY="3703"/>
+      <dgm:prSet presAssocID="{2E6967EF-37E5-498B-8562-E1BE0DF620BA}" presName="level2Shape" presStyleLbl="node4" presStyleIdx="0" presStyleCnt="25" custLinFactNeighborX="-38" custLinFactNeighborY="3703"/>
       <dgm:spPr/>
     </dgm:pt>
     <dgm:pt modelId="{B1583990-3C5B-4088-88A7-61487263F451}" type="pres">
@@ -2279,7 +2553,7 @@
       <dgm:spPr/>
     </dgm:pt>
     <dgm:pt modelId="{0FCE4DAB-821F-4D0B-9FB4-0911DD96DAC2}" type="pres">
-      <dgm:prSet presAssocID="{03D5EF7F-8824-44A8-B045-4843969CE0A1}" presName="Name19" presStyleLbl="parChTrans1D4" presStyleIdx="1" presStyleCnt="17"/>
+      <dgm:prSet presAssocID="{03D5EF7F-8824-44A8-B045-4843969CE0A1}" presName="Name19" presStyleLbl="parChTrans1D4" presStyleIdx="1" presStyleCnt="25"/>
       <dgm:spPr/>
     </dgm:pt>
     <dgm:pt modelId="{2E222C50-58AE-45AD-AF02-56B16D4666DB}" type="pres">
@@ -2287,7 +2561,7 @@
       <dgm:spPr/>
     </dgm:pt>
     <dgm:pt modelId="{A2951300-FEBB-4DDE-9E8A-6E70E6E167E8}" type="pres">
-      <dgm:prSet presAssocID="{683506CF-5874-4A70-8200-690A1FBD90A1}" presName="level2Shape" presStyleLbl="node4" presStyleIdx="1" presStyleCnt="17"/>
+      <dgm:prSet presAssocID="{683506CF-5874-4A70-8200-690A1FBD90A1}" presName="level2Shape" presStyleLbl="node4" presStyleIdx="1" presStyleCnt="25"/>
       <dgm:spPr/>
     </dgm:pt>
     <dgm:pt modelId="{57398B55-EA20-47A3-9C12-509D62B41FEC}" type="pres">
@@ -2295,7 +2569,7 @@
       <dgm:spPr/>
     </dgm:pt>
     <dgm:pt modelId="{01463C89-DC15-42C1-B114-D054500FCCC4}" type="pres">
-      <dgm:prSet presAssocID="{AFB07281-37A0-4890-A0EF-E7BA9D1BE3B0}" presName="Name19" presStyleLbl="parChTrans1D4" presStyleIdx="2" presStyleCnt="17"/>
+      <dgm:prSet presAssocID="{AFB07281-37A0-4890-A0EF-E7BA9D1BE3B0}" presName="Name19" presStyleLbl="parChTrans1D4" presStyleIdx="2" presStyleCnt="25"/>
       <dgm:spPr/>
     </dgm:pt>
     <dgm:pt modelId="{623549F0-7CEB-4710-8027-B0B46342B281}" type="pres">
@@ -2303,7 +2577,7 @@
       <dgm:spPr/>
     </dgm:pt>
     <dgm:pt modelId="{0BF39AB7-9860-48BC-A519-B6F4E4D1A77D}" type="pres">
-      <dgm:prSet presAssocID="{3800456D-C7A1-45CF-8A8D-78CC90A820F0}" presName="level2Shape" presStyleLbl="node4" presStyleIdx="2" presStyleCnt="17"/>
+      <dgm:prSet presAssocID="{3800456D-C7A1-45CF-8A8D-78CC90A820F0}" presName="level2Shape" presStyleLbl="node4" presStyleIdx="2" presStyleCnt="25"/>
       <dgm:spPr/>
     </dgm:pt>
     <dgm:pt modelId="{6E704F6A-3EDB-4177-8433-08E1E4398AC9}" type="pres">
@@ -2311,7 +2585,7 @@
       <dgm:spPr/>
     </dgm:pt>
     <dgm:pt modelId="{941C3633-54F4-4DD8-B15F-801FBF0E16E5}" type="pres">
-      <dgm:prSet presAssocID="{6691AC49-4F7B-4711-8370-2A73CE99C96A}" presName="Name19" presStyleLbl="parChTrans1D4" presStyleIdx="3" presStyleCnt="17"/>
+      <dgm:prSet presAssocID="{6691AC49-4F7B-4711-8370-2A73CE99C96A}" presName="Name19" presStyleLbl="parChTrans1D4" presStyleIdx="3" presStyleCnt="25"/>
       <dgm:spPr/>
     </dgm:pt>
     <dgm:pt modelId="{41672AA1-DBB5-44AF-8BCC-49D2C27BE289}" type="pres">
@@ -2319,7 +2593,7 @@
       <dgm:spPr/>
     </dgm:pt>
     <dgm:pt modelId="{376F7C67-307D-4AD5-A4C2-42F11B3F6DCF}" type="pres">
-      <dgm:prSet presAssocID="{B3D6A08F-CEEE-4F96-BBB4-13A53A834D14}" presName="level2Shape" presStyleLbl="node4" presStyleIdx="3" presStyleCnt="17"/>
+      <dgm:prSet presAssocID="{B3D6A08F-CEEE-4F96-BBB4-13A53A834D14}" presName="level2Shape" presStyleLbl="node4" presStyleIdx="3" presStyleCnt="25"/>
       <dgm:spPr/>
     </dgm:pt>
     <dgm:pt modelId="{0FB4063E-12E2-41D6-8060-9615C91251F3}" type="pres">
@@ -2343,7 +2617,7 @@
       <dgm:spPr/>
     </dgm:pt>
     <dgm:pt modelId="{3301AA1C-3812-4FCC-8E76-04B9EBECC2F8}" type="pres">
-      <dgm:prSet presAssocID="{A4FC7B45-D679-4850-87F6-559069BED74D}" presName="Name19" presStyleLbl="parChTrans1D4" presStyleIdx="4" presStyleCnt="17"/>
+      <dgm:prSet presAssocID="{A4FC7B45-D679-4850-87F6-559069BED74D}" presName="Name19" presStyleLbl="parChTrans1D4" presStyleIdx="4" presStyleCnt="25"/>
       <dgm:spPr/>
     </dgm:pt>
     <dgm:pt modelId="{06073252-0FDA-483C-9418-CC6E28BF5FD2}" type="pres">
@@ -2351,7 +2625,7 @@
       <dgm:spPr/>
     </dgm:pt>
     <dgm:pt modelId="{F7B6EA7C-AAF7-4B2D-90E8-76472FD393F3}" type="pres">
-      <dgm:prSet presAssocID="{36C581C9-AF81-4381-BE94-B3E90D39267C}" presName="level2Shape" presStyleLbl="node4" presStyleIdx="4" presStyleCnt="17"/>
+      <dgm:prSet presAssocID="{36C581C9-AF81-4381-BE94-B3E90D39267C}" presName="level2Shape" presStyleLbl="node4" presStyleIdx="4" presStyleCnt="25"/>
       <dgm:spPr/>
     </dgm:pt>
     <dgm:pt modelId="{976BBA96-8518-45D8-81CD-EC8E20EB0CB4}" type="pres">
@@ -2359,7 +2633,7 @@
       <dgm:spPr/>
     </dgm:pt>
     <dgm:pt modelId="{D591ACB7-CB9A-4086-A9CB-52C0D4E4C27C}" type="pres">
-      <dgm:prSet presAssocID="{70B69151-01C6-4EE0-8962-E73E820B324F}" presName="Name19" presStyleLbl="parChTrans1D4" presStyleIdx="5" presStyleCnt="17"/>
+      <dgm:prSet presAssocID="{70B69151-01C6-4EE0-8962-E73E820B324F}" presName="Name19" presStyleLbl="parChTrans1D4" presStyleIdx="5" presStyleCnt="25"/>
       <dgm:spPr/>
     </dgm:pt>
     <dgm:pt modelId="{D5BF32E7-2CDA-49EE-9195-D456A9628E4F}" type="pres">
@@ -2367,7 +2641,7 @@
       <dgm:spPr/>
     </dgm:pt>
     <dgm:pt modelId="{B26DF31D-803E-44BD-A741-A853714F7B85}" type="pres">
-      <dgm:prSet presAssocID="{F7D53D62-95F4-4538-9F4C-C832C837984C}" presName="level2Shape" presStyleLbl="node4" presStyleIdx="5" presStyleCnt="17"/>
+      <dgm:prSet presAssocID="{F7D53D62-95F4-4538-9F4C-C832C837984C}" presName="level2Shape" presStyleLbl="node4" presStyleIdx="5" presStyleCnt="25"/>
       <dgm:spPr/>
     </dgm:pt>
     <dgm:pt modelId="{D7AB4EF4-0C77-4AFE-82E4-386DF0920D7B}" type="pres">
@@ -2375,7 +2649,7 @@
       <dgm:spPr/>
     </dgm:pt>
     <dgm:pt modelId="{BF3EBC12-9171-4473-84D0-815B715C6963}" type="pres">
-      <dgm:prSet presAssocID="{9838AF88-A969-4CFF-93AF-9DF9AD8228B1}" presName="Name19" presStyleLbl="parChTrans1D4" presStyleIdx="6" presStyleCnt="17"/>
+      <dgm:prSet presAssocID="{9838AF88-A969-4CFF-93AF-9DF9AD8228B1}" presName="Name19" presStyleLbl="parChTrans1D4" presStyleIdx="6" presStyleCnt="25"/>
       <dgm:spPr/>
     </dgm:pt>
     <dgm:pt modelId="{C1060F83-050D-43A7-A7DC-718F6DF6DE58}" type="pres">
@@ -2383,7 +2657,7 @@
       <dgm:spPr/>
     </dgm:pt>
     <dgm:pt modelId="{5E471215-27E0-44B9-A54B-EB0295805865}" type="pres">
-      <dgm:prSet presAssocID="{19DC21DC-0F9A-499A-8840-D01DEA075DCB}" presName="level2Shape" presStyleLbl="node4" presStyleIdx="6" presStyleCnt="17"/>
+      <dgm:prSet presAssocID="{19DC21DC-0F9A-499A-8840-D01DEA075DCB}" presName="level2Shape" presStyleLbl="node4" presStyleIdx="6" presStyleCnt="25"/>
       <dgm:spPr/>
     </dgm:pt>
     <dgm:pt modelId="{0599265A-A46A-40A5-8758-BF547B750C5D}" type="pres">
@@ -2391,7 +2665,7 @@
       <dgm:spPr/>
     </dgm:pt>
     <dgm:pt modelId="{D0D58B07-D673-435A-896A-D044A8A71B9E}" type="pres">
-      <dgm:prSet presAssocID="{4BED570A-9C05-4BC6-81E4-07F7E00AA85A}" presName="Name19" presStyleLbl="parChTrans1D4" presStyleIdx="7" presStyleCnt="17"/>
+      <dgm:prSet presAssocID="{4BED570A-9C05-4BC6-81E4-07F7E00AA85A}" presName="Name19" presStyleLbl="parChTrans1D4" presStyleIdx="7" presStyleCnt="25"/>
       <dgm:spPr/>
     </dgm:pt>
     <dgm:pt modelId="{545516BA-D43D-441B-AD3F-6D85F5C4CFA0}" type="pres">
@@ -2399,7 +2673,7 @@
       <dgm:spPr/>
     </dgm:pt>
     <dgm:pt modelId="{184CF5CF-B417-4141-B552-715E8BB4AA84}" type="pres">
-      <dgm:prSet presAssocID="{DBF974F2-6F14-4D37-B6EC-E314203B1F49}" presName="level2Shape" presStyleLbl="node4" presStyleIdx="7" presStyleCnt="17"/>
+      <dgm:prSet presAssocID="{DBF974F2-6F14-4D37-B6EC-E314203B1F49}" presName="level2Shape" presStyleLbl="node4" presStyleIdx="7" presStyleCnt="25"/>
       <dgm:spPr/>
     </dgm:pt>
     <dgm:pt modelId="{A188A2D7-C25F-4241-B21F-2F5A84756B4E}" type="pres">
@@ -2407,7 +2681,7 @@
       <dgm:spPr/>
     </dgm:pt>
     <dgm:pt modelId="{7DD1B912-6CF2-4FF9-B284-FF80ABECD0F7}" type="pres">
-      <dgm:prSet presAssocID="{5F9B3086-F618-4276-926C-B78F7B04CC38}" presName="Name19" presStyleLbl="parChTrans1D4" presStyleIdx="8" presStyleCnt="17"/>
+      <dgm:prSet presAssocID="{5F9B3086-F618-4276-926C-B78F7B04CC38}" presName="Name19" presStyleLbl="parChTrans1D4" presStyleIdx="8" presStyleCnt="25"/>
       <dgm:spPr/>
     </dgm:pt>
     <dgm:pt modelId="{FEDD711C-5D2F-4B7A-A83B-05E525E64BC3}" type="pres">
@@ -2415,7 +2689,7 @@
       <dgm:spPr/>
     </dgm:pt>
     <dgm:pt modelId="{3A35EA34-C4F0-4293-8249-D304C2EFCCD3}" type="pres">
-      <dgm:prSet presAssocID="{B7023CC5-28E1-4E4B-8628-32648049F8A5}" presName="level2Shape" presStyleLbl="node4" presStyleIdx="8" presStyleCnt="17"/>
+      <dgm:prSet presAssocID="{B7023CC5-28E1-4E4B-8628-32648049F8A5}" presName="level2Shape" presStyleLbl="node4" presStyleIdx="8" presStyleCnt="25"/>
       <dgm:spPr/>
     </dgm:pt>
     <dgm:pt modelId="{026CBB28-7231-47B8-B8E1-33B836709BD4}" type="pres">
@@ -2423,7 +2697,7 @@
       <dgm:spPr/>
     </dgm:pt>
     <dgm:pt modelId="{632BD43A-E1A6-4EF2-B8DA-0881B86D88B4}" type="pres">
-      <dgm:prSet presAssocID="{A1877B37-BD89-42E3-AE88-B51F1373E3FF}" presName="Name19" presStyleLbl="parChTrans1D4" presStyleIdx="9" presStyleCnt="17"/>
+      <dgm:prSet presAssocID="{A1877B37-BD89-42E3-AE88-B51F1373E3FF}" presName="Name19" presStyleLbl="parChTrans1D4" presStyleIdx="9" presStyleCnt="25"/>
       <dgm:spPr/>
     </dgm:pt>
     <dgm:pt modelId="{4216EF87-702D-4502-8CC9-6889918377CC}" type="pres">
@@ -2431,7 +2705,7 @@
       <dgm:spPr/>
     </dgm:pt>
     <dgm:pt modelId="{F5381F95-1B21-46CE-9EBD-CD5F53B7A628}" type="pres">
-      <dgm:prSet presAssocID="{5EC73874-E497-4E80-978E-F616FDE5D1C6}" presName="level2Shape" presStyleLbl="node4" presStyleIdx="9" presStyleCnt="17"/>
+      <dgm:prSet presAssocID="{5EC73874-E497-4E80-978E-F616FDE5D1C6}" presName="level2Shape" presStyleLbl="node4" presStyleIdx="9" presStyleCnt="25"/>
       <dgm:spPr/>
     </dgm:pt>
     <dgm:pt modelId="{BBE970FF-113A-4117-93E8-10FE14943095}" type="pres">
@@ -2439,7 +2713,7 @@
       <dgm:spPr/>
     </dgm:pt>
     <dgm:pt modelId="{35FDF485-119B-4CDF-BDF7-E9BF96CE759A}" type="pres">
-      <dgm:prSet presAssocID="{055E4AFB-B80A-4C7E-9520-DD4B760F97F5}" presName="Name19" presStyleLbl="parChTrans1D4" presStyleIdx="10" presStyleCnt="17"/>
+      <dgm:prSet presAssocID="{055E4AFB-B80A-4C7E-9520-DD4B760F97F5}" presName="Name19" presStyleLbl="parChTrans1D4" presStyleIdx="10" presStyleCnt="25"/>
       <dgm:spPr/>
     </dgm:pt>
     <dgm:pt modelId="{56DC9787-C574-403B-8AE0-F5E921AA0100}" type="pres">
@@ -2447,7 +2721,7 @@
       <dgm:spPr/>
     </dgm:pt>
     <dgm:pt modelId="{28A1FE09-EBA6-40DB-A4C8-A135FE1FF571}" type="pres">
-      <dgm:prSet presAssocID="{F2624733-5F26-4D9A-ABDF-02813DD140B5}" presName="level2Shape" presStyleLbl="node4" presStyleIdx="10" presStyleCnt="17"/>
+      <dgm:prSet presAssocID="{F2624733-5F26-4D9A-ABDF-02813DD140B5}" presName="level2Shape" presStyleLbl="node4" presStyleIdx="10" presStyleCnt="25"/>
       <dgm:spPr/>
     </dgm:pt>
     <dgm:pt modelId="{B78172C9-438B-4835-A962-744A254D0EDF}" type="pres">
@@ -2518,8 +2792,24 @@
       <dgm:prSet presAssocID="{FFF91A9C-F2F6-4997-AA0F-F2E19428AC0D}" presName="hierChild3" presStyleCnt="0"/>
       <dgm:spPr/>
     </dgm:pt>
+    <dgm:pt modelId="{AF227C4D-7CEE-4660-B009-FD28B03DD7AA}" type="pres">
+      <dgm:prSet presAssocID="{5DF793B4-DC56-4DC3-9813-E6D9892032CC}" presName="Name19" presStyleLbl="parChTrans1D4" presStyleIdx="11" presStyleCnt="25"/>
+      <dgm:spPr/>
+    </dgm:pt>
+    <dgm:pt modelId="{277B5890-27D2-43A9-A780-C81703F7E6F4}" type="pres">
+      <dgm:prSet presAssocID="{D0D75303-B799-476E-A9BC-06AADA54C879}" presName="Name21" presStyleCnt="0"/>
+      <dgm:spPr/>
+    </dgm:pt>
+    <dgm:pt modelId="{DBC1A7D9-EC89-4443-A0CD-4F44F9F4C9F7}" type="pres">
+      <dgm:prSet presAssocID="{D0D75303-B799-476E-A9BC-06AADA54C879}" presName="level2Shape" presStyleLbl="node4" presStyleIdx="11" presStyleCnt="25"/>
+      <dgm:spPr/>
+    </dgm:pt>
+    <dgm:pt modelId="{C9E55784-D45A-464A-8673-A282D69B1620}" type="pres">
+      <dgm:prSet presAssocID="{D0D75303-B799-476E-A9BC-06AADA54C879}" presName="hierChild3" presStyleCnt="0"/>
+      <dgm:spPr/>
+    </dgm:pt>
     <dgm:pt modelId="{CA0A9A6D-F49C-44FD-BD59-122E4F6D9A51}" type="pres">
-      <dgm:prSet presAssocID="{E01F8A1B-7EB1-4A2A-8177-E0F9050DE00E}" presName="Name19" presStyleLbl="parChTrans1D4" presStyleIdx="11" presStyleCnt="17"/>
+      <dgm:prSet presAssocID="{E01F8A1B-7EB1-4A2A-8177-E0F9050DE00E}" presName="Name19" presStyleLbl="parChTrans1D4" presStyleIdx="12" presStyleCnt="25"/>
       <dgm:spPr/>
     </dgm:pt>
     <dgm:pt modelId="{12F0A2C2-8614-48F3-9799-3B18318BE1E1}" type="pres">
@@ -2527,7 +2817,7 @@
       <dgm:spPr/>
     </dgm:pt>
     <dgm:pt modelId="{7444FD1D-63F9-4AEE-BECC-84D248E029AF}" type="pres">
-      <dgm:prSet presAssocID="{CB41D4C6-ACD0-4CBC-8DF4-1455EA830529}" presName="level2Shape" presStyleLbl="node4" presStyleIdx="11" presStyleCnt="17"/>
+      <dgm:prSet presAssocID="{CB41D4C6-ACD0-4CBC-8DF4-1455EA830529}" presName="level2Shape" presStyleLbl="node4" presStyleIdx="12" presStyleCnt="25"/>
       <dgm:spPr/>
     </dgm:pt>
     <dgm:pt modelId="{B8C527AF-D36F-44B3-BE79-FEB84D125AD9}" type="pres">
@@ -2535,7 +2825,7 @@
       <dgm:spPr/>
     </dgm:pt>
     <dgm:pt modelId="{F3672965-ED0D-4550-9D04-2F07AE7BCBAE}" type="pres">
-      <dgm:prSet presAssocID="{B92CA8FA-8ADB-4584-AA02-3FEC747F49B1}" presName="Name19" presStyleLbl="parChTrans1D4" presStyleIdx="12" presStyleCnt="17"/>
+      <dgm:prSet presAssocID="{B92CA8FA-8ADB-4584-AA02-3FEC747F49B1}" presName="Name19" presStyleLbl="parChTrans1D4" presStyleIdx="13" presStyleCnt="25"/>
       <dgm:spPr/>
     </dgm:pt>
     <dgm:pt modelId="{3CC65E6A-6D18-4524-8FFD-D31809909B5A}" type="pres">
@@ -2543,7 +2833,7 @@
       <dgm:spPr/>
     </dgm:pt>
     <dgm:pt modelId="{12D5C8BF-1833-4CC4-837C-F1D5DAEC1EB3}" type="pres">
-      <dgm:prSet presAssocID="{506A56AA-0156-48E2-B14E-72874B56B94A}" presName="level2Shape" presStyleLbl="node4" presStyleIdx="12" presStyleCnt="17"/>
+      <dgm:prSet presAssocID="{506A56AA-0156-48E2-B14E-72874B56B94A}" presName="level2Shape" presStyleLbl="node4" presStyleIdx="13" presStyleCnt="25"/>
       <dgm:spPr/>
     </dgm:pt>
     <dgm:pt modelId="{67F6013E-711E-408B-B6F4-391813CB348D}" type="pres">
@@ -2551,7 +2841,7 @@
       <dgm:spPr/>
     </dgm:pt>
     <dgm:pt modelId="{C5E63AD0-F423-482F-A3BF-4204E59B617B}" type="pres">
-      <dgm:prSet presAssocID="{ECA12BF0-085D-4B93-8AAD-B4B9E09BA3BB}" presName="Name19" presStyleLbl="parChTrans1D4" presStyleIdx="13" presStyleCnt="17"/>
+      <dgm:prSet presAssocID="{ECA12BF0-085D-4B93-8AAD-B4B9E09BA3BB}" presName="Name19" presStyleLbl="parChTrans1D4" presStyleIdx="14" presStyleCnt="25"/>
       <dgm:spPr/>
     </dgm:pt>
     <dgm:pt modelId="{5A47BE9A-EBE0-4D0D-89C3-70927F27FE5D}" type="pres">
@@ -2559,31 +2849,15 @@
       <dgm:spPr/>
     </dgm:pt>
     <dgm:pt modelId="{70CB235F-1158-43F6-8790-287830FE59A8}" type="pres">
-      <dgm:prSet presAssocID="{D1BB1D24-0E7C-4B7E-9132-F456253ADE9C}" presName="level2Shape" presStyleLbl="node4" presStyleIdx="13" presStyleCnt="17"/>
+      <dgm:prSet presAssocID="{D1BB1D24-0E7C-4B7E-9132-F456253ADE9C}" presName="level2Shape" presStyleLbl="node4" presStyleIdx="14" presStyleCnt="25"/>
       <dgm:spPr/>
     </dgm:pt>
     <dgm:pt modelId="{ED3C44C5-A5A6-49F0-9281-2BF5DC8B82E9}" type="pres">
       <dgm:prSet presAssocID="{D1BB1D24-0E7C-4B7E-9132-F456253ADE9C}" presName="hierChild3" presStyleCnt="0"/>
       <dgm:spPr/>
     </dgm:pt>
-    <dgm:pt modelId="{54550340-BC9A-4FDA-82DB-5BAE40309218}" type="pres">
-      <dgm:prSet presAssocID="{EB840EC2-B4F8-4B1C-9FF2-0EB99D4E84E0}" presName="Name19" presStyleLbl="parChTrans1D4" presStyleIdx="14" presStyleCnt="17"/>
-      <dgm:spPr/>
-    </dgm:pt>
-    <dgm:pt modelId="{68513A0E-5E23-40E9-B36D-3B0EB8E651A5}" type="pres">
-      <dgm:prSet presAssocID="{789F7CE6-A0D6-4189-9A60-E07565E8B53A}" presName="Name21" presStyleCnt="0"/>
-      <dgm:spPr/>
-    </dgm:pt>
-    <dgm:pt modelId="{04EA9C5F-FA5D-456A-B632-1068C5ED2A4F}" type="pres">
-      <dgm:prSet presAssocID="{789F7CE6-A0D6-4189-9A60-E07565E8B53A}" presName="level2Shape" presStyleLbl="node4" presStyleIdx="14" presStyleCnt="17"/>
-      <dgm:spPr/>
-    </dgm:pt>
-    <dgm:pt modelId="{21EC5B26-C02D-4EA8-BE10-F23156403511}" type="pres">
-      <dgm:prSet presAssocID="{789F7CE6-A0D6-4189-9A60-E07565E8B53A}" presName="hierChild3" presStyleCnt="0"/>
-      <dgm:spPr/>
-    </dgm:pt>
     <dgm:pt modelId="{15C442F7-A8F8-4159-A533-FE2A6D971B76}" type="pres">
-      <dgm:prSet presAssocID="{4A107B58-DB29-41D8-A185-4E301894D49B}" presName="Name19" presStyleLbl="parChTrans1D4" presStyleIdx="15" presStyleCnt="17"/>
+      <dgm:prSet presAssocID="{4A107B58-DB29-41D8-A185-4E301894D49B}" presName="Name19" presStyleLbl="parChTrans1D4" presStyleIdx="15" presStyleCnt="25"/>
       <dgm:spPr/>
     </dgm:pt>
     <dgm:pt modelId="{AE880255-1796-44D4-88C4-5D3CF5F26441}" type="pres">
@@ -2591,13 +2865,77 @@
       <dgm:spPr/>
     </dgm:pt>
     <dgm:pt modelId="{CFAAF844-A9A9-450F-ABC4-8E9DA927FAC9}" type="pres">
-      <dgm:prSet presAssocID="{3B39572B-F272-4372-964F-95EC51BA7802}" presName="level2Shape" presStyleLbl="node4" presStyleIdx="15" presStyleCnt="17"/>
+      <dgm:prSet presAssocID="{3B39572B-F272-4372-964F-95EC51BA7802}" presName="level2Shape" presStyleLbl="node4" presStyleIdx="15" presStyleCnt="25"/>
       <dgm:spPr/>
     </dgm:pt>
     <dgm:pt modelId="{74A3EDFE-659B-4DA2-85D2-F0DDC0E0DA6C}" type="pres">
       <dgm:prSet presAssocID="{3B39572B-F272-4372-964F-95EC51BA7802}" presName="hierChild3" presStyleCnt="0"/>
       <dgm:spPr/>
     </dgm:pt>
+    <dgm:pt modelId="{447AC6A7-A1D5-4826-9F2D-DC7F09CD4C4B}" type="pres">
+      <dgm:prSet presAssocID="{D43F9FAA-A90D-4F5B-B593-DA00C3F9A1DB}" presName="Name19" presStyleLbl="parChTrans1D4" presStyleIdx="16" presStyleCnt="25"/>
+      <dgm:spPr/>
+    </dgm:pt>
+    <dgm:pt modelId="{DE16722B-5B0B-4644-A409-130BBA1EE7CE}" type="pres">
+      <dgm:prSet presAssocID="{546C85A3-E88A-4A11-AD7D-EA3419E11E5C}" presName="Name21" presStyleCnt="0"/>
+      <dgm:spPr/>
+    </dgm:pt>
+    <dgm:pt modelId="{C49E3214-57A6-4F60-9C7D-4134216DF0E1}" type="pres">
+      <dgm:prSet presAssocID="{546C85A3-E88A-4A11-AD7D-EA3419E11E5C}" presName="level2Shape" presStyleLbl="node4" presStyleIdx="16" presStyleCnt="25"/>
+      <dgm:spPr/>
+    </dgm:pt>
+    <dgm:pt modelId="{B8BB4260-3977-4CCE-BC49-4F7210DAB4CF}" type="pres">
+      <dgm:prSet presAssocID="{546C85A3-E88A-4A11-AD7D-EA3419E11E5C}" presName="hierChild3" presStyleCnt="0"/>
+      <dgm:spPr/>
+    </dgm:pt>
+    <dgm:pt modelId="{66816152-7556-4BFD-B743-0FC3BA09CFF1}" type="pres">
+      <dgm:prSet presAssocID="{02A47387-AE37-4C86-95B0-CCA981A690C5}" presName="Name19" presStyleLbl="parChTrans1D4" presStyleIdx="17" presStyleCnt="25"/>
+      <dgm:spPr/>
+    </dgm:pt>
+    <dgm:pt modelId="{E1CC9515-C090-481E-AC65-D598BFA48306}" type="pres">
+      <dgm:prSet presAssocID="{B07F0BB4-5ABC-482A-968A-A9D37BEE88D7}" presName="Name21" presStyleCnt="0"/>
+      <dgm:spPr/>
+    </dgm:pt>
+    <dgm:pt modelId="{E8865D7E-5F13-48D4-924B-5BA94AF296EB}" type="pres">
+      <dgm:prSet presAssocID="{B07F0BB4-5ABC-482A-968A-A9D37BEE88D7}" presName="level2Shape" presStyleLbl="node4" presStyleIdx="17" presStyleCnt="25"/>
+      <dgm:spPr/>
+    </dgm:pt>
+    <dgm:pt modelId="{E0D00CD1-6AF9-49D6-A175-8D64271A8288}" type="pres">
+      <dgm:prSet presAssocID="{B07F0BB4-5ABC-482A-968A-A9D37BEE88D7}" presName="hierChild3" presStyleCnt="0"/>
+      <dgm:spPr/>
+    </dgm:pt>
+    <dgm:pt modelId="{D7D677D3-752F-44F2-9F7C-C08AC3C6FBD0}" type="pres">
+      <dgm:prSet presAssocID="{23652B54-49D9-44CC-B07B-3E0C42666120}" presName="Name19" presStyleLbl="parChTrans1D4" presStyleIdx="18" presStyleCnt="25"/>
+      <dgm:spPr/>
+    </dgm:pt>
+    <dgm:pt modelId="{58960F45-E0CC-47F6-9407-4F9415F4CE7C}" type="pres">
+      <dgm:prSet presAssocID="{5198D9B9-4EFE-4D6E-A6D4-1E1A226A802A}" presName="Name21" presStyleCnt="0"/>
+      <dgm:spPr/>
+    </dgm:pt>
+    <dgm:pt modelId="{70956688-B2F2-4A57-BBF5-973DE80B7011}" type="pres">
+      <dgm:prSet presAssocID="{5198D9B9-4EFE-4D6E-A6D4-1E1A226A802A}" presName="level2Shape" presStyleLbl="node4" presStyleIdx="18" presStyleCnt="25"/>
+      <dgm:spPr/>
+    </dgm:pt>
+    <dgm:pt modelId="{74E382BE-A0AC-4C00-9F4B-998F6154C33D}" type="pres">
+      <dgm:prSet presAssocID="{5198D9B9-4EFE-4D6E-A6D4-1E1A226A802A}" presName="hierChild3" presStyleCnt="0"/>
+      <dgm:spPr/>
+    </dgm:pt>
+    <dgm:pt modelId="{1F472D74-0DDA-42AC-8246-FEA65E5488A6}" type="pres">
+      <dgm:prSet presAssocID="{005FE248-704C-41D2-A62F-E4D81A820281}" presName="Name19" presStyleLbl="parChTrans1D4" presStyleIdx="19" presStyleCnt="25"/>
+      <dgm:spPr/>
+    </dgm:pt>
+    <dgm:pt modelId="{DEA052A8-4B4E-446D-BFFE-77F72AA0BE88}" type="pres">
+      <dgm:prSet presAssocID="{90B065E7-45A5-4A6E-BFCC-13BD8AC265ED}" presName="Name21" presStyleCnt="0"/>
+      <dgm:spPr/>
+    </dgm:pt>
+    <dgm:pt modelId="{B9B5123E-B03F-4000-9EAE-D1A8DDA62EF6}" type="pres">
+      <dgm:prSet presAssocID="{90B065E7-45A5-4A6E-BFCC-13BD8AC265ED}" presName="level2Shape" presStyleLbl="node4" presStyleIdx="19" presStyleCnt="25"/>
+      <dgm:spPr/>
+    </dgm:pt>
+    <dgm:pt modelId="{C445C546-BD5E-4176-BAC7-A2075583A88B}" type="pres">
+      <dgm:prSet presAssocID="{90B065E7-45A5-4A6E-BFCC-13BD8AC265ED}" presName="hierChild3" presStyleCnt="0"/>
+      <dgm:spPr/>
+    </dgm:pt>
     <dgm:pt modelId="{D3E450C8-D410-4D40-8CEB-07B1BD2D53CC}" type="pres">
       <dgm:prSet presAssocID="{BC931C2D-1758-4097-9B91-99F93B501DE4}" presName="Name19" presStyleLbl="parChTrans1D3" presStyleIdx="4" presStyleCnt="6"/>
       <dgm:spPr/>
@@ -2615,7 +2953,7 @@
       <dgm:spPr/>
     </dgm:pt>
     <dgm:pt modelId="{0D1F29CB-54E6-4CAE-B604-0DEF903D901D}" type="pres">
-      <dgm:prSet presAssocID="{270B8D64-8B3F-4E70-AD9E-B9B33DEEEF13}" presName="Name19" presStyleLbl="parChTrans1D4" presStyleIdx="16" presStyleCnt="17"/>
+      <dgm:prSet presAssocID="{270B8D64-8B3F-4E70-AD9E-B9B33DEEEF13}" presName="Name19" presStyleLbl="parChTrans1D4" presStyleIdx="20" presStyleCnt="25"/>
       <dgm:spPr/>
     </dgm:pt>
     <dgm:pt modelId="{C8E016B2-6A5D-40B9-948F-807E2DB29C47}" type="pres">
@@ -2623,7 +2961,7 @@
       <dgm:spPr/>
     </dgm:pt>
     <dgm:pt modelId="{B2DBB4B0-FABF-4BD2-811F-D2A6BF60C2E6}" type="pres">
-      <dgm:prSet presAssocID="{507C8987-12FF-4B77-B6C7-B80CF141F578}" presName="level2Shape" presStyleLbl="node4" presStyleIdx="16" presStyleCnt="17"/>
+      <dgm:prSet presAssocID="{507C8987-12FF-4B77-B6C7-B80CF141F578}" presName="level2Shape" presStyleLbl="node4" presStyleIdx="20" presStyleCnt="25"/>
       <dgm:spPr/>
     </dgm:pt>
     <dgm:pt modelId="{13B93D86-D050-4505-BFF8-61A89A713133}" type="pres">
@@ -2644,6 +2982,70 @@
     </dgm:pt>
     <dgm:pt modelId="{5156336F-8AE8-4D8B-B446-919BEEDCA6AB}" type="pres">
       <dgm:prSet presAssocID="{DAE5DB0C-A25A-4B14-ADF0-C251F11DAA9A}" presName="hierChild3" presStyleCnt="0"/>
+      <dgm:spPr/>
+    </dgm:pt>
+    <dgm:pt modelId="{FE21B615-C31A-4B32-BF00-A80308865B2B}" type="pres">
+      <dgm:prSet presAssocID="{1968FB53-D0F0-4DFD-BF19-399BB00BD840}" presName="Name19" presStyleLbl="parChTrans1D4" presStyleIdx="21" presStyleCnt="25"/>
+      <dgm:spPr/>
+    </dgm:pt>
+    <dgm:pt modelId="{C405E4F6-0159-48E6-8884-93FFCD08D361}" type="pres">
+      <dgm:prSet presAssocID="{37BDB7C9-65EA-4932-B845-6C72707BC6C0}" presName="Name21" presStyleCnt="0"/>
+      <dgm:spPr/>
+    </dgm:pt>
+    <dgm:pt modelId="{67811EFE-A74D-4471-B178-0403675EB273}" type="pres">
+      <dgm:prSet presAssocID="{37BDB7C9-65EA-4932-B845-6C72707BC6C0}" presName="level2Shape" presStyleLbl="node4" presStyleIdx="21" presStyleCnt="25"/>
+      <dgm:spPr/>
+    </dgm:pt>
+    <dgm:pt modelId="{2A5EEB58-F94C-4895-A7F5-4447C42C9CC9}" type="pres">
+      <dgm:prSet presAssocID="{37BDB7C9-65EA-4932-B845-6C72707BC6C0}" presName="hierChild3" presStyleCnt="0"/>
+      <dgm:spPr/>
+    </dgm:pt>
+    <dgm:pt modelId="{758EEE31-6C59-4C5F-943D-30D43A67D59F}" type="pres">
+      <dgm:prSet presAssocID="{9CCADDD3-E464-4F2F-A980-67858375A6B9}" presName="Name19" presStyleLbl="parChTrans1D4" presStyleIdx="22" presStyleCnt="25"/>
+      <dgm:spPr/>
+    </dgm:pt>
+    <dgm:pt modelId="{CDDD8BB2-5EC3-4C84-97DE-69892A5C6997}" type="pres">
+      <dgm:prSet presAssocID="{E053BF93-938E-441E-90DD-926960067CD3}" presName="Name21" presStyleCnt="0"/>
+      <dgm:spPr/>
+    </dgm:pt>
+    <dgm:pt modelId="{094152C9-6199-4136-8A7A-52D5753BEFF4}" type="pres">
+      <dgm:prSet presAssocID="{E053BF93-938E-441E-90DD-926960067CD3}" presName="level2Shape" presStyleLbl="node4" presStyleIdx="22" presStyleCnt="25"/>
+      <dgm:spPr/>
+    </dgm:pt>
+    <dgm:pt modelId="{A8D0D8D5-18E1-43AD-91DE-E1D67E0D35A4}" type="pres">
+      <dgm:prSet presAssocID="{E053BF93-938E-441E-90DD-926960067CD3}" presName="hierChild3" presStyleCnt="0"/>
+      <dgm:spPr/>
+    </dgm:pt>
+    <dgm:pt modelId="{3C683C3A-92D4-41D7-A3B1-B4DBDF5ED975}" type="pres">
+      <dgm:prSet presAssocID="{0DC2C63C-0684-4C37-A248-C1BDD7C6B357}" presName="Name19" presStyleLbl="parChTrans1D4" presStyleIdx="23" presStyleCnt="25"/>
+      <dgm:spPr/>
+    </dgm:pt>
+    <dgm:pt modelId="{E8DBDC58-E861-4887-BC51-DBEB8436123D}" type="pres">
+      <dgm:prSet presAssocID="{11B4F68F-E793-4D77-9DA8-44F10894D849}" presName="Name21" presStyleCnt="0"/>
+      <dgm:spPr/>
+    </dgm:pt>
+    <dgm:pt modelId="{2320CB03-01A0-4CB5-94D1-E043F6B7E4FD}" type="pres">
+      <dgm:prSet presAssocID="{11B4F68F-E793-4D77-9DA8-44F10894D849}" presName="level2Shape" presStyleLbl="node4" presStyleIdx="23" presStyleCnt="25"/>
+      <dgm:spPr/>
+    </dgm:pt>
+    <dgm:pt modelId="{202C95D8-A0D6-4102-8C2D-F9A75704AE50}" type="pres">
+      <dgm:prSet presAssocID="{11B4F68F-E793-4D77-9DA8-44F10894D849}" presName="hierChild3" presStyleCnt="0"/>
+      <dgm:spPr/>
+    </dgm:pt>
+    <dgm:pt modelId="{87D0AA50-A5EC-48DC-B791-F9A58FB759D5}" type="pres">
+      <dgm:prSet presAssocID="{A15D2962-D87C-490F-8BE4-9A8DDE9AFCA7}" presName="Name19" presStyleLbl="parChTrans1D4" presStyleIdx="24" presStyleCnt="25"/>
+      <dgm:spPr/>
+    </dgm:pt>
+    <dgm:pt modelId="{D2935AE4-973D-452F-8E5E-C0BE88A1F4B6}" type="pres">
+      <dgm:prSet presAssocID="{6598A2B4-29B2-4D2A-B015-31280B5168B9}" presName="Name21" presStyleCnt="0"/>
+      <dgm:spPr/>
+    </dgm:pt>
+    <dgm:pt modelId="{A619B348-8FFF-4D17-9A93-CF4ABBAFEAD2}" type="pres">
+      <dgm:prSet presAssocID="{6598A2B4-29B2-4D2A-B015-31280B5168B9}" presName="level2Shape" presStyleLbl="node4" presStyleIdx="24" presStyleCnt="25"/>
+      <dgm:spPr/>
+    </dgm:pt>
+    <dgm:pt modelId="{CBF6AA73-D1E9-41E4-86A0-32C2306D27D9}" type="pres">
+      <dgm:prSet presAssocID="{6598A2B4-29B2-4D2A-B015-31280B5168B9}" presName="hierChild3" presStyleCnt="0"/>
       <dgm:spPr/>
     </dgm:pt>
     <dgm:pt modelId="{0193FC22-4B33-4C39-8B57-22446E85DC92}" type="pres">
@@ -2654,40 +3056,55 @@
   <dgm:cxnLst>
     <dgm:cxn modelId="{32915503-3B62-41D4-909B-266BE74DF008}" srcId="{5EC73874-E497-4E80-978E-F616FDE5D1C6}" destId="{F2624733-5F26-4D9A-ABDF-02813DD140B5}" srcOrd="0" destOrd="0" parTransId="{055E4AFB-B80A-4C7E-9520-DD4B760F97F5}" sibTransId="{67315607-12FC-4E15-B0B9-9997BC1A2242}"/>
     <dgm:cxn modelId="{06B96407-321A-41EF-9FE4-6CC7751B9067}" srcId="{05E0BF3B-2A5B-4A99-BDCB-C3F379CD8C5A}" destId="{FF7EFDA1-A5EA-415F-BEEF-941F57BBD24B}" srcOrd="0" destOrd="0" parTransId="{CF8584BE-E22D-47A3-B410-13CFFAB27624}" sibTransId="{AEB893CC-332E-41C9-83E8-7C6224007A24}"/>
-    <dgm:cxn modelId="{6311A707-DEE9-498E-980E-443741570190}" type="presOf" srcId="{B92CA8FA-8ADB-4584-AA02-3FEC747F49B1}" destId="{F3672965-ED0D-4550-9D04-2F07AE7BCBAE}" srcOrd="0" destOrd="0" presId="urn:microsoft.com/office/officeart/2005/8/layout/hierarchy6"/>
     <dgm:cxn modelId="{4E81AF07-5243-4C5F-A3D7-E15D34EE2132}" type="presOf" srcId="{F7D53D62-95F4-4538-9F4C-C832C837984C}" destId="{B26DF31D-803E-44BD-A741-A853714F7B85}" srcOrd="0" destOrd="0" presId="urn:microsoft.com/office/officeart/2005/8/layout/hierarchy6"/>
     <dgm:cxn modelId="{EA68E208-DEBB-4167-9C33-2CC086D0A086}" type="presOf" srcId="{683506CF-5874-4A70-8200-690A1FBD90A1}" destId="{A2951300-FEBB-4DDE-9E8A-6E70E6E167E8}" srcOrd="0" destOrd="0" presId="urn:microsoft.com/office/officeart/2005/8/layout/hierarchy6"/>
-    <dgm:cxn modelId="{AB27AB09-0C2E-4607-AEE0-1C586EF403B0}" srcId="{FFF91A9C-F2F6-4997-AA0F-F2E19428AC0D}" destId="{3B39572B-F272-4372-964F-95EC51BA7802}" srcOrd="2" destOrd="0" parTransId="{4A107B58-DB29-41D8-A185-4E301894D49B}" sibTransId="{820C6891-2F6B-4E25-A219-CCD1B77443A9}"/>
+    <dgm:cxn modelId="{AB27AB09-0C2E-4607-AEE0-1C586EF403B0}" srcId="{FFF91A9C-F2F6-4997-AA0F-F2E19428AC0D}" destId="{3B39572B-F272-4372-964F-95EC51BA7802}" srcOrd="1" destOrd="0" parTransId="{4A107B58-DB29-41D8-A185-4E301894D49B}" sibTransId="{820C6891-2F6B-4E25-A219-CCD1B77443A9}"/>
     <dgm:cxn modelId="{4035480C-1E6E-4207-9CCA-B19407E72D58}" type="presOf" srcId="{5EC73874-E497-4E80-978E-F616FDE5D1C6}" destId="{F5381F95-1B21-46CE-9EBD-CD5F53B7A628}" srcOrd="0" destOrd="0" presId="urn:microsoft.com/office/officeart/2005/8/layout/hierarchy6"/>
+    <dgm:cxn modelId="{3D4BB60D-91B2-45E5-9913-89E288D44233}" srcId="{FFF91A9C-F2F6-4997-AA0F-F2E19428AC0D}" destId="{90B065E7-45A5-4A6E-BFCC-13BD8AC265ED}" srcOrd="2" destOrd="0" parTransId="{005FE248-704C-41D2-A62F-E4D81A820281}" sibTransId="{910140E7-468C-4D48-96A4-9FEC97ADCB81}"/>
     <dgm:cxn modelId="{0471A40F-0916-47B5-AA71-3F20797E22FF}" type="presOf" srcId="{4BED570A-9C05-4BC6-81E4-07F7E00AA85A}" destId="{D0D58B07-D673-435A-896A-D044A8A71B9E}" srcOrd="0" destOrd="0" presId="urn:microsoft.com/office/officeart/2005/8/layout/hierarchy6"/>
-    <dgm:cxn modelId="{A5D7D915-0B34-4E5B-BBBC-769A17FC7B4B}" srcId="{FFF91A9C-F2F6-4997-AA0F-F2E19428AC0D}" destId="{789F7CE6-A0D6-4189-9A60-E07565E8B53A}" srcOrd="1" destOrd="0" parTransId="{EB840EC2-B4F8-4B1C-9FF2-0EB99D4E84E0}" sibTransId="{BB85722F-BFE4-45A2-8E9C-31143A9E69E0}"/>
+    <dgm:cxn modelId="{61B05214-55E3-4330-838C-F822BEC15B44}" srcId="{DAE5DB0C-A25A-4B14-ADF0-C251F11DAA9A}" destId="{11B4F68F-E793-4D77-9DA8-44F10894D849}" srcOrd="1" destOrd="0" parTransId="{0DC2C63C-0684-4C37-A248-C1BDD7C6B357}" sibTransId="{26F81130-76FD-4D30-8C8E-B16F13D28BB2}"/>
+    <dgm:cxn modelId="{67B4561C-8EFC-49B8-A22D-2A5CE573F336}" type="presOf" srcId="{ECA12BF0-085D-4B93-8AAD-B4B9E09BA3BB}" destId="{C5E63AD0-F423-482F-A3BF-4204E59B617B}" srcOrd="0" destOrd="0" presId="urn:microsoft.com/office/officeart/2005/8/layout/hierarchy6"/>
     <dgm:cxn modelId="{08118E1C-A7A9-4C78-8DE2-CADF7F66172B}" type="presOf" srcId="{36C581C9-AF81-4381-BE94-B3E90D39267C}" destId="{F7B6EA7C-AAF7-4B2D-90E8-76472FD393F3}" srcOrd="0" destOrd="0" presId="urn:microsoft.com/office/officeart/2005/8/layout/hierarchy6"/>
+    <dgm:cxn modelId="{D46BFC1C-E58B-443D-9F98-5831558F0ED8}" srcId="{11B4F68F-E793-4D77-9DA8-44F10894D849}" destId="{6598A2B4-29B2-4D2A-B015-31280B5168B9}" srcOrd="0" destOrd="0" parTransId="{A15D2962-D87C-490F-8BE4-9A8DDE9AFCA7}" sibTransId="{334F2250-549D-4BE3-AB2C-4AECA4258733}"/>
     <dgm:cxn modelId="{A5B9701D-5ECC-4056-8B49-6371EAED4144}" srcId="{D78B1B42-9C3A-4387-ABE5-F9961956B19B}" destId="{19DC21DC-0F9A-499A-8840-D01DEA075DCB}" srcOrd="1" destOrd="0" parTransId="{9838AF88-A969-4CFF-93AF-9DF9AD8228B1}" sibTransId="{1E3CCCAA-34A9-4BFF-8165-CD17719A1339}"/>
     <dgm:cxn modelId="{ABE13F21-A83B-4466-8C23-832906FFAD7D}" type="presOf" srcId="{055E4AFB-B80A-4C7E-9520-DD4B760F97F5}" destId="{35FDF485-119B-4CDF-BDF7-E9BF96CE759A}" srcOrd="0" destOrd="0" presId="urn:microsoft.com/office/officeart/2005/8/layout/hierarchy6"/>
+    <dgm:cxn modelId="{AF12C821-8AC6-4D6E-AE07-F5BA46BB2CAD}" type="presOf" srcId="{546C85A3-E88A-4A11-AD7D-EA3419E11E5C}" destId="{C49E3214-57A6-4F60-9C7D-4134216DF0E1}" srcOrd="0" destOrd="0" presId="urn:microsoft.com/office/officeart/2005/8/layout/hierarchy6"/>
     <dgm:cxn modelId="{7E979522-25A3-4AEC-AEEE-9BC9CEAEE0AE}" type="presOf" srcId="{C3792842-3E1D-43B2-9D6B-ED2F02091196}" destId="{CB85FDE8-2751-4C9D-A506-2C30FD325EF9}" srcOrd="0" destOrd="0" presId="urn:microsoft.com/office/officeart/2005/8/layout/hierarchy6"/>
+    <dgm:cxn modelId="{C4E15124-2CB7-4A24-9132-C4324824ACEE}" type="presOf" srcId="{5DF793B4-DC56-4DC3-9813-E6D9892032CC}" destId="{AF227C4D-7CEE-4660-B009-FD28B03DD7AA}" srcOrd="0" destOrd="0" presId="urn:microsoft.com/office/officeart/2005/8/layout/hierarchy6"/>
     <dgm:cxn modelId="{C9445926-B34C-4F53-B0D2-A9DA6ABC774E}" type="presOf" srcId="{2E6967EF-37E5-498B-8562-E1BE0DF620BA}" destId="{A5A5D96E-9A09-45D4-A60E-D0ED57E9540F}" srcOrd="0" destOrd="0" presId="urn:microsoft.com/office/officeart/2005/8/layout/hierarchy6"/>
     <dgm:cxn modelId="{8FC30227-3AD2-4BBC-A7B2-499B0D41AE18}" type="presOf" srcId="{DAE5DB0C-A25A-4B14-ADF0-C251F11DAA9A}" destId="{51FFE493-123B-4A57-9035-5F8DC62AA246}" srcOrd="0" destOrd="0" presId="urn:microsoft.com/office/officeart/2005/8/layout/hierarchy6"/>
+    <dgm:cxn modelId="{0D1C9827-25CA-4720-BAE6-9DFBA0D74A68}" srcId="{B07F0BB4-5ABC-482A-968A-A9D37BEE88D7}" destId="{5198D9B9-4EFE-4D6E-A6D4-1E1A226A802A}" srcOrd="0" destOrd="0" parTransId="{23652B54-49D9-44CC-B07B-3E0C42666120}" sibTransId="{BFEDDDB8-B390-4A43-A4E1-531D819D7C58}"/>
     <dgm:cxn modelId="{7214B533-6B9F-4554-B97D-84C8E6715871}" srcId="{3A3FB27C-A85C-4321-A886-B3F71D126728}" destId="{2E38845C-02AF-414E-A19B-ECBAC3EFDBD9}" srcOrd="0" destOrd="0" parTransId="{149CEA1D-DF54-4964-9197-355A007BE204}" sibTransId="{566E3F40-A635-4F82-ADAA-E27563332B3E}"/>
     <dgm:cxn modelId="{A75DC735-B3E6-4650-BD9C-0DDAFFDED066}" type="presOf" srcId="{BD0E12BC-0D00-4AAC-938A-D7ABDABECDAC}" destId="{883DA821-5A6C-42EC-BCB5-34A5F4248F39}" srcOrd="0" destOrd="0" presId="urn:microsoft.com/office/officeart/2005/8/layout/hierarchy6"/>
     <dgm:cxn modelId="{AF30795B-0C96-4A9D-AFF1-886F22D28FF6}" type="presOf" srcId="{507C8987-12FF-4B77-B6C7-B80CF141F578}" destId="{B2DBB4B0-FABF-4BD2-811F-D2A6BF60C2E6}" srcOrd="0" destOrd="0" presId="urn:microsoft.com/office/officeart/2005/8/layout/hierarchy6"/>
+    <dgm:cxn modelId="{07F8D45C-5ECB-4BEF-A789-F5671C1131BB}" type="presOf" srcId="{E053BF93-938E-441E-90DD-926960067CD3}" destId="{094152C9-6199-4136-8A7A-52D5753BEFF4}" srcOrd="0" destOrd="0" presId="urn:microsoft.com/office/officeart/2005/8/layout/hierarchy6"/>
     <dgm:cxn modelId="{C6312F5D-931B-4776-BA30-94A0736A027A}" type="presOf" srcId="{471DF964-A614-4FC7-9132-FCB608FC6BD7}" destId="{6ABE98F9-26CE-478C-BE4C-60270083ADA6}" srcOrd="0" destOrd="0" presId="urn:microsoft.com/office/officeart/2005/8/layout/hierarchy6"/>
     <dgm:cxn modelId="{3A4A6961-523D-4BC0-B3ED-7606A53DA03D}" srcId="{471DF964-A614-4FC7-9132-FCB608FC6BD7}" destId="{DAE5DB0C-A25A-4B14-ADF0-C251F11DAA9A}" srcOrd="2" destOrd="0" parTransId="{3F9CA0DC-4F45-47AA-AF7A-A62D0A2CE54E}" sibTransId="{9E06E80F-3531-4CBA-9582-59749D07500A}"/>
     <dgm:cxn modelId="{67362F42-116B-4B58-92DD-DF6DABCC8739}" type="presOf" srcId="{3800456D-C7A1-45CF-8A8D-78CC90A820F0}" destId="{0BF39AB7-9860-48BC-A519-B6F4E4D1A77D}" srcOrd="0" destOrd="0" presId="urn:microsoft.com/office/officeart/2005/8/layout/hierarchy6"/>
+    <dgm:cxn modelId="{60180643-B941-4A31-A865-7DE5A2E3D1A1}" type="presOf" srcId="{11B4F68F-E793-4D77-9DA8-44F10894D849}" destId="{2320CB03-01A0-4CB5-94D1-E043F6B7E4FD}" srcOrd="0" destOrd="0" presId="urn:microsoft.com/office/officeart/2005/8/layout/hierarchy6"/>
+    <dgm:cxn modelId="{29021863-C490-44AD-8E67-2445A9BE2512}" srcId="{FFF91A9C-F2F6-4997-AA0F-F2E19428AC0D}" destId="{D0D75303-B799-476E-A9BC-06AADA54C879}" srcOrd="0" destOrd="0" parTransId="{5DF793B4-DC56-4DC3-9813-E6D9892032CC}" sibTransId="{9AB3B5D8-EB64-46DC-A621-DDE529F06619}"/>
+    <dgm:cxn modelId="{9E2E4244-41CE-484C-9C89-90F0BAB75BC8}" type="presOf" srcId="{E01F8A1B-7EB1-4A2A-8177-E0F9050DE00E}" destId="{CA0A9A6D-F49C-44FD-BD59-122E4F6D9A51}" srcOrd="0" destOrd="0" presId="urn:microsoft.com/office/officeart/2005/8/layout/hierarchy6"/>
     <dgm:cxn modelId="{D5AF3045-AADA-488C-8B28-101AEFE813B3}" type="presOf" srcId="{270B8D64-8B3F-4E70-AD9E-B9B33DEEEF13}" destId="{0D1F29CB-54E6-4CAE-B604-0DEF903D901D}" srcOrd="0" destOrd="0" presId="urn:microsoft.com/office/officeart/2005/8/layout/hierarchy6"/>
+    <dgm:cxn modelId="{34DC8346-E183-4F7D-A7C9-4F42D68FFECB}" type="presOf" srcId="{D0D75303-B799-476E-A9BC-06AADA54C879}" destId="{DBC1A7D9-EC89-4443-A0CD-4F44F9F4C9F7}" srcOrd="0" destOrd="0" presId="urn:microsoft.com/office/officeart/2005/8/layout/hierarchy6"/>
     <dgm:cxn modelId="{4EA38546-0971-4A3B-8DDD-2C813396424B}" type="presOf" srcId="{5F9B3086-F618-4276-926C-B78F7B04CC38}" destId="{7DD1B912-6CF2-4FF9-B284-FF80ABECD0F7}" srcOrd="0" destOrd="0" presId="urn:microsoft.com/office/officeart/2005/8/layout/hierarchy6"/>
     <dgm:cxn modelId="{0132D146-F237-4E3B-92C5-FF79E48BE086}" type="presOf" srcId="{19DC21DC-0F9A-499A-8840-D01DEA075DCB}" destId="{5E471215-27E0-44B9-A54B-EB0295805865}" srcOrd="0" destOrd="0" presId="urn:microsoft.com/office/officeart/2005/8/layout/hierarchy6"/>
     <dgm:cxn modelId="{2B7DD346-B800-498D-A501-994B31B1875D}" type="presOf" srcId="{9838AF88-A969-4CFF-93AF-9DF9AD8228B1}" destId="{BF3EBC12-9171-4473-84D0-815B715C6963}" srcOrd="0" destOrd="0" presId="urn:microsoft.com/office/officeart/2005/8/layout/hierarchy6"/>
     <dgm:cxn modelId="{9C090D47-7D4C-429E-BE78-17BB1CDF443C}" type="presOf" srcId="{3A3FB27C-A85C-4321-A886-B3F71D126728}" destId="{C19FC025-6BAD-41E2-8A24-1BCAEF7B9ABC}" srcOrd="0" destOrd="0" presId="urn:microsoft.com/office/officeart/2005/8/layout/hierarchy6"/>
+    <dgm:cxn modelId="{A1E2F548-4E0B-4146-A97C-F405B88127CF}" type="presOf" srcId="{23652B54-49D9-44CC-B07B-3E0C42666120}" destId="{D7D677D3-752F-44F2-9F7C-C08AC3C6FBD0}" srcOrd="0" destOrd="0" presId="urn:microsoft.com/office/officeart/2005/8/layout/hierarchy6"/>
+    <dgm:cxn modelId="{E1E0D14A-BBED-432A-99D1-950FD198E3DF}" type="presOf" srcId="{506A56AA-0156-48E2-B14E-72874B56B94A}" destId="{12D5C8BF-1833-4CC4-837C-F1D5DAEC1EB3}" srcOrd="0" destOrd="0" presId="urn:microsoft.com/office/officeart/2005/8/layout/hierarchy6"/>
+    <dgm:cxn modelId="{E530304B-1088-4236-9025-49BC4DCC0B3B}" srcId="{DAE5DB0C-A25A-4B14-ADF0-C251F11DAA9A}" destId="{37BDB7C9-65EA-4932-B845-6C72707BC6C0}" srcOrd="0" destOrd="0" parTransId="{1968FB53-D0F0-4DFD-BF19-399BB00BD840}" sibTransId="{9DCD66CA-9442-4081-86BF-0BC764B7F40A}"/>
     <dgm:cxn modelId="{BE5B126D-861C-4F83-AB84-D24C3CDBD33B}" srcId="{B7023CC5-28E1-4E4B-8628-32648049F8A5}" destId="{5EC73874-E497-4E80-978E-F616FDE5D1C6}" srcOrd="0" destOrd="0" parTransId="{A1877B37-BD89-42E3-AE88-B51F1373E3FF}" sibTransId="{81F6DB88-66F6-41DE-9388-C6246CA56D30}"/>
     <dgm:cxn modelId="{94C6074E-1F16-4F98-B5F6-2ECCC2D0FB1A}" type="presOf" srcId="{AFB07281-37A0-4890-A0EF-E7BA9D1BE3B0}" destId="{01463C89-DC15-42C1-B114-D054500FCCC4}" srcOrd="0" destOrd="0" presId="urn:microsoft.com/office/officeart/2005/8/layout/hierarchy6"/>
-    <dgm:cxn modelId="{0B30A24E-352B-4B62-9B11-0A066F665DCD}" type="presOf" srcId="{E01F8A1B-7EB1-4A2A-8177-E0F9050DE00E}" destId="{CA0A9A6D-F49C-44FD-BD59-122E4F6D9A51}" srcOrd="0" destOrd="0" presId="urn:microsoft.com/office/officeart/2005/8/layout/hierarchy6"/>
     <dgm:cxn modelId="{84DB094F-C9DE-4EA6-91DD-45D130A9DE0C}" type="presOf" srcId="{3B39572B-F272-4372-964F-95EC51BA7802}" destId="{CFAAF844-A9A9-450F-ABC4-8E9DA927FAC9}" srcOrd="0" destOrd="0" presId="urn:microsoft.com/office/officeart/2005/8/layout/hierarchy6"/>
     <dgm:cxn modelId="{4635DD73-6112-4BB9-A5E9-FA536B5A1207}" type="presOf" srcId="{A4FC7B45-D679-4850-87F6-559069BED74D}" destId="{3301AA1C-3812-4FCC-8E76-04B9EBECC2F8}" srcOrd="0" destOrd="0" presId="urn:microsoft.com/office/officeart/2005/8/layout/hierarchy6"/>
+    <dgm:cxn modelId="{DDD70E74-4E60-417F-AE47-929BFAF10D6E}" type="presOf" srcId="{90B065E7-45A5-4A6E-BFCC-13BD8AC265ED}" destId="{B9B5123E-B03F-4000-9EAE-D1A8DDA62EF6}" srcOrd="0" destOrd="0" presId="urn:microsoft.com/office/officeart/2005/8/layout/hierarchy6"/>
     <dgm:cxn modelId="{D53DF474-B700-41CB-B77B-A72C971094B4}" type="presOf" srcId="{2E38845C-02AF-414E-A19B-ECBAC3EFDBD9}" destId="{26C6C5AF-16C5-4AEB-82F8-8FA3CC57822E}" srcOrd="0" destOrd="0" presId="urn:microsoft.com/office/officeart/2005/8/layout/hierarchy6"/>
     <dgm:cxn modelId="{F140BA56-1F77-4CA5-900F-B3F5732E78B6}" srcId="{471DF964-A614-4FC7-9132-FCB608FC6BD7}" destId="{FFF91A9C-F2F6-4997-AA0F-F2E19428AC0D}" srcOrd="0" destOrd="0" parTransId="{C3792842-3E1D-43B2-9D6B-ED2F02091196}" sibTransId="{2968DD94-E1A9-4A58-A004-376893709C55}"/>
     <dgm:cxn modelId="{2559CC76-8225-488E-9784-0F2477D75A35}" type="presOf" srcId="{B3D6A08F-CEEE-4F96-BBB4-13A53A834D14}" destId="{376F7C67-307D-4AD5-A4C2-42F11B3F6DCF}" srcOrd="0" destOrd="0" presId="urn:microsoft.com/office/officeart/2005/8/layout/hierarchy6"/>
+    <dgm:cxn modelId="{4B84DA58-2346-42A1-9513-0F83427CE869}" type="presOf" srcId="{0DC2C63C-0684-4C37-A248-C1BDD7C6B357}" destId="{3C683C3A-92D4-41D7-A3B1-B4DBDF5ED975}" srcOrd="0" destOrd="0" presId="urn:microsoft.com/office/officeart/2005/8/layout/hierarchy6"/>
+    <dgm:cxn modelId="{D172CC79-47A4-45CC-8E51-E5C5CFD551D9}" type="presOf" srcId="{A15D2962-D87C-490F-8BE4-9A8DDE9AFCA7}" destId="{87D0AA50-A5EC-48DC-B791-F9A58FB759D5}" srcOrd="0" destOrd="0" presId="urn:microsoft.com/office/officeart/2005/8/layout/hierarchy6"/>
     <dgm:cxn modelId="{E005A27B-E863-4BD5-9FCD-D9F44391B753}" type="presOf" srcId="{05E0BF3B-2A5B-4A99-BDCB-C3F379CD8C5A}" destId="{C652DE3D-4A4F-42BB-8310-72D86246A063}" srcOrd="0" destOrd="0" presId="urn:microsoft.com/office/officeart/2005/8/layout/hierarchy6"/>
-    <dgm:cxn modelId="{2031037D-4914-440D-94BF-EA7A1A31F48B}" type="presOf" srcId="{EB840EC2-B4F8-4B1C-9FF2-0EB99D4E84E0}" destId="{54550340-BC9A-4FDA-82DB-5BAE40309218}" srcOrd="0" destOrd="0" presId="urn:microsoft.com/office/officeart/2005/8/layout/hierarchy6"/>
+    <dgm:cxn modelId="{802CAC7E-C76D-4546-8445-BD7AE7626768}" type="presOf" srcId="{9CCADDD3-E464-4F2F-A980-67858375A6B9}" destId="{758EEE31-6C59-4C5F-943D-30D43A67D59F}" srcOrd="0" destOrd="0" presId="urn:microsoft.com/office/officeart/2005/8/layout/hierarchy6"/>
     <dgm:cxn modelId="{6B048C85-D093-46F3-9935-B197BE699866}" srcId="{DBF974F2-6F14-4D37-B6EC-E314203B1F49}" destId="{B7023CC5-28E1-4E4B-8628-32648049F8A5}" srcOrd="0" destOrd="0" parTransId="{5F9B3086-F618-4276-926C-B78F7B04CC38}" sibTransId="{2A72B7B0-79CA-4633-9315-F76FEA67854A}"/>
     <dgm:cxn modelId="{8854AB89-0916-44A3-B6AC-9FA9E3ACC6B7}" type="presOf" srcId="{FF7EFDA1-A5EA-415F-BEEF-941F57BBD24B}" destId="{96317DF8-C62D-4336-872E-D888984DAB3F}" srcOrd="0" destOrd="0" presId="urn:microsoft.com/office/officeart/2005/8/layout/hierarchy6"/>
     <dgm:cxn modelId="{ED2B598B-31D0-44B5-8C03-5DD75E3B803A}" type="presOf" srcId="{3C0A7E77-3A09-452B-8CDF-2A82A2B2015B}" destId="{07851BB3-6EDC-48A8-B97C-962AB12DF3C3}" srcOrd="0" destOrd="0" presId="urn:microsoft.com/office/officeart/2005/8/layout/hierarchy6"/>
@@ -2705,32 +3122,41 @@
     <dgm:cxn modelId="{FD764FA8-BA23-43E2-AEB4-22A83658A6D0}" type="presOf" srcId="{4A107B58-DB29-41D8-A185-4E301894D49B}" destId="{15C442F7-A8F8-4159-A533-FE2A6D971B76}" srcOrd="0" destOrd="0" presId="urn:microsoft.com/office/officeart/2005/8/layout/hierarchy6"/>
     <dgm:cxn modelId="{6699BFA8-47C2-4F46-846B-D153B7C07E90}" type="presOf" srcId="{F2624733-5F26-4D9A-ABDF-02813DD140B5}" destId="{28A1FE09-EBA6-40DB-A4C8-A135FE1FF571}" srcOrd="0" destOrd="0" presId="urn:microsoft.com/office/officeart/2005/8/layout/hierarchy6"/>
     <dgm:cxn modelId="{98CE15A9-2853-412E-80E6-F2023CCB4D17}" type="presOf" srcId="{FFF91A9C-F2F6-4997-AA0F-F2E19428AC0D}" destId="{75FB6518-F0B2-457C-983D-4BC571D8041D}" srcOrd="0" destOrd="0" presId="urn:microsoft.com/office/officeart/2005/8/layout/hierarchy6"/>
-    <dgm:cxn modelId="{1F3350AF-A3A2-45A1-8237-A1DBF8416DEA}" srcId="{FFF91A9C-F2F6-4997-AA0F-F2E19428AC0D}" destId="{CB41D4C6-ACD0-4CBC-8DF4-1455EA830529}" srcOrd="0" destOrd="0" parTransId="{E01F8A1B-7EB1-4A2A-8177-E0F9050DE00E}" sibTransId="{1FC946AC-0567-4E77-B090-0C10DD7BF0D3}"/>
+    <dgm:cxn modelId="{F62E21AB-4C54-49CC-B928-BCE9235047D3}" srcId="{3B39572B-F272-4372-964F-95EC51BA7802}" destId="{546C85A3-E88A-4A11-AD7D-EA3419E11E5C}" srcOrd="0" destOrd="0" parTransId="{D43F9FAA-A90D-4F5B-B593-DA00C3F9A1DB}" sibTransId="{96986A91-46C0-4EA3-986E-3C17A1864FE1}"/>
+    <dgm:cxn modelId="{1F3350AF-A3A2-45A1-8237-A1DBF8416DEA}" srcId="{D0D75303-B799-476E-A9BC-06AADA54C879}" destId="{CB41D4C6-ACD0-4CBC-8DF4-1455EA830529}" srcOrd="0" destOrd="0" parTransId="{E01F8A1B-7EB1-4A2A-8177-E0F9050DE00E}" sibTransId="{1FC946AC-0567-4E77-B090-0C10DD7BF0D3}"/>
     <dgm:cxn modelId="{4279A3B2-66D8-43C4-A655-E65CEBC53796}" type="presOf" srcId="{A1877B37-BD89-42E3-AE88-B51F1373E3FF}" destId="{632BD43A-E1A6-4EF2-B8DA-0881B86D88B4}" srcOrd="0" destOrd="0" presId="urn:microsoft.com/office/officeart/2005/8/layout/hierarchy6"/>
     <dgm:cxn modelId="{EC3105B6-783D-4871-ABCE-9B24D2622F84}" srcId="{3A3FB27C-A85C-4321-A886-B3F71D126728}" destId="{471DF964-A614-4FC7-9132-FCB608FC6BD7}" srcOrd="2" destOrd="0" parTransId="{41A49BA3-0487-4959-991B-7BA9B6B92FDC}" sibTransId="{715AA465-19A5-4F88-B7F4-6C2017586E2C}"/>
+    <dgm:cxn modelId="{288AC7B6-88DE-4EFC-B9B1-E2722F36532B}" type="presOf" srcId="{D1BB1D24-0E7C-4B7E-9132-F456253ADE9C}" destId="{70CB235F-1158-43F6-8790-287830FE59A8}" srcOrd="0" destOrd="0" presId="urn:microsoft.com/office/officeart/2005/8/layout/hierarchy6"/>
     <dgm:cxn modelId="{05E7F7B9-E560-427E-8BEC-B476632A3B83}" type="presOf" srcId="{6C261C67-64A0-44F6-9873-8B3F6F7DD0A0}" destId="{621E240D-28A9-40D4-9813-EB471785FE81}" srcOrd="0" destOrd="0" presId="urn:microsoft.com/office/officeart/2005/8/layout/hierarchy6"/>
     <dgm:cxn modelId="{BB97A9BB-B86E-4E38-9004-BB94ED0932C4}" srcId="{2E38845C-02AF-414E-A19B-ECBAC3EFDBD9}" destId="{439D996F-798F-4576-917E-7F6EDD690A79}" srcOrd="0" destOrd="0" parTransId="{3C0A7E77-3A09-452B-8CDF-2A82A2B2015B}" sibTransId="{8E5C6860-E7D9-4F62-8D8F-3AE2D3449C95}"/>
     <dgm:cxn modelId="{6BA21FBD-0229-4DD5-8724-E278A2E4F00F}" srcId="{CB41D4C6-ACD0-4CBC-8DF4-1455EA830529}" destId="{506A56AA-0156-48E2-B14E-72874B56B94A}" srcOrd="0" destOrd="0" parTransId="{B92CA8FA-8ADB-4584-AA02-3FEC747F49B1}" sibTransId="{40F1D017-2FC2-488E-9311-9411E9B09EC4}"/>
+    <dgm:cxn modelId="{B92C24C0-EFD9-442F-97D3-AF1DCEFC1667}" type="presOf" srcId="{5198D9B9-4EFE-4D6E-A6D4-1E1A226A802A}" destId="{70956688-B2F2-4A57-BBF5-973DE80B7011}" srcOrd="0" destOrd="0" presId="urn:microsoft.com/office/officeart/2005/8/layout/hierarchy6"/>
     <dgm:cxn modelId="{8FB44AC4-7720-445B-93F6-E62214A52D8B}" type="presOf" srcId="{149CEA1D-DF54-4964-9197-355A007BE204}" destId="{83771D07-94B1-41E4-8181-E10CD520616D}" srcOrd="0" destOrd="0" presId="urn:microsoft.com/office/officeart/2005/8/layout/hierarchy6"/>
     <dgm:cxn modelId="{AE27FCC5-C7D0-4318-9C38-2A2B70B6D30C}" srcId="{BD0E12BC-0D00-4AAC-938A-D7ABDABECDAC}" destId="{3A3FB27C-A85C-4321-A886-B3F71D126728}" srcOrd="0" destOrd="0" parTransId="{9BA8B0AD-548A-4EBD-9673-946777035354}" sibTransId="{16E57411-D068-4656-A41B-3E658B46C0C5}"/>
     <dgm:cxn modelId="{9387C2C6-8A39-459E-A723-2F0BACD2C447}" srcId="{2E6967EF-37E5-498B-8562-E1BE0DF620BA}" destId="{683506CF-5874-4A70-8200-690A1FBD90A1}" srcOrd="0" destOrd="0" parTransId="{03D5EF7F-8824-44A8-B045-4843969CE0A1}" sibTransId="{07585251-FC22-4F99-9A13-638ECBDCF089}"/>
-    <dgm:cxn modelId="{A74DDECA-E34B-4D82-98FD-5298F2559002}" type="presOf" srcId="{789F7CE6-A0D6-4189-9A60-E07565E8B53A}" destId="{04EA9C5F-FA5D-456A-B632-1068C5ED2A4F}" srcOrd="0" destOrd="0" presId="urn:microsoft.com/office/officeart/2005/8/layout/hierarchy6"/>
-    <dgm:cxn modelId="{447576CC-0BF6-4CD9-8DB7-3858A74C04D5}" type="presOf" srcId="{ECA12BF0-085D-4B93-8AAD-B4B9E09BA3BB}" destId="{C5E63AD0-F423-482F-A3BF-4204E59B617B}" srcOrd="0" destOrd="0" presId="urn:microsoft.com/office/officeart/2005/8/layout/hierarchy6"/>
-    <dgm:cxn modelId="{70D8C8CF-645E-4EA5-80F1-F96DD2268886}" type="presOf" srcId="{506A56AA-0156-48E2-B14E-72874B56B94A}" destId="{12D5C8BF-1833-4CC4-837C-F1D5DAEC1EB3}" srcOrd="0" destOrd="0" presId="urn:microsoft.com/office/officeart/2005/8/layout/hierarchy6"/>
+    <dgm:cxn modelId="{E6CED6C7-06AE-4587-91E9-E3ADF2AE69BC}" type="presOf" srcId="{6598A2B4-29B2-4D2A-B015-31280B5168B9}" destId="{A619B348-8FFF-4D17-9A93-CF4ABBAFEAD2}" srcOrd="0" destOrd="0" presId="urn:microsoft.com/office/officeart/2005/8/layout/hierarchy6"/>
+    <dgm:cxn modelId="{5BABBBCB-1F08-42D3-9DA9-D01ED6B592D5}" srcId="{37BDB7C9-65EA-4932-B845-6C72707BC6C0}" destId="{E053BF93-938E-441E-90DD-926960067CD3}" srcOrd="0" destOrd="0" parTransId="{9CCADDD3-E464-4F2F-A980-67858375A6B9}" sibTransId="{1C74CD51-34AF-4833-BA1A-397CB5CAA9BF}"/>
+    <dgm:cxn modelId="{801CC7CC-9F3A-4BD9-B5CD-9402AB0BA246}" type="presOf" srcId="{B07F0BB4-5ABC-482A-968A-A9D37BEE88D7}" destId="{E8865D7E-5F13-48D4-924B-5BA94AF296EB}" srcOrd="0" destOrd="0" presId="urn:microsoft.com/office/officeart/2005/8/layout/hierarchy6"/>
+    <dgm:cxn modelId="{FD4D3CD0-5150-431F-A56F-0C982C5C602E}" type="presOf" srcId="{CB41D4C6-ACD0-4CBC-8DF4-1455EA830529}" destId="{7444FD1D-63F9-4AEE-BECC-84D248E029AF}" srcOrd="0" destOrd="0" presId="urn:microsoft.com/office/officeart/2005/8/layout/hierarchy6"/>
     <dgm:cxn modelId="{8BDFC9D1-84CF-41FA-A69C-9D877D4327E2}" type="presOf" srcId="{BC931C2D-1758-4097-9B91-99F93B501DE4}" destId="{D3E450C8-D410-4D40-8CEB-07B1BD2D53CC}" srcOrd="0" destOrd="0" presId="urn:microsoft.com/office/officeart/2005/8/layout/hierarchy6"/>
     <dgm:cxn modelId="{9834F9D1-1208-473C-BA3C-7D4972D484ED}" srcId="{D78B1B42-9C3A-4387-ABE5-F9961956B19B}" destId="{DBF974F2-6F14-4D37-B6EC-E314203B1F49}" srcOrd="2" destOrd="0" parTransId="{4BED570A-9C05-4BC6-81E4-07F7E00AA85A}" sibTransId="{81F87282-ACDA-462A-911A-2B2FA3416512}"/>
     <dgm:cxn modelId="{F1249DD5-3BD8-44A6-9EDB-6170D7EE7E74}" type="presOf" srcId="{70B69151-01C6-4EE0-8962-E73E820B324F}" destId="{D591ACB7-CB9A-4086-A9CB-52C0D4E4C27C}" srcOrd="0" destOrd="0" presId="urn:microsoft.com/office/officeart/2005/8/layout/hierarchy6"/>
+    <dgm:cxn modelId="{213AA8D7-EC00-4DCD-87F0-3A1E9B9B855F}" type="presOf" srcId="{D43F9FAA-A90D-4F5B-B593-DA00C3F9A1DB}" destId="{447AC6A7-A1D5-4826-9F2D-DC7F09CD4C4B}" srcOrd="0" destOrd="0" presId="urn:microsoft.com/office/officeart/2005/8/layout/hierarchy6"/>
     <dgm:cxn modelId="{F885D9D7-ADFF-468E-BDBD-8A9A3ABAA5EC}" type="presOf" srcId="{CF8584BE-E22D-47A3-B410-13CFFAB27624}" destId="{803124C1-2884-4A76-A4A7-9DA157D0291C}" srcOrd="0" destOrd="0" presId="urn:microsoft.com/office/officeart/2005/8/layout/hierarchy6"/>
     <dgm:cxn modelId="{321729D9-4DDD-4194-A53A-0999ECE934C6}" srcId="{439D996F-798F-4576-917E-7F6EDD690A79}" destId="{2E6967EF-37E5-498B-8562-E1BE0DF620BA}" srcOrd="0" destOrd="0" parTransId="{82B6639A-C28C-40B6-87A9-2D42E8A652DB}" sibTransId="{A33DC9CC-96D9-41B6-9C3C-83A6DF761DE7}"/>
     <dgm:cxn modelId="{52E351D9-1922-4646-A545-173327AA6247}" type="presOf" srcId="{EA9A1EAD-6508-4312-91EC-19B47E53ACD1}" destId="{4F24287F-BCA4-497C-BDD8-4A7AFB61B3A4}" srcOrd="0" destOrd="0" presId="urn:microsoft.com/office/officeart/2005/8/layout/hierarchy6"/>
+    <dgm:cxn modelId="{FDDF5EDA-9A63-4B15-9A4C-4B19C7FCCA9C}" type="presOf" srcId="{37BDB7C9-65EA-4932-B845-6C72707BC6C0}" destId="{67811EFE-A74D-4471-B178-0403675EB273}" srcOrd="0" destOrd="0" presId="urn:microsoft.com/office/officeart/2005/8/layout/hierarchy6"/>
+    <dgm:cxn modelId="{305D9BDA-EE86-4F7F-9EE1-0A0B8D44CDFA}" type="presOf" srcId="{005FE248-704C-41D2-A62F-E4D81A820281}" destId="{1F472D74-0DDA-42AC-8246-FEA65E5488A6}" srcOrd="0" destOrd="0" presId="urn:microsoft.com/office/officeart/2005/8/layout/hierarchy6"/>
     <dgm:cxn modelId="{C6BEA5DC-2485-4CD8-B2D3-44E5F4F0D92D}" srcId="{3A3FB27C-A85C-4321-A886-B3F71D126728}" destId="{05E0BF3B-2A5B-4A99-BDCB-C3F379CD8C5A}" srcOrd="1" destOrd="0" parTransId="{6C261C67-64A0-44F6-9873-8B3F6F7DD0A0}" sibTransId="{9D13529E-A0F6-42E5-9249-6C83FD98EBBA}"/>
-    <dgm:cxn modelId="{446557E5-67C2-456F-9918-CC8838FC2B14}" type="presOf" srcId="{D1BB1D24-0E7C-4B7E-9132-F456253ADE9C}" destId="{70CB235F-1158-43F6-8790-287830FE59A8}" srcOrd="0" destOrd="0" presId="urn:microsoft.com/office/officeart/2005/8/layout/hierarchy6"/>
+    <dgm:cxn modelId="{5EA38FE2-27B6-419B-A4C7-7AEAF18C8E9E}" type="presOf" srcId="{B92CA8FA-8ADB-4584-AA02-3FEC747F49B1}" destId="{F3672965-ED0D-4550-9D04-2F07AE7BCBAE}" srcOrd="0" destOrd="0" presId="urn:microsoft.com/office/officeart/2005/8/layout/hierarchy6"/>
+    <dgm:cxn modelId="{BDFBE4E9-A00A-4899-8BDA-DD3D86013706}" srcId="{3B39572B-F272-4372-964F-95EC51BA7802}" destId="{B07F0BB4-5ABC-482A-968A-A9D37BEE88D7}" srcOrd="1" destOrd="0" parTransId="{02A47387-AE37-4C86-95B0-CCA981A690C5}" sibTransId="{A5D2DC4A-ACE2-4332-9E25-1826D1C7826F}"/>
     <dgm:cxn modelId="{0190A3EC-2E9F-4D6C-A218-B3DA3BAFA0D6}" type="presOf" srcId="{439D996F-798F-4576-917E-7F6EDD690A79}" destId="{5EAE2C87-B2E9-4465-ADB8-F7592630DB72}" srcOrd="0" destOrd="0" presId="urn:microsoft.com/office/officeart/2005/8/layout/hierarchy6"/>
+    <dgm:cxn modelId="{A159E3EF-DD46-43C7-BE55-8FD49DF4CC6C}" type="presOf" srcId="{1968FB53-D0F0-4DFD-BF19-399BB00BD840}" destId="{FE21B615-C31A-4B32-BF00-A80308865B2B}" srcOrd="0" destOrd="0" presId="urn:microsoft.com/office/officeart/2005/8/layout/hierarchy6"/>
     <dgm:cxn modelId="{3957A9F0-7CC3-4B94-923F-1AAB9933C399}" type="presOf" srcId="{41A49BA3-0487-4959-991B-7BA9B6B92FDC}" destId="{5D67BF95-1501-4CE1-84F4-5056C3FF2C3F}" srcOrd="0" destOrd="0" presId="urn:microsoft.com/office/officeart/2005/8/layout/hierarchy6"/>
     <dgm:cxn modelId="{E2832BF3-64CF-4F7F-B55D-FA7507B532D2}" srcId="{439D996F-798F-4576-917E-7F6EDD690A79}" destId="{3800456D-C7A1-45CF-8A8D-78CC90A820F0}" srcOrd="1" destOrd="0" parTransId="{AFB07281-37A0-4890-A0EF-E7BA9D1BE3B0}" sibTransId="{174E5AA7-20AA-45C6-B900-2525C865A9E8}"/>
-    <dgm:cxn modelId="{8C38A5F4-6196-4222-85E2-B4AF1266C152}" type="presOf" srcId="{CB41D4C6-ACD0-4CBC-8DF4-1455EA830529}" destId="{7444FD1D-63F9-4AEE-BECC-84D248E029AF}" srcOrd="0" destOrd="0" presId="urn:microsoft.com/office/officeart/2005/8/layout/hierarchy6"/>
     <dgm:cxn modelId="{BCF63FF5-5B29-46AA-9DC4-06A94B8B606B}" type="presOf" srcId="{7F536EF1-5C59-43CE-A286-279E1486410B}" destId="{1098C9D9-0177-45CC-9BF8-EE1EA13C9461}" srcOrd="0" destOrd="0" presId="urn:microsoft.com/office/officeart/2005/8/layout/hierarchy6"/>
     <dgm:cxn modelId="{BBCD10F6-19D6-4FFB-827B-886E925C2191}" type="presOf" srcId="{D78B1B42-9C3A-4387-ABE5-F9961956B19B}" destId="{DB1E71D0-3288-4EDD-BF48-557A2A0FDF57}" srcOrd="0" destOrd="0" presId="urn:microsoft.com/office/officeart/2005/8/layout/hierarchy6"/>
+    <dgm:cxn modelId="{D3788CF9-CD97-4274-B746-E1C0E891228E}" type="presOf" srcId="{02A47387-AE37-4C86-95B0-CCA981A690C5}" destId="{66816152-7556-4BFD-B743-0FC3BA09CFF1}" srcOrd="0" destOrd="0" presId="urn:microsoft.com/office/officeart/2005/8/layout/hierarchy6"/>
     <dgm:cxn modelId="{A566BEFA-B727-4A0B-AE9F-005B93F7481F}" srcId="{471DF964-A614-4FC7-9132-FCB608FC6BD7}" destId="{7F536EF1-5C59-43CE-A286-279E1486410B}" srcOrd="1" destOrd="0" parTransId="{BC931C2D-1758-4097-9B91-99F93B501DE4}" sibTransId="{AE6FFBB3-E2AC-4A3D-BFD9-AA98DE814483}"/>
     <dgm:cxn modelId="{B001DEFD-FB33-46DA-97F1-735DA3B7C464}" type="presOf" srcId="{B7023CC5-28E1-4E4B-8628-32648049F8A5}" destId="{3A35EA34-C4F0-4293-8249-D304C2EFCCD3}" srcOrd="0" destOrd="0" presId="urn:microsoft.com/office/officeart/2005/8/layout/hierarchy6"/>
     <dgm:cxn modelId="{BC94400A-E835-4FD4-B08C-58BD3083D7F8}" type="presParOf" srcId="{883DA821-5A6C-42EC-BCB5-34A5F4248F39}" destId="{EA2D552F-CF57-4A01-A2E6-24273CFC2A63}" srcOrd="0" destOrd="0" presId="urn:microsoft.com/office/officeart/2005/8/layout/hierarchy6"/>
@@ -2810,26 +3236,42 @@
     <dgm:cxn modelId="{8328E0FD-DF3C-4FF5-9998-C51D92271193}" type="presParOf" srcId="{77C25B2A-DB0F-490B-8C8F-1A77A99E2B67}" destId="{19929E98-C47B-4A0B-9F91-A9E3B0B3ED23}" srcOrd="1" destOrd="0" presId="urn:microsoft.com/office/officeart/2005/8/layout/hierarchy6"/>
     <dgm:cxn modelId="{5C91C8A3-FFA4-45D3-A565-DD89074139A6}" type="presParOf" srcId="{19929E98-C47B-4A0B-9F91-A9E3B0B3ED23}" destId="{75FB6518-F0B2-457C-983D-4BC571D8041D}" srcOrd="0" destOrd="0" presId="urn:microsoft.com/office/officeart/2005/8/layout/hierarchy6"/>
     <dgm:cxn modelId="{9600A3BB-2477-4D6A-90A9-42EFE3631455}" type="presParOf" srcId="{19929E98-C47B-4A0B-9F91-A9E3B0B3ED23}" destId="{48444A6B-F792-4DF2-BC23-1112F9EE90A4}" srcOrd="1" destOrd="0" presId="urn:microsoft.com/office/officeart/2005/8/layout/hierarchy6"/>
-    <dgm:cxn modelId="{8D466123-1546-480A-962E-82DE6F88D14F}" type="presParOf" srcId="{48444A6B-F792-4DF2-BC23-1112F9EE90A4}" destId="{CA0A9A6D-F49C-44FD-BD59-122E4F6D9A51}" srcOrd="0" destOrd="0" presId="urn:microsoft.com/office/officeart/2005/8/layout/hierarchy6"/>
-    <dgm:cxn modelId="{D39F566E-17F8-4872-85CC-3D9622D4803B}" type="presParOf" srcId="{48444A6B-F792-4DF2-BC23-1112F9EE90A4}" destId="{12F0A2C2-8614-48F3-9799-3B18318BE1E1}" srcOrd="1" destOrd="0" presId="urn:microsoft.com/office/officeart/2005/8/layout/hierarchy6"/>
-    <dgm:cxn modelId="{805410BF-360E-47B0-A1F1-40CA1E3D69B9}" type="presParOf" srcId="{12F0A2C2-8614-48F3-9799-3B18318BE1E1}" destId="{7444FD1D-63F9-4AEE-BECC-84D248E029AF}" srcOrd="0" destOrd="0" presId="urn:microsoft.com/office/officeart/2005/8/layout/hierarchy6"/>
-    <dgm:cxn modelId="{B94EC34A-C95F-4595-9E55-67CB2A3E7657}" type="presParOf" srcId="{12F0A2C2-8614-48F3-9799-3B18318BE1E1}" destId="{B8C527AF-D36F-44B3-BE79-FEB84D125AD9}" srcOrd="1" destOrd="0" presId="urn:microsoft.com/office/officeart/2005/8/layout/hierarchy6"/>
-    <dgm:cxn modelId="{7F9037AD-694A-495B-8022-E6ED1D2B9216}" type="presParOf" srcId="{B8C527AF-D36F-44B3-BE79-FEB84D125AD9}" destId="{F3672965-ED0D-4550-9D04-2F07AE7BCBAE}" srcOrd="0" destOrd="0" presId="urn:microsoft.com/office/officeart/2005/8/layout/hierarchy6"/>
-    <dgm:cxn modelId="{40B586CF-5B1E-4F41-8977-FDE79403C7C0}" type="presParOf" srcId="{B8C527AF-D36F-44B3-BE79-FEB84D125AD9}" destId="{3CC65E6A-6D18-4524-8FFD-D31809909B5A}" srcOrd="1" destOrd="0" presId="urn:microsoft.com/office/officeart/2005/8/layout/hierarchy6"/>
-    <dgm:cxn modelId="{00DA1D39-AE63-42DF-8EFE-38783A737BAC}" type="presParOf" srcId="{3CC65E6A-6D18-4524-8FFD-D31809909B5A}" destId="{12D5C8BF-1833-4CC4-837C-F1D5DAEC1EB3}" srcOrd="0" destOrd="0" presId="urn:microsoft.com/office/officeart/2005/8/layout/hierarchy6"/>
-    <dgm:cxn modelId="{4EE8184A-556B-4F3D-914D-4631C26BC0B4}" type="presParOf" srcId="{3CC65E6A-6D18-4524-8FFD-D31809909B5A}" destId="{67F6013E-711E-408B-B6F4-391813CB348D}" srcOrd="1" destOrd="0" presId="urn:microsoft.com/office/officeart/2005/8/layout/hierarchy6"/>
-    <dgm:cxn modelId="{09F5F5E5-9FCD-4C0A-97F3-1C5ABCDA3760}" type="presParOf" srcId="{67F6013E-711E-408B-B6F4-391813CB348D}" destId="{C5E63AD0-F423-482F-A3BF-4204E59B617B}" srcOrd="0" destOrd="0" presId="urn:microsoft.com/office/officeart/2005/8/layout/hierarchy6"/>
-    <dgm:cxn modelId="{2B4A1B54-C740-425D-A204-6BF950BCE823}" type="presParOf" srcId="{67F6013E-711E-408B-B6F4-391813CB348D}" destId="{5A47BE9A-EBE0-4D0D-89C3-70927F27FE5D}" srcOrd="1" destOrd="0" presId="urn:microsoft.com/office/officeart/2005/8/layout/hierarchy6"/>
-    <dgm:cxn modelId="{2383A96C-0998-4059-972A-495362647AE0}" type="presParOf" srcId="{5A47BE9A-EBE0-4D0D-89C3-70927F27FE5D}" destId="{70CB235F-1158-43F6-8790-287830FE59A8}" srcOrd="0" destOrd="0" presId="urn:microsoft.com/office/officeart/2005/8/layout/hierarchy6"/>
-    <dgm:cxn modelId="{8F392981-57F2-4B42-AB5E-FD6692E5ECD3}" type="presParOf" srcId="{5A47BE9A-EBE0-4D0D-89C3-70927F27FE5D}" destId="{ED3C44C5-A5A6-49F0-9281-2BF5DC8B82E9}" srcOrd="1" destOrd="0" presId="urn:microsoft.com/office/officeart/2005/8/layout/hierarchy6"/>
-    <dgm:cxn modelId="{596D42BB-7378-4EA1-9284-1D2AA636F765}" type="presParOf" srcId="{48444A6B-F792-4DF2-BC23-1112F9EE90A4}" destId="{54550340-BC9A-4FDA-82DB-5BAE40309218}" srcOrd="2" destOrd="0" presId="urn:microsoft.com/office/officeart/2005/8/layout/hierarchy6"/>
-    <dgm:cxn modelId="{3EF87B44-6629-4608-8B2C-B06233D4E5BF}" type="presParOf" srcId="{48444A6B-F792-4DF2-BC23-1112F9EE90A4}" destId="{68513A0E-5E23-40E9-B36D-3B0EB8E651A5}" srcOrd="3" destOrd="0" presId="urn:microsoft.com/office/officeart/2005/8/layout/hierarchy6"/>
-    <dgm:cxn modelId="{5FEDBC97-59EB-4B9C-AF1C-29E5C044F63A}" type="presParOf" srcId="{68513A0E-5E23-40E9-B36D-3B0EB8E651A5}" destId="{04EA9C5F-FA5D-456A-B632-1068C5ED2A4F}" srcOrd="0" destOrd="0" presId="urn:microsoft.com/office/officeart/2005/8/layout/hierarchy6"/>
-    <dgm:cxn modelId="{D3094326-1CF7-4F49-9062-13A433C168EF}" type="presParOf" srcId="{68513A0E-5E23-40E9-B36D-3B0EB8E651A5}" destId="{21EC5B26-C02D-4EA8-BE10-F23156403511}" srcOrd="1" destOrd="0" presId="urn:microsoft.com/office/officeart/2005/8/layout/hierarchy6"/>
-    <dgm:cxn modelId="{F7735A13-3700-4FD1-B26D-94E4351D4B0A}" type="presParOf" srcId="{48444A6B-F792-4DF2-BC23-1112F9EE90A4}" destId="{15C442F7-A8F8-4159-A533-FE2A6D971B76}" srcOrd="4" destOrd="0" presId="urn:microsoft.com/office/officeart/2005/8/layout/hierarchy6"/>
-    <dgm:cxn modelId="{45687AE3-0418-44C3-A006-1ADFDE34292D}" type="presParOf" srcId="{48444A6B-F792-4DF2-BC23-1112F9EE90A4}" destId="{AE880255-1796-44D4-88C4-5D3CF5F26441}" srcOrd="5" destOrd="0" presId="urn:microsoft.com/office/officeart/2005/8/layout/hierarchy6"/>
+    <dgm:cxn modelId="{BF1A0F4C-F7BC-4259-B06C-744FA3E8600F}" type="presParOf" srcId="{48444A6B-F792-4DF2-BC23-1112F9EE90A4}" destId="{AF227C4D-7CEE-4660-B009-FD28B03DD7AA}" srcOrd="0" destOrd="0" presId="urn:microsoft.com/office/officeart/2005/8/layout/hierarchy6"/>
+    <dgm:cxn modelId="{032EAA02-8ED0-4480-8B06-72339AEE4837}" type="presParOf" srcId="{48444A6B-F792-4DF2-BC23-1112F9EE90A4}" destId="{277B5890-27D2-43A9-A780-C81703F7E6F4}" srcOrd="1" destOrd="0" presId="urn:microsoft.com/office/officeart/2005/8/layout/hierarchy6"/>
+    <dgm:cxn modelId="{0119425A-15D0-4D0B-AC68-E217A7F046E1}" type="presParOf" srcId="{277B5890-27D2-43A9-A780-C81703F7E6F4}" destId="{DBC1A7D9-EC89-4443-A0CD-4F44F9F4C9F7}" srcOrd="0" destOrd="0" presId="urn:microsoft.com/office/officeart/2005/8/layout/hierarchy6"/>
+    <dgm:cxn modelId="{613744EC-ADD8-402C-A635-2B0544ABA4C5}" type="presParOf" srcId="{277B5890-27D2-43A9-A780-C81703F7E6F4}" destId="{C9E55784-D45A-464A-8673-A282D69B1620}" srcOrd="1" destOrd="0" presId="urn:microsoft.com/office/officeart/2005/8/layout/hierarchy6"/>
+    <dgm:cxn modelId="{E1214D3B-AEC6-4A73-A418-26EC03108A7E}" type="presParOf" srcId="{C9E55784-D45A-464A-8673-A282D69B1620}" destId="{CA0A9A6D-F49C-44FD-BD59-122E4F6D9A51}" srcOrd="0" destOrd="0" presId="urn:microsoft.com/office/officeart/2005/8/layout/hierarchy6"/>
+    <dgm:cxn modelId="{1D507497-5CD4-4707-AF14-964693350167}" type="presParOf" srcId="{C9E55784-D45A-464A-8673-A282D69B1620}" destId="{12F0A2C2-8614-48F3-9799-3B18318BE1E1}" srcOrd="1" destOrd="0" presId="urn:microsoft.com/office/officeart/2005/8/layout/hierarchy6"/>
+    <dgm:cxn modelId="{56E660F0-6143-40E1-88CB-824CC368708F}" type="presParOf" srcId="{12F0A2C2-8614-48F3-9799-3B18318BE1E1}" destId="{7444FD1D-63F9-4AEE-BECC-84D248E029AF}" srcOrd="0" destOrd="0" presId="urn:microsoft.com/office/officeart/2005/8/layout/hierarchy6"/>
+    <dgm:cxn modelId="{8D44B2A3-6E8B-4A30-A1ED-6FBA37AE114E}" type="presParOf" srcId="{12F0A2C2-8614-48F3-9799-3B18318BE1E1}" destId="{B8C527AF-D36F-44B3-BE79-FEB84D125AD9}" srcOrd="1" destOrd="0" presId="urn:microsoft.com/office/officeart/2005/8/layout/hierarchy6"/>
+    <dgm:cxn modelId="{C757B7E6-8777-4EFA-9D4C-776116798B0B}" type="presParOf" srcId="{B8C527AF-D36F-44B3-BE79-FEB84D125AD9}" destId="{F3672965-ED0D-4550-9D04-2F07AE7BCBAE}" srcOrd="0" destOrd="0" presId="urn:microsoft.com/office/officeart/2005/8/layout/hierarchy6"/>
+    <dgm:cxn modelId="{7EECC9A0-1E65-45E4-AB15-82EA17CA9FFA}" type="presParOf" srcId="{B8C527AF-D36F-44B3-BE79-FEB84D125AD9}" destId="{3CC65E6A-6D18-4524-8FFD-D31809909B5A}" srcOrd="1" destOrd="0" presId="urn:microsoft.com/office/officeart/2005/8/layout/hierarchy6"/>
+    <dgm:cxn modelId="{A61F58CF-B390-41F9-9EE2-BAF5D4BC7325}" type="presParOf" srcId="{3CC65E6A-6D18-4524-8FFD-D31809909B5A}" destId="{12D5C8BF-1833-4CC4-837C-F1D5DAEC1EB3}" srcOrd="0" destOrd="0" presId="urn:microsoft.com/office/officeart/2005/8/layout/hierarchy6"/>
+    <dgm:cxn modelId="{D385BFA3-DC22-45A9-A06F-C02FC1057C02}" type="presParOf" srcId="{3CC65E6A-6D18-4524-8FFD-D31809909B5A}" destId="{67F6013E-711E-408B-B6F4-391813CB348D}" srcOrd="1" destOrd="0" presId="urn:microsoft.com/office/officeart/2005/8/layout/hierarchy6"/>
+    <dgm:cxn modelId="{026E4074-1581-437A-8290-A2C15037B8B4}" type="presParOf" srcId="{67F6013E-711E-408B-B6F4-391813CB348D}" destId="{C5E63AD0-F423-482F-A3BF-4204E59B617B}" srcOrd="0" destOrd="0" presId="urn:microsoft.com/office/officeart/2005/8/layout/hierarchy6"/>
+    <dgm:cxn modelId="{91C3ACE8-9BCA-4042-A8B2-77143964BE3A}" type="presParOf" srcId="{67F6013E-711E-408B-B6F4-391813CB348D}" destId="{5A47BE9A-EBE0-4D0D-89C3-70927F27FE5D}" srcOrd="1" destOrd="0" presId="urn:microsoft.com/office/officeart/2005/8/layout/hierarchy6"/>
+    <dgm:cxn modelId="{01B4487A-F53F-49CB-A5E6-D0E6362F9905}" type="presParOf" srcId="{5A47BE9A-EBE0-4D0D-89C3-70927F27FE5D}" destId="{70CB235F-1158-43F6-8790-287830FE59A8}" srcOrd="0" destOrd="0" presId="urn:microsoft.com/office/officeart/2005/8/layout/hierarchy6"/>
+    <dgm:cxn modelId="{EC7CB93F-CDF9-48D2-8823-BC78402AB01A}" type="presParOf" srcId="{5A47BE9A-EBE0-4D0D-89C3-70927F27FE5D}" destId="{ED3C44C5-A5A6-49F0-9281-2BF5DC8B82E9}" srcOrd="1" destOrd="0" presId="urn:microsoft.com/office/officeart/2005/8/layout/hierarchy6"/>
+    <dgm:cxn modelId="{F7735A13-3700-4FD1-B26D-94E4351D4B0A}" type="presParOf" srcId="{48444A6B-F792-4DF2-BC23-1112F9EE90A4}" destId="{15C442F7-A8F8-4159-A533-FE2A6D971B76}" srcOrd="2" destOrd="0" presId="urn:microsoft.com/office/officeart/2005/8/layout/hierarchy6"/>
+    <dgm:cxn modelId="{45687AE3-0418-44C3-A006-1ADFDE34292D}" type="presParOf" srcId="{48444A6B-F792-4DF2-BC23-1112F9EE90A4}" destId="{AE880255-1796-44D4-88C4-5D3CF5F26441}" srcOrd="3" destOrd="0" presId="urn:microsoft.com/office/officeart/2005/8/layout/hierarchy6"/>
     <dgm:cxn modelId="{561F27B6-33C1-42ED-A3F3-3F307FC7C7CE}" type="presParOf" srcId="{AE880255-1796-44D4-88C4-5D3CF5F26441}" destId="{CFAAF844-A9A9-450F-ABC4-8E9DA927FAC9}" srcOrd="0" destOrd="0" presId="urn:microsoft.com/office/officeart/2005/8/layout/hierarchy6"/>
     <dgm:cxn modelId="{D592C3D2-AF3A-4A5E-9165-9644731B6102}" type="presParOf" srcId="{AE880255-1796-44D4-88C4-5D3CF5F26441}" destId="{74A3EDFE-659B-4DA2-85D2-F0DDC0E0DA6C}" srcOrd="1" destOrd="0" presId="urn:microsoft.com/office/officeart/2005/8/layout/hierarchy6"/>
+    <dgm:cxn modelId="{F5ACF4DE-5702-49DD-828B-52EA7A07D5BD}" type="presParOf" srcId="{74A3EDFE-659B-4DA2-85D2-F0DDC0E0DA6C}" destId="{447AC6A7-A1D5-4826-9F2D-DC7F09CD4C4B}" srcOrd="0" destOrd="0" presId="urn:microsoft.com/office/officeart/2005/8/layout/hierarchy6"/>
+    <dgm:cxn modelId="{0228935C-3661-44B2-A1FB-D98C5CEDD0DC}" type="presParOf" srcId="{74A3EDFE-659B-4DA2-85D2-F0DDC0E0DA6C}" destId="{DE16722B-5B0B-4644-A409-130BBA1EE7CE}" srcOrd="1" destOrd="0" presId="urn:microsoft.com/office/officeart/2005/8/layout/hierarchy6"/>
+    <dgm:cxn modelId="{8A180F6F-AB56-47B4-ADF2-55E7F93DAFC8}" type="presParOf" srcId="{DE16722B-5B0B-4644-A409-130BBA1EE7CE}" destId="{C49E3214-57A6-4F60-9C7D-4134216DF0E1}" srcOrd="0" destOrd="0" presId="urn:microsoft.com/office/officeart/2005/8/layout/hierarchy6"/>
+    <dgm:cxn modelId="{017CA0BA-C79A-42BF-B8BD-1F725A4A13AD}" type="presParOf" srcId="{DE16722B-5B0B-4644-A409-130BBA1EE7CE}" destId="{B8BB4260-3977-4CCE-BC49-4F7210DAB4CF}" srcOrd="1" destOrd="0" presId="urn:microsoft.com/office/officeart/2005/8/layout/hierarchy6"/>
+    <dgm:cxn modelId="{4F13AD95-02AD-42FD-9739-1F5C934CB2FC}" type="presParOf" srcId="{74A3EDFE-659B-4DA2-85D2-F0DDC0E0DA6C}" destId="{66816152-7556-4BFD-B743-0FC3BA09CFF1}" srcOrd="2" destOrd="0" presId="urn:microsoft.com/office/officeart/2005/8/layout/hierarchy6"/>
+    <dgm:cxn modelId="{FD4F6152-40EC-4CFC-BE86-1A7213908386}" type="presParOf" srcId="{74A3EDFE-659B-4DA2-85D2-F0DDC0E0DA6C}" destId="{E1CC9515-C090-481E-AC65-D598BFA48306}" srcOrd="3" destOrd="0" presId="urn:microsoft.com/office/officeart/2005/8/layout/hierarchy6"/>
+    <dgm:cxn modelId="{3D74FE64-2960-4664-B024-06B1576E4AF7}" type="presParOf" srcId="{E1CC9515-C090-481E-AC65-D598BFA48306}" destId="{E8865D7E-5F13-48D4-924B-5BA94AF296EB}" srcOrd="0" destOrd="0" presId="urn:microsoft.com/office/officeart/2005/8/layout/hierarchy6"/>
+    <dgm:cxn modelId="{D92403A5-5880-4BF0-8D2F-AD1331301E5A}" type="presParOf" srcId="{E1CC9515-C090-481E-AC65-D598BFA48306}" destId="{E0D00CD1-6AF9-49D6-A175-8D64271A8288}" srcOrd="1" destOrd="0" presId="urn:microsoft.com/office/officeart/2005/8/layout/hierarchy6"/>
+    <dgm:cxn modelId="{9A63AFD1-2E5C-4AF1-B2E3-8B5993BE4426}" type="presParOf" srcId="{E0D00CD1-6AF9-49D6-A175-8D64271A8288}" destId="{D7D677D3-752F-44F2-9F7C-C08AC3C6FBD0}" srcOrd="0" destOrd="0" presId="urn:microsoft.com/office/officeart/2005/8/layout/hierarchy6"/>
+    <dgm:cxn modelId="{1384ACA6-65A3-408F-8A37-60489C9E5790}" type="presParOf" srcId="{E0D00CD1-6AF9-49D6-A175-8D64271A8288}" destId="{58960F45-E0CC-47F6-9407-4F9415F4CE7C}" srcOrd="1" destOrd="0" presId="urn:microsoft.com/office/officeart/2005/8/layout/hierarchy6"/>
+    <dgm:cxn modelId="{C41894DD-5963-4BDF-95AB-B2AB23DFEA2C}" type="presParOf" srcId="{58960F45-E0CC-47F6-9407-4F9415F4CE7C}" destId="{70956688-B2F2-4A57-BBF5-973DE80B7011}" srcOrd="0" destOrd="0" presId="urn:microsoft.com/office/officeart/2005/8/layout/hierarchy6"/>
+    <dgm:cxn modelId="{6670E78F-6114-47A6-83CD-CD963CA18934}" type="presParOf" srcId="{58960F45-E0CC-47F6-9407-4F9415F4CE7C}" destId="{74E382BE-A0AC-4C00-9F4B-998F6154C33D}" srcOrd="1" destOrd="0" presId="urn:microsoft.com/office/officeart/2005/8/layout/hierarchy6"/>
+    <dgm:cxn modelId="{ECED9279-97BC-43B5-BC5D-54863CB9F6EA}" type="presParOf" srcId="{48444A6B-F792-4DF2-BC23-1112F9EE90A4}" destId="{1F472D74-0DDA-42AC-8246-FEA65E5488A6}" srcOrd="4" destOrd="0" presId="urn:microsoft.com/office/officeart/2005/8/layout/hierarchy6"/>
+    <dgm:cxn modelId="{7343CC7C-6309-4474-9B74-CA37AC5F73F8}" type="presParOf" srcId="{48444A6B-F792-4DF2-BC23-1112F9EE90A4}" destId="{DEA052A8-4B4E-446D-BFFE-77F72AA0BE88}" srcOrd="5" destOrd="0" presId="urn:microsoft.com/office/officeart/2005/8/layout/hierarchy6"/>
+    <dgm:cxn modelId="{94861E43-50EF-4A2F-B9DC-8ED9BA6C7EA3}" type="presParOf" srcId="{DEA052A8-4B4E-446D-BFFE-77F72AA0BE88}" destId="{B9B5123E-B03F-4000-9EAE-D1A8DDA62EF6}" srcOrd="0" destOrd="0" presId="urn:microsoft.com/office/officeart/2005/8/layout/hierarchy6"/>
+    <dgm:cxn modelId="{6F9D8290-F70A-408E-BE34-D05045885B69}" type="presParOf" srcId="{DEA052A8-4B4E-446D-BFFE-77F72AA0BE88}" destId="{C445C546-BD5E-4176-BAC7-A2075583A88B}" srcOrd="1" destOrd="0" presId="urn:microsoft.com/office/officeart/2005/8/layout/hierarchy6"/>
     <dgm:cxn modelId="{F0FBB690-E2AD-4E78-9849-B8F299B1076E}" type="presParOf" srcId="{77C25B2A-DB0F-490B-8C8F-1A77A99E2B67}" destId="{D3E450C8-D410-4D40-8CEB-07B1BD2D53CC}" srcOrd="2" destOrd="0" presId="urn:microsoft.com/office/officeart/2005/8/layout/hierarchy6"/>
     <dgm:cxn modelId="{AE63F882-9EF8-4F9C-A0A6-CEC263E7358E}" type="presParOf" srcId="{77C25B2A-DB0F-490B-8C8F-1A77A99E2B67}" destId="{56D87AFA-CC47-44F9-AA87-F812DE173C77}" srcOrd="3" destOrd="0" presId="urn:microsoft.com/office/officeart/2005/8/layout/hierarchy6"/>
     <dgm:cxn modelId="{5CEC6659-90CC-414A-A54F-83406C33953F}" type="presParOf" srcId="{56D87AFA-CC47-44F9-AA87-F812DE173C77}" destId="{1098C9D9-0177-45CC-9BF8-EE1EA13C9461}" srcOrd="0" destOrd="0" presId="urn:microsoft.com/office/officeart/2005/8/layout/hierarchy6"/>
@@ -2842,6 +3284,22 @@
     <dgm:cxn modelId="{2550C6B7-D6EC-430C-8600-CF2B05C9BD19}" type="presParOf" srcId="{77C25B2A-DB0F-490B-8C8F-1A77A99E2B67}" destId="{C35EB963-365B-428E-B6DA-BC28CD6A8FC5}" srcOrd="5" destOrd="0" presId="urn:microsoft.com/office/officeart/2005/8/layout/hierarchy6"/>
     <dgm:cxn modelId="{A910B3CC-9519-420D-8893-EEAE38ABFFAC}" type="presParOf" srcId="{C35EB963-365B-428E-B6DA-BC28CD6A8FC5}" destId="{51FFE493-123B-4A57-9035-5F8DC62AA246}" srcOrd="0" destOrd="0" presId="urn:microsoft.com/office/officeart/2005/8/layout/hierarchy6"/>
     <dgm:cxn modelId="{F909A246-5E1A-43CF-AFE8-F47AB843A0E5}" type="presParOf" srcId="{C35EB963-365B-428E-B6DA-BC28CD6A8FC5}" destId="{5156336F-8AE8-4D8B-B446-919BEEDCA6AB}" srcOrd="1" destOrd="0" presId="urn:microsoft.com/office/officeart/2005/8/layout/hierarchy6"/>
+    <dgm:cxn modelId="{38FF358F-18D7-4951-A3A2-AD709DB16758}" type="presParOf" srcId="{5156336F-8AE8-4D8B-B446-919BEEDCA6AB}" destId="{FE21B615-C31A-4B32-BF00-A80308865B2B}" srcOrd="0" destOrd="0" presId="urn:microsoft.com/office/officeart/2005/8/layout/hierarchy6"/>
+    <dgm:cxn modelId="{179DC4CA-B379-4327-B4FB-6FA304CC0BD9}" type="presParOf" srcId="{5156336F-8AE8-4D8B-B446-919BEEDCA6AB}" destId="{C405E4F6-0159-48E6-8884-93FFCD08D361}" srcOrd="1" destOrd="0" presId="urn:microsoft.com/office/officeart/2005/8/layout/hierarchy6"/>
+    <dgm:cxn modelId="{E7B9B457-A06E-44FE-B223-41F3FABBAF2A}" type="presParOf" srcId="{C405E4F6-0159-48E6-8884-93FFCD08D361}" destId="{67811EFE-A74D-4471-B178-0403675EB273}" srcOrd="0" destOrd="0" presId="urn:microsoft.com/office/officeart/2005/8/layout/hierarchy6"/>
+    <dgm:cxn modelId="{0A4472CC-E096-46F6-9E3A-ACC354E96E0C}" type="presParOf" srcId="{C405E4F6-0159-48E6-8884-93FFCD08D361}" destId="{2A5EEB58-F94C-4895-A7F5-4447C42C9CC9}" srcOrd="1" destOrd="0" presId="urn:microsoft.com/office/officeart/2005/8/layout/hierarchy6"/>
+    <dgm:cxn modelId="{B8B1BFCC-AFCA-406C-865A-50E1BA72FA37}" type="presParOf" srcId="{2A5EEB58-F94C-4895-A7F5-4447C42C9CC9}" destId="{758EEE31-6C59-4C5F-943D-30D43A67D59F}" srcOrd="0" destOrd="0" presId="urn:microsoft.com/office/officeart/2005/8/layout/hierarchy6"/>
+    <dgm:cxn modelId="{8E7D021D-98CD-49A4-A4F9-CA27FDE7764F}" type="presParOf" srcId="{2A5EEB58-F94C-4895-A7F5-4447C42C9CC9}" destId="{CDDD8BB2-5EC3-4C84-97DE-69892A5C6997}" srcOrd="1" destOrd="0" presId="urn:microsoft.com/office/officeart/2005/8/layout/hierarchy6"/>
+    <dgm:cxn modelId="{5D3C8EE6-A15D-4D72-B4EA-D4F95DEE1BD5}" type="presParOf" srcId="{CDDD8BB2-5EC3-4C84-97DE-69892A5C6997}" destId="{094152C9-6199-4136-8A7A-52D5753BEFF4}" srcOrd="0" destOrd="0" presId="urn:microsoft.com/office/officeart/2005/8/layout/hierarchy6"/>
+    <dgm:cxn modelId="{922E57CD-7EA1-47DB-B904-BDE000A68932}" type="presParOf" srcId="{CDDD8BB2-5EC3-4C84-97DE-69892A5C6997}" destId="{A8D0D8D5-18E1-43AD-91DE-E1D67E0D35A4}" srcOrd="1" destOrd="0" presId="urn:microsoft.com/office/officeart/2005/8/layout/hierarchy6"/>
+    <dgm:cxn modelId="{783A333E-578D-4853-91A2-536A4E3C88C5}" type="presParOf" srcId="{5156336F-8AE8-4D8B-B446-919BEEDCA6AB}" destId="{3C683C3A-92D4-41D7-A3B1-B4DBDF5ED975}" srcOrd="2" destOrd="0" presId="urn:microsoft.com/office/officeart/2005/8/layout/hierarchy6"/>
+    <dgm:cxn modelId="{AB05EF7F-3111-44C1-B7CF-4A30313FABE8}" type="presParOf" srcId="{5156336F-8AE8-4D8B-B446-919BEEDCA6AB}" destId="{E8DBDC58-E861-4887-BC51-DBEB8436123D}" srcOrd="3" destOrd="0" presId="urn:microsoft.com/office/officeart/2005/8/layout/hierarchy6"/>
+    <dgm:cxn modelId="{60E0C0E0-4CFD-424A-8468-55BC090A9BC3}" type="presParOf" srcId="{E8DBDC58-E861-4887-BC51-DBEB8436123D}" destId="{2320CB03-01A0-4CB5-94D1-E043F6B7E4FD}" srcOrd="0" destOrd="0" presId="urn:microsoft.com/office/officeart/2005/8/layout/hierarchy6"/>
+    <dgm:cxn modelId="{1BEC5EB2-7C72-49DB-A2A6-9E5AF243ABED}" type="presParOf" srcId="{E8DBDC58-E861-4887-BC51-DBEB8436123D}" destId="{202C95D8-A0D6-4102-8C2D-F9A75704AE50}" srcOrd="1" destOrd="0" presId="urn:microsoft.com/office/officeart/2005/8/layout/hierarchy6"/>
+    <dgm:cxn modelId="{D5D4D448-E4DA-4A90-B696-8FF4BBD5B922}" type="presParOf" srcId="{202C95D8-A0D6-4102-8C2D-F9A75704AE50}" destId="{87D0AA50-A5EC-48DC-B791-F9A58FB759D5}" srcOrd="0" destOrd="0" presId="urn:microsoft.com/office/officeart/2005/8/layout/hierarchy6"/>
+    <dgm:cxn modelId="{421416A5-C018-402D-A581-3CEF8716A2C0}" type="presParOf" srcId="{202C95D8-A0D6-4102-8C2D-F9A75704AE50}" destId="{D2935AE4-973D-452F-8E5E-C0BE88A1F4B6}" srcOrd="1" destOrd="0" presId="urn:microsoft.com/office/officeart/2005/8/layout/hierarchy6"/>
+    <dgm:cxn modelId="{F529498E-BCEF-426E-806B-46688098977A}" type="presParOf" srcId="{D2935AE4-973D-452F-8E5E-C0BE88A1F4B6}" destId="{A619B348-8FFF-4D17-9A93-CF4ABBAFEAD2}" srcOrd="0" destOrd="0" presId="urn:microsoft.com/office/officeart/2005/8/layout/hierarchy6"/>
+    <dgm:cxn modelId="{59F31D0A-8429-4082-A5B7-E8D0185B4AED}" type="presParOf" srcId="{D2935AE4-973D-452F-8E5E-C0BE88A1F4B6}" destId="{CBF6AA73-D1E9-41E4-86A0-32C2306D27D9}" srcOrd="1" destOrd="0" presId="urn:microsoft.com/office/officeart/2005/8/layout/hierarchy6"/>
     <dgm:cxn modelId="{54910D0A-8DC8-401B-B0A3-AEFCE1F4F585}" type="presParOf" srcId="{883DA821-5A6C-42EC-BCB5-34A5F4248F39}" destId="{0193FC22-4B33-4C39-8B57-22446E85DC92}" srcOrd="1" destOrd="0" presId="urn:microsoft.com/office/officeart/2005/8/layout/hierarchy6"/>
   </dgm:cxnLst>
   <dgm:bg/>
@@ -2869,8 +3327,8 @@
       </dsp:nvSpPr>
       <dsp:spPr>
         <a:xfrm>
-          <a:off x="3844561" y="341109"/>
-          <a:ext cx="537572" cy="358381"/>
+          <a:off x="3566522" y="0"/>
+          <a:ext cx="471409" cy="314273"/>
         </a:xfrm>
         <a:prstGeom prst="roundRect">
           <a:avLst>
@@ -2933,13 +3391,13 @@
           </a:pPr>
           <a:r>
             <a:rPr lang="en-CA" sz="500" kern="1200"/>
-            <a:t>IoT inventory architecture</a:t>
+            <a:t>IoT inventory software architecture</a:t>
           </a:r>
         </a:p>
       </dsp:txBody>
       <dsp:txXfrm>
-        <a:off x="3855058" y="351606"/>
-        <a:ext cx="516578" cy="337387"/>
+        <a:off x="3575727" y="9205"/>
+        <a:ext cx="452999" cy="295863"/>
       </dsp:txXfrm>
     </dsp:sp>
     <dsp:sp modelId="{83771D07-94B1-41E4-8181-E10CD520616D}">
@@ -2949,8 +3407,8 @@
       </dsp:nvSpPr>
       <dsp:spPr>
         <a:xfrm>
-          <a:off x="2016815" y="699490"/>
-          <a:ext cx="2096532" cy="143352"/>
+          <a:off x="1772219" y="314273"/>
+          <a:ext cx="2030007" cy="125709"/>
         </a:xfrm>
         <a:custGeom>
           <a:avLst/>
@@ -2961,16 +3419,16 @@
           <a:pathLst>
             <a:path>
               <a:moveTo>
-                <a:pt x="2096532" y="0"/>
+                <a:pt x="2030007" y="0"/>
               </a:moveTo>
               <a:lnTo>
-                <a:pt x="2096532" y="71676"/>
+                <a:pt x="2030007" y="62854"/>
               </a:lnTo>
               <a:lnTo>
-                <a:pt x="0" y="71676"/>
+                <a:pt x="0" y="62854"/>
               </a:lnTo>
               <a:lnTo>
-                <a:pt x="0" y="143352"/>
+                <a:pt x="0" y="125709"/>
               </a:lnTo>
             </a:path>
           </a:pathLst>
@@ -3011,8 +3469,8 @@
       </dsp:nvSpPr>
       <dsp:spPr>
         <a:xfrm>
-          <a:off x="1748029" y="842843"/>
-          <a:ext cx="537572" cy="358381"/>
+          <a:off x="1536515" y="439982"/>
+          <a:ext cx="471409" cy="314273"/>
         </a:xfrm>
         <a:prstGeom prst="roundRect">
           <a:avLst>
@@ -3080,8 +3538,8 @@
         </a:p>
       </dsp:txBody>
       <dsp:txXfrm>
-        <a:off x="1758526" y="853340"/>
-        <a:ext cx="516578" cy="337387"/>
+        <a:off x="1545720" y="449187"/>
+        <a:ext cx="452999" cy="295863"/>
       </dsp:txXfrm>
     </dsp:sp>
     <dsp:sp modelId="{07851BB3-6EDC-48A8-B97C-962AB12DF3C3}">
@@ -3091,8 +3549,8 @@
       </dsp:nvSpPr>
       <dsp:spPr>
         <a:xfrm>
-          <a:off x="968549" y="1201224"/>
-          <a:ext cx="1048266" cy="143352"/>
+          <a:off x="852971" y="754255"/>
+          <a:ext cx="919248" cy="125709"/>
         </a:xfrm>
         <a:custGeom>
           <a:avLst/>
@@ -3103,16 +3561,16 @@
           <a:pathLst>
             <a:path>
               <a:moveTo>
-                <a:pt x="1048266" y="0"/>
+                <a:pt x="919248" y="0"/>
               </a:moveTo>
               <a:lnTo>
-                <a:pt x="1048266" y="71676"/>
+                <a:pt x="919248" y="62854"/>
               </a:lnTo>
               <a:lnTo>
-                <a:pt x="0" y="71676"/>
+                <a:pt x="0" y="62854"/>
               </a:lnTo>
               <a:lnTo>
-                <a:pt x="0" y="143352"/>
+                <a:pt x="0" y="125709"/>
               </a:lnTo>
             </a:path>
           </a:pathLst>
@@ -3153,8 +3611,8 @@
       </dsp:nvSpPr>
       <dsp:spPr>
         <a:xfrm>
-          <a:off x="699763" y="1344577"/>
-          <a:ext cx="537572" cy="358381"/>
+          <a:off x="617266" y="879964"/>
+          <a:ext cx="471409" cy="314273"/>
         </a:xfrm>
         <a:prstGeom prst="roundRect">
           <a:avLst>
@@ -3222,8 +3680,8 @@
         </a:p>
       </dsp:txBody>
       <dsp:txXfrm>
-        <a:off x="710260" y="1355074"/>
-        <a:ext cx="516578" cy="337387"/>
+        <a:off x="626471" y="889169"/>
+        <a:ext cx="452999" cy="295863"/>
       </dsp:txXfrm>
     </dsp:sp>
     <dsp:sp modelId="{2C344CC3-507B-4BE7-B41A-6D599F588548}">
@@ -3233,8 +3691,8 @@
       </dsp:nvSpPr>
       <dsp:spPr>
         <a:xfrm>
-          <a:off x="269500" y="1702959"/>
-          <a:ext cx="699048" cy="156623"/>
+          <a:off x="239959" y="1194237"/>
+          <a:ext cx="613011" cy="137346"/>
         </a:xfrm>
         <a:custGeom>
           <a:avLst/>
@@ -3245,16 +3703,16 @@
           <a:pathLst>
             <a:path>
               <a:moveTo>
-                <a:pt x="699048" y="0"/>
+                <a:pt x="613011" y="0"/>
               </a:moveTo>
               <a:lnTo>
-                <a:pt x="699048" y="78311"/>
+                <a:pt x="613011" y="68673"/>
               </a:lnTo>
               <a:lnTo>
-                <a:pt x="0" y="78311"/>
+                <a:pt x="0" y="68673"/>
               </a:lnTo>
               <a:lnTo>
-                <a:pt x="0" y="156623"/>
+                <a:pt x="0" y="137346"/>
               </a:lnTo>
             </a:path>
           </a:pathLst>
@@ -3295,8 +3753,8 @@
       </dsp:nvSpPr>
       <dsp:spPr>
         <a:xfrm>
-          <a:off x="714" y="1859582"/>
-          <a:ext cx="537572" cy="358381"/>
+          <a:off x="4254" y="1331584"/>
+          <a:ext cx="471409" cy="314273"/>
         </a:xfrm>
         <a:prstGeom prst="roundRect">
           <a:avLst>
@@ -3364,8 +3822,8 @@
         </a:p>
       </dsp:txBody>
       <dsp:txXfrm>
-        <a:off x="11211" y="1870079"/>
-        <a:ext cx="516578" cy="337387"/>
+        <a:off x="13459" y="1340789"/>
+        <a:ext cx="452999" cy="295863"/>
       </dsp:txXfrm>
     </dsp:sp>
     <dsp:sp modelId="{0FCE4DAB-821F-4D0B-9FB4-0911DD96DAC2}">
@@ -3375,8 +3833,8 @@
       </dsp:nvSpPr>
       <dsp:spPr>
         <a:xfrm>
-          <a:off x="223780" y="2217964"/>
-          <a:ext cx="91440" cy="130081"/>
+          <a:off x="194239" y="1645857"/>
+          <a:ext cx="91440" cy="114071"/>
         </a:xfrm>
         <a:custGeom>
           <a:avLst/>
@@ -3390,13 +3848,13 @@
                 <a:pt x="45720" y="0"/>
               </a:moveTo>
               <a:lnTo>
-                <a:pt x="45720" y="65040"/>
+                <a:pt x="45720" y="57035"/>
               </a:lnTo>
               <a:lnTo>
-                <a:pt x="45924" y="65040"/>
+                <a:pt x="45899" y="57035"/>
               </a:lnTo>
               <a:lnTo>
-                <a:pt x="45924" y="130081"/>
+                <a:pt x="45899" y="114071"/>
               </a:lnTo>
             </a:path>
           </a:pathLst>
@@ -3437,8 +3895,8 @@
       </dsp:nvSpPr>
       <dsp:spPr>
         <a:xfrm>
-          <a:off x="918" y="2348045"/>
-          <a:ext cx="537572" cy="358381"/>
+          <a:off x="4433" y="1759929"/>
+          <a:ext cx="471409" cy="314273"/>
         </a:xfrm>
         <a:prstGeom prst="roundRect">
           <a:avLst>
@@ -3506,8 +3964,8 @@
         </a:p>
       </dsp:txBody>
       <dsp:txXfrm>
-        <a:off x="11415" y="2358542"/>
-        <a:ext cx="516578" cy="337387"/>
+        <a:off x="13638" y="1769134"/>
+        <a:ext cx="452999" cy="295863"/>
       </dsp:txXfrm>
     </dsp:sp>
     <dsp:sp modelId="{01463C89-DC15-42C1-B114-D054500FCCC4}">
@@ -3517,8 +3975,8 @@
       </dsp:nvSpPr>
       <dsp:spPr>
         <a:xfrm>
-          <a:off x="922829" y="1702959"/>
-          <a:ext cx="91440" cy="143352"/>
+          <a:off x="807251" y="1194237"/>
+          <a:ext cx="91440" cy="125709"/>
         </a:xfrm>
         <a:custGeom>
           <a:avLst/>
@@ -3532,7 +3990,7 @@
                 <a:pt x="45720" y="0"/>
               </a:moveTo>
               <a:lnTo>
-                <a:pt x="45720" y="143352"/>
+                <a:pt x="45720" y="125709"/>
               </a:lnTo>
             </a:path>
           </a:pathLst>
@@ -3573,8 +4031,8 @@
       </dsp:nvSpPr>
       <dsp:spPr>
         <a:xfrm>
-          <a:off x="699763" y="1846311"/>
-          <a:ext cx="537572" cy="358381"/>
+          <a:off x="617266" y="1319946"/>
+          <a:ext cx="471409" cy="314273"/>
         </a:xfrm>
         <a:prstGeom prst="roundRect">
           <a:avLst>
@@ -3642,8 +4100,8 @@
         </a:p>
       </dsp:txBody>
       <dsp:txXfrm>
-        <a:off x="710260" y="1856808"/>
-        <a:ext cx="516578" cy="337387"/>
+        <a:off x="626471" y="1329151"/>
+        <a:ext cx="452999" cy="295863"/>
       </dsp:txXfrm>
     </dsp:sp>
     <dsp:sp modelId="{941C3633-54F4-4DD8-B15F-801FBF0E16E5}">
@@ -3653,8 +4111,8 @@
       </dsp:nvSpPr>
       <dsp:spPr>
         <a:xfrm>
-          <a:off x="968549" y="1702959"/>
-          <a:ext cx="698844" cy="143352"/>
+          <a:off x="852971" y="1194237"/>
+          <a:ext cx="612832" cy="125709"/>
         </a:xfrm>
         <a:custGeom>
           <a:avLst/>
@@ -3668,13 +4126,13 @@
                 <a:pt x="0" y="0"/>
               </a:moveTo>
               <a:lnTo>
-                <a:pt x="0" y="71676"/>
+                <a:pt x="0" y="62854"/>
               </a:lnTo>
               <a:lnTo>
-                <a:pt x="698844" y="71676"/>
+                <a:pt x="612832" y="62854"/>
               </a:lnTo>
               <a:lnTo>
-                <a:pt x="698844" y="143352"/>
+                <a:pt x="612832" y="125709"/>
               </a:lnTo>
             </a:path>
           </a:pathLst>
@@ -3715,8 +4173,8 @@
       </dsp:nvSpPr>
       <dsp:spPr>
         <a:xfrm>
-          <a:off x="1398607" y="1846311"/>
-          <a:ext cx="537572" cy="358381"/>
+          <a:off x="1230098" y="1319946"/>
+          <a:ext cx="471409" cy="314273"/>
         </a:xfrm>
         <a:prstGeom prst="roundRect">
           <a:avLst>
@@ -3781,8 +4239,8 @@
         </a:p>
       </dsp:txBody>
       <dsp:txXfrm>
-        <a:off x="1409104" y="1856808"/>
-        <a:ext cx="516578" cy="337387"/>
+        <a:off x="1239303" y="1329151"/>
+        <a:ext cx="452999" cy="295863"/>
       </dsp:txXfrm>
     </dsp:sp>
     <dsp:sp modelId="{4F24287F-BCA4-497C-BDD8-4A7AFB61B3A4}">
@@ -3792,8 +4250,8 @@
       </dsp:nvSpPr>
       <dsp:spPr>
         <a:xfrm>
-          <a:off x="2016815" y="1201224"/>
-          <a:ext cx="1048266" cy="143352"/>
+          <a:off x="1772219" y="754255"/>
+          <a:ext cx="919248" cy="125709"/>
         </a:xfrm>
         <a:custGeom>
           <a:avLst/>
@@ -3807,13 +4265,13 @@
                 <a:pt x="0" y="0"/>
               </a:moveTo>
               <a:lnTo>
-                <a:pt x="0" y="71676"/>
+                <a:pt x="0" y="62854"/>
               </a:lnTo>
               <a:lnTo>
-                <a:pt x="1048266" y="71676"/>
+                <a:pt x="919248" y="62854"/>
               </a:lnTo>
               <a:lnTo>
-                <a:pt x="1048266" y="143352"/>
+                <a:pt x="919248" y="125709"/>
               </a:lnTo>
             </a:path>
           </a:pathLst>
@@ -3854,8 +4312,8 @@
       </dsp:nvSpPr>
       <dsp:spPr>
         <a:xfrm>
-          <a:off x="2796295" y="1344577"/>
-          <a:ext cx="537572" cy="358381"/>
+          <a:off x="2455763" y="879964"/>
+          <a:ext cx="471409" cy="314273"/>
         </a:xfrm>
         <a:prstGeom prst="roundRect">
           <a:avLst>
@@ -3923,8 +4381,8 @@
         </a:p>
       </dsp:txBody>
       <dsp:txXfrm>
-        <a:off x="2806792" y="1355074"/>
-        <a:ext cx="516578" cy="337387"/>
+        <a:off x="2464968" y="889169"/>
+        <a:ext cx="452999" cy="295863"/>
       </dsp:txXfrm>
     </dsp:sp>
     <dsp:sp modelId="{3301AA1C-3812-4FCC-8E76-04B9EBECC2F8}">
@@ -3934,8 +4392,8 @@
       </dsp:nvSpPr>
       <dsp:spPr>
         <a:xfrm>
-          <a:off x="2366237" y="1702959"/>
-          <a:ext cx="698844" cy="143352"/>
+          <a:off x="2078636" y="1194237"/>
+          <a:ext cx="612832" cy="125709"/>
         </a:xfrm>
         <a:custGeom>
           <a:avLst/>
@@ -3946,16 +4404,16 @@
           <a:pathLst>
             <a:path>
               <a:moveTo>
-                <a:pt x="698844" y="0"/>
+                <a:pt x="612832" y="0"/>
               </a:moveTo>
               <a:lnTo>
-                <a:pt x="698844" y="71676"/>
+                <a:pt x="612832" y="62854"/>
               </a:lnTo>
               <a:lnTo>
-                <a:pt x="0" y="71676"/>
+                <a:pt x="0" y="62854"/>
               </a:lnTo>
               <a:lnTo>
-                <a:pt x="0" y="143352"/>
+                <a:pt x="0" y="125709"/>
               </a:lnTo>
             </a:path>
           </a:pathLst>
@@ -3996,8 +4454,8 @@
       </dsp:nvSpPr>
       <dsp:spPr>
         <a:xfrm>
-          <a:off x="2097451" y="1846311"/>
-          <a:ext cx="537572" cy="358381"/>
+          <a:off x="1842931" y="1319946"/>
+          <a:ext cx="471409" cy="314273"/>
         </a:xfrm>
         <a:prstGeom prst="roundRect">
           <a:avLst>
@@ -4065,8 +4523,8 @@
         </a:p>
       </dsp:txBody>
       <dsp:txXfrm>
-        <a:off x="2107948" y="1856808"/>
-        <a:ext cx="516578" cy="337387"/>
+        <a:off x="1852136" y="1329151"/>
+        <a:ext cx="452999" cy="295863"/>
       </dsp:txXfrm>
     </dsp:sp>
     <dsp:sp modelId="{D591ACB7-CB9A-4086-A9CB-52C0D4E4C27C}">
@@ -4076,8 +4534,8 @@
       </dsp:nvSpPr>
       <dsp:spPr>
         <a:xfrm>
-          <a:off x="2320517" y="2204693"/>
-          <a:ext cx="91440" cy="143352"/>
+          <a:off x="2032916" y="1634219"/>
+          <a:ext cx="91440" cy="125709"/>
         </a:xfrm>
         <a:custGeom>
           <a:avLst/>
@@ -4091,7 +4549,7 @@
                 <a:pt x="45720" y="0"/>
               </a:moveTo>
               <a:lnTo>
-                <a:pt x="45720" y="143352"/>
+                <a:pt x="45720" y="125709"/>
               </a:lnTo>
             </a:path>
           </a:pathLst>
@@ -4132,8 +4590,8 @@
       </dsp:nvSpPr>
       <dsp:spPr>
         <a:xfrm>
-          <a:off x="2097451" y="2348045"/>
-          <a:ext cx="537572" cy="358381"/>
+          <a:off x="1842931" y="1759929"/>
+          <a:ext cx="471409" cy="314273"/>
         </a:xfrm>
         <a:prstGeom prst="roundRect">
           <a:avLst>
@@ -4201,8 +4659,8 @@
         </a:p>
       </dsp:txBody>
       <dsp:txXfrm>
-        <a:off x="2107948" y="2358542"/>
-        <a:ext cx="516578" cy="337387"/>
+        <a:off x="1852136" y="1769134"/>
+        <a:ext cx="452999" cy="295863"/>
       </dsp:txXfrm>
     </dsp:sp>
     <dsp:sp modelId="{BF3EBC12-9171-4473-84D0-815B715C6963}">
@@ -4212,8 +4670,8 @@
       </dsp:nvSpPr>
       <dsp:spPr>
         <a:xfrm>
-          <a:off x="3019361" y="1702959"/>
-          <a:ext cx="91440" cy="143352"/>
+          <a:off x="2645748" y="1194237"/>
+          <a:ext cx="91440" cy="125709"/>
         </a:xfrm>
         <a:custGeom>
           <a:avLst/>
@@ -4227,7 +4685,7 @@
                 <a:pt x="45720" y="0"/>
               </a:moveTo>
               <a:lnTo>
-                <a:pt x="45720" y="143352"/>
+                <a:pt x="45720" y="125709"/>
               </a:lnTo>
             </a:path>
           </a:pathLst>
@@ -4268,8 +4726,8 @@
       </dsp:nvSpPr>
       <dsp:spPr>
         <a:xfrm>
-          <a:off x="2796295" y="1846311"/>
-          <a:ext cx="537572" cy="358381"/>
+          <a:off x="2455763" y="1319946"/>
+          <a:ext cx="471409" cy="314273"/>
         </a:xfrm>
         <a:prstGeom prst="roundRect">
           <a:avLst>
@@ -4334,8 +4792,8 @@
         </a:p>
       </dsp:txBody>
       <dsp:txXfrm>
-        <a:off x="2806792" y="1856808"/>
-        <a:ext cx="516578" cy="337387"/>
+        <a:off x="2464968" y="1329151"/>
+        <a:ext cx="452999" cy="295863"/>
       </dsp:txXfrm>
     </dsp:sp>
     <dsp:sp modelId="{D0D58B07-D673-435A-896A-D044A8A71B9E}">
@@ -4345,8 +4803,8 @@
       </dsp:nvSpPr>
       <dsp:spPr>
         <a:xfrm>
-          <a:off x="3065081" y="1702959"/>
-          <a:ext cx="698844" cy="143352"/>
+          <a:off x="2691468" y="1194237"/>
+          <a:ext cx="612832" cy="125709"/>
         </a:xfrm>
         <a:custGeom>
           <a:avLst/>
@@ -4360,13 +4818,13 @@
                 <a:pt x="0" y="0"/>
               </a:moveTo>
               <a:lnTo>
-                <a:pt x="0" y="71676"/>
+                <a:pt x="0" y="62854"/>
               </a:lnTo>
               <a:lnTo>
-                <a:pt x="698844" y="71676"/>
+                <a:pt x="612832" y="62854"/>
               </a:lnTo>
               <a:lnTo>
-                <a:pt x="698844" y="143352"/>
+                <a:pt x="612832" y="125709"/>
               </a:lnTo>
             </a:path>
           </a:pathLst>
@@ -4407,8 +4865,8 @@
       </dsp:nvSpPr>
       <dsp:spPr>
         <a:xfrm>
-          <a:off x="3495139" y="1846311"/>
-          <a:ext cx="537572" cy="358381"/>
+          <a:off x="3068596" y="1319946"/>
+          <a:ext cx="471409" cy="314273"/>
         </a:xfrm>
         <a:prstGeom prst="roundRect">
           <a:avLst>
@@ -4476,8 +4934,8 @@
         </a:p>
       </dsp:txBody>
       <dsp:txXfrm>
-        <a:off x="3505636" y="1856808"/>
-        <a:ext cx="516578" cy="337387"/>
+        <a:off x="3077801" y="1329151"/>
+        <a:ext cx="452999" cy="295863"/>
       </dsp:txXfrm>
     </dsp:sp>
     <dsp:sp modelId="{7DD1B912-6CF2-4FF9-B284-FF80ABECD0F7}">
@@ -4487,8 +4945,8 @@
       </dsp:nvSpPr>
       <dsp:spPr>
         <a:xfrm>
-          <a:off x="3718205" y="2204693"/>
-          <a:ext cx="91440" cy="143352"/>
+          <a:off x="3258581" y="1634219"/>
+          <a:ext cx="91440" cy="125709"/>
         </a:xfrm>
         <a:custGeom>
           <a:avLst/>
@@ -4502,7 +4960,7 @@
                 <a:pt x="45720" y="0"/>
               </a:moveTo>
               <a:lnTo>
-                <a:pt x="45720" y="143352"/>
+                <a:pt x="45720" y="125709"/>
               </a:lnTo>
             </a:path>
           </a:pathLst>
@@ -4543,8 +5001,8 @@
       </dsp:nvSpPr>
       <dsp:spPr>
         <a:xfrm>
-          <a:off x="3495139" y="2348045"/>
-          <a:ext cx="537572" cy="358381"/>
+          <a:off x="3068596" y="1759929"/>
+          <a:ext cx="471409" cy="314273"/>
         </a:xfrm>
         <a:prstGeom prst="roundRect">
           <a:avLst>
@@ -4612,8 +5070,8 @@
         </a:p>
       </dsp:txBody>
       <dsp:txXfrm>
-        <a:off x="3505636" y="2358542"/>
-        <a:ext cx="516578" cy="337387"/>
+        <a:off x="3077801" y="1769134"/>
+        <a:ext cx="452999" cy="295863"/>
       </dsp:txXfrm>
     </dsp:sp>
     <dsp:sp modelId="{632BD43A-E1A6-4EF2-B8DA-0881B86D88B4}">
@@ -4623,8 +5081,8 @@
       </dsp:nvSpPr>
       <dsp:spPr>
         <a:xfrm>
-          <a:off x="3718205" y="2706427"/>
-          <a:ext cx="91440" cy="143352"/>
+          <a:off x="3258581" y="2074202"/>
+          <a:ext cx="91440" cy="125709"/>
         </a:xfrm>
         <a:custGeom>
           <a:avLst/>
@@ -4638,7 +5096,7 @@
                 <a:pt x="45720" y="0"/>
               </a:moveTo>
               <a:lnTo>
-                <a:pt x="45720" y="143352"/>
+                <a:pt x="45720" y="125709"/>
               </a:lnTo>
             </a:path>
           </a:pathLst>
@@ -4679,8 +5137,8 @@
       </dsp:nvSpPr>
       <dsp:spPr>
         <a:xfrm>
-          <a:off x="3495139" y="2849780"/>
-          <a:ext cx="537572" cy="358381"/>
+          <a:off x="3068596" y="2199911"/>
+          <a:ext cx="471409" cy="314273"/>
         </a:xfrm>
         <a:prstGeom prst="roundRect">
           <a:avLst>
@@ -4748,8 +5206,8 @@
         </a:p>
       </dsp:txBody>
       <dsp:txXfrm>
-        <a:off x="3505636" y="2860277"/>
-        <a:ext cx="516578" cy="337387"/>
+        <a:off x="3077801" y="2209116"/>
+        <a:ext cx="452999" cy="295863"/>
       </dsp:txXfrm>
     </dsp:sp>
     <dsp:sp modelId="{35FDF485-119B-4CDF-BDF7-E9BF96CE759A}">
@@ -4759,8 +5217,8 @@
       </dsp:nvSpPr>
       <dsp:spPr>
         <a:xfrm>
-          <a:off x="3718205" y="3208161"/>
-          <a:ext cx="91440" cy="143352"/>
+          <a:off x="3258581" y="2514184"/>
+          <a:ext cx="91440" cy="125709"/>
         </a:xfrm>
         <a:custGeom>
           <a:avLst/>
@@ -4774,7 +5232,7 @@
                 <a:pt x="45720" y="0"/>
               </a:moveTo>
               <a:lnTo>
-                <a:pt x="45720" y="143352"/>
+                <a:pt x="45720" y="125709"/>
               </a:lnTo>
             </a:path>
           </a:pathLst>
@@ -4815,8 +5273,8 @@
       </dsp:nvSpPr>
       <dsp:spPr>
         <a:xfrm>
-          <a:off x="3495139" y="3351514"/>
-          <a:ext cx="537572" cy="358381"/>
+          <a:off x="3068596" y="2639893"/>
+          <a:ext cx="471409" cy="314273"/>
         </a:xfrm>
         <a:prstGeom prst="roundRect">
           <a:avLst>
@@ -4884,8 +5342,8 @@
         </a:p>
       </dsp:txBody>
       <dsp:txXfrm>
-        <a:off x="3505636" y="3362011"/>
-        <a:ext cx="516578" cy="337387"/>
+        <a:off x="3077801" y="2649098"/>
+        <a:ext cx="452999" cy="295863"/>
       </dsp:txXfrm>
     </dsp:sp>
     <dsp:sp modelId="{621E240D-28A9-40D4-9813-EB471785FE81}">
@@ -4895,8 +5353,8 @@
       </dsp:nvSpPr>
       <dsp:spPr>
         <a:xfrm>
-          <a:off x="3763925" y="699490"/>
-          <a:ext cx="349422" cy="143352"/>
+          <a:off x="3304301" y="314273"/>
+          <a:ext cx="497926" cy="125709"/>
         </a:xfrm>
         <a:custGeom>
           <a:avLst/>
@@ -4907,16 +5365,16 @@
           <a:pathLst>
             <a:path>
               <a:moveTo>
-                <a:pt x="349422" y="0"/>
+                <a:pt x="497926" y="0"/>
               </a:moveTo>
               <a:lnTo>
-                <a:pt x="349422" y="71676"/>
+                <a:pt x="497926" y="62854"/>
               </a:lnTo>
               <a:lnTo>
-                <a:pt x="0" y="71676"/>
+                <a:pt x="0" y="62854"/>
               </a:lnTo>
               <a:lnTo>
-                <a:pt x="0" y="143352"/>
+                <a:pt x="0" y="125709"/>
               </a:lnTo>
             </a:path>
           </a:pathLst>
@@ -4957,8 +5415,8 @@
       </dsp:nvSpPr>
       <dsp:spPr>
         <a:xfrm>
-          <a:off x="3495139" y="842843"/>
-          <a:ext cx="537572" cy="358381"/>
+          <a:off x="3068596" y="439982"/>
+          <a:ext cx="471409" cy="314273"/>
         </a:xfrm>
         <a:prstGeom prst="roundRect">
           <a:avLst>
@@ -5026,8 +5484,8 @@
         </a:p>
       </dsp:txBody>
       <dsp:txXfrm>
-        <a:off x="3505636" y="853340"/>
-        <a:ext cx="516578" cy="337387"/>
+        <a:off x="3077801" y="449187"/>
+        <a:ext cx="452999" cy="295863"/>
       </dsp:txXfrm>
     </dsp:sp>
     <dsp:sp modelId="{803124C1-2884-4A76-A4A7-9DA157D0291C}">
@@ -5037,8 +5495,8 @@
       </dsp:nvSpPr>
       <dsp:spPr>
         <a:xfrm>
-          <a:off x="3718205" y="1201224"/>
-          <a:ext cx="91440" cy="143352"/>
+          <a:off x="3258581" y="754255"/>
+          <a:ext cx="91440" cy="125709"/>
         </a:xfrm>
         <a:custGeom>
           <a:avLst/>
@@ -5052,7 +5510,7 @@
                 <a:pt x="45720" y="0"/>
               </a:moveTo>
               <a:lnTo>
-                <a:pt x="45720" y="143352"/>
+                <a:pt x="45720" y="125709"/>
               </a:lnTo>
             </a:path>
           </a:pathLst>
@@ -5093,8 +5551,8 @@
       </dsp:nvSpPr>
       <dsp:spPr>
         <a:xfrm>
-          <a:off x="3495139" y="1344577"/>
-          <a:ext cx="537572" cy="358381"/>
+          <a:off x="3068596" y="879964"/>
+          <a:ext cx="471409" cy="314273"/>
         </a:xfrm>
         <a:prstGeom prst="roundRect">
           <a:avLst>
@@ -5162,8 +5620,8 @@
         </a:p>
       </dsp:txBody>
       <dsp:txXfrm>
-        <a:off x="3505636" y="1355074"/>
-        <a:ext cx="516578" cy="337387"/>
+        <a:off x="3077801" y="889169"/>
+        <a:ext cx="452999" cy="295863"/>
       </dsp:txXfrm>
     </dsp:sp>
     <dsp:sp modelId="{5D67BF95-1501-4CE1-84F4-5056C3FF2C3F}">
@@ -5173,8 +5631,8 @@
       </dsp:nvSpPr>
       <dsp:spPr>
         <a:xfrm>
-          <a:off x="4113347" y="699490"/>
-          <a:ext cx="2096532" cy="143352"/>
+          <a:off x="3802227" y="314273"/>
+          <a:ext cx="2030007" cy="125709"/>
         </a:xfrm>
         <a:custGeom>
           <a:avLst/>
@@ -5188,13 +5646,13 @@
                 <a:pt x="0" y="0"/>
               </a:moveTo>
               <a:lnTo>
-                <a:pt x="0" y="71676"/>
+                <a:pt x="0" y="62854"/>
               </a:lnTo>
               <a:lnTo>
-                <a:pt x="2096532" y="71676"/>
+                <a:pt x="2030007" y="62854"/>
               </a:lnTo>
               <a:lnTo>
-                <a:pt x="2096532" y="143352"/>
+                <a:pt x="2030007" y="125709"/>
               </a:lnTo>
             </a:path>
           </a:pathLst>
@@ -5235,8 +5693,8 @@
       </dsp:nvSpPr>
       <dsp:spPr>
         <a:xfrm>
-          <a:off x="5941093" y="842843"/>
-          <a:ext cx="537572" cy="358381"/>
+          <a:off x="5596530" y="439982"/>
+          <a:ext cx="471409" cy="314273"/>
         </a:xfrm>
         <a:prstGeom prst="roundRect">
           <a:avLst>
@@ -5304,8 +5762,8 @@
         </a:p>
       </dsp:txBody>
       <dsp:txXfrm>
-        <a:off x="5951590" y="853340"/>
-        <a:ext cx="516578" cy="337387"/>
+        <a:off x="5605735" y="449187"/>
+        <a:ext cx="452999" cy="295863"/>
       </dsp:txXfrm>
     </dsp:sp>
     <dsp:sp modelId="{CB85FDE8-2751-4C9D-A506-2C30FD325EF9}">
@@ -5315,8 +5773,8 @@
       </dsp:nvSpPr>
       <dsp:spPr>
         <a:xfrm>
-          <a:off x="5161613" y="1201224"/>
-          <a:ext cx="1048266" cy="143352"/>
+          <a:off x="4683174" y="754255"/>
+          <a:ext cx="1149060" cy="125709"/>
         </a:xfrm>
         <a:custGeom>
           <a:avLst/>
@@ -5327,16 +5785,16 @@
           <a:pathLst>
             <a:path>
               <a:moveTo>
-                <a:pt x="1048266" y="0"/>
+                <a:pt x="1149060" y="0"/>
               </a:moveTo>
               <a:lnTo>
-                <a:pt x="1048266" y="71676"/>
+                <a:pt x="1149060" y="62854"/>
               </a:lnTo>
               <a:lnTo>
-                <a:pt x="0" y="71676"/>
+                <a:pt x="0" y="62854"/>
               </a:lnTo>
               <a:lnTo>
-                <a:pt x="0" y="143352"/>
+                <a:pt x="0" y="125709"/>
               </a:lnTo>
             </a:path>
           </a:pathLst>
@@ -5377,8 +5835,8 @@
       </dsp:nvSpPr>
       <dsp:spPr>
         <a:xfrm>
-          <a:off x="4892827" y="1344577"/>
-          <a:ext cx="537572" cy="358381"/>
+          <a:off x="4447469" y="879964"/>
+          <a:ext cx="471409" cy="314273"/>
         </a:xfrm>
         <a:prstGeom prst="roundRect">
           <a:avLst>
@@ -5446,19 +5904,19 @@
         </a:p>
       </dsp:txBody>
       <dsp:txXfrm>
-        <a:off x="4903324" y="1355074"/>
-        <a:ext cx="516578" cy="337387"/>
+        <a:off x="4456674" y="889169"/>
+        <a:ext cx="452999" cy="295863"/>
       </dsp:txXfrm>
     </dsp:sp>
-    <dsp:sp modelId="{CA0A9A6D-F49C-44FD-BD59-122E4F6D9A51}">
+    <dsp:sp modelId="{AF227C4D-7CEE-4660-B009-FD28B03DD7AA}">
       <dsp:nvSpPr>
         <dsp:cNvPr id="0" name=""/>
         <dsp:cNvSpPr/>
       </dsp:nvSpPr>
       <dsp:spPr>
         <a:xfrm>
-          <a:off x="4462769" y="1702959"/>
-          <a:ext cx="698844" cy="143352"/>
+          <a:off x="3917133" y="1194237"/>
+          <a:ext cx="766040" cy="125709"/>
         </a:xfrm>
         <a:custGeom>
           <a:avLst/>
@@ -5469,16 +5927,16 @@
           <a:pathLst>
             <a:path>
               <a:moveTo>
-                <a:pt x="698844" y="0"/>
+                <a:pt x="766040" y="0"/>
               </a:moveTo>
               <a:lnTo>
-                <a:pt x="698844" y="71676"/>
+                <a:pt x="766040" y="62854"/>
               </a:lnTo>
               <a:lnTo>
-                <a:pt x="0" y="71676"/>
+                <a:pt x="0" y="62854"/>
               </a:lnTo>
               <a:lnTo>
-                <a:pt x="0" y="143352"/>
+                <a:pt x="0" y="125709"/>
               </a:lnTo>
             </a:path>
           </a:pathLst>
@@ -5512,15 +5970,15 @@
         <a:fontRef idx="minor"/>
       </dsp:style>
     </dsp:sp>
-    <dsp:sp modelId="{7444FD1D-63F9-4AEE-BECC-84D248E029AF}">
+    <dsp:sp modelId="{DBC1A7D9-EC89-4443-A0CD-4F44F9F4C9F7}">
       <dsp:nvSpPr>
         <dsp:cNvPr id="0" name=""/>
         <dsp:cNvSpPr/>
       </dsp:nvSpPr>
       <dsp:spPr>
         <a:xfrm>
-          <a:off x="4193983" y="1846311"/>
-          <a:ext cx="537572" cy="358381"/>
+          <a:off x="3681428" y="1319946"/>
+          <a:ext cx="471409" cy="314273"/>
         </a:xfrm>
         <a:prstGeom prst="roundRect">
           <a:avLst>
@@ -5583,24 +6041,24 @@
           </a:pPr>
           <a:r>
             <a:rPr lang="en-CA" sz="500" kern="1200"/>
-            <a:t>Ping End Device to request data</a:t>
+            <a:t>Get Data</a:t>
           </a:r>
         </a:p>
       </dsp:txBody>
       <dsp:txXfrm>
-        <a:off x="4204480" y="1856808"/>
-        <a:ext cx="516578" cy="337387"/>
+        <a:off x="3690633" y="1329151"/>
+        <a:ext cx="452999" cy="295863"/>
       </dsp:txXfrm>
     </dsp:sp>
-    <dsp:sp modelId="{F3672965-ED0D-4550-9D04-2F07AE7BCBAE}">
+    <dsp:sp modelId="{CA0A9A6D-F49C-44FD-BD59-122E4F6D9A51}">
       <dsp:nvSpPr>
         <dsp:cNvPr id="0" name=""/>
         <dsp:cNvSpPr/>
       </dsp:nvSpPr>
       <dsp:spPr>
         <a:xfrm>
-          <a:off x="4417049" y="2204693"/>
-          <a:ext cx="91440" cy="143352"/>
+          <a:off x="3871413" y="1634219"/>
+          <a:ext cx="91440" cy="125709"/>
         </a:xfrm>
         <a:custGeom>
           <a:avLst/>
@@ -5614,7 +6072,7 @@
                 <a:pt x="45720" y="0"/>
               </a:moveTo>
               <a:lnTo>
-                <a:pt x="45720" y="143352"/>
+                <a:pt x="45720" y="125709"/>
               </a:lnTo>
             </a:path>
           </a:pathLst>
@@ -5648,15 +6106,15 @@
         <a:fontRef idx="minor"/>
       </dsp:style>
     </dsp:sp>
-    <dsp:sp modelId="{12D5C8BF-1833-4CC4-837C-F1D5DAEC1EB3}">
+    <dsp:sp modelId="{7444FD1D-63F9-4AEE-BECC-84D248E029AF}">
       <dsp:nvSpPr>
         <dsp:cNvPr id="0" name=""/>
         <dsp:cNvSpPr/>
       </dsp:nvSpPr>
       <dsp:spPr>
         <a:xfrm>
-          <a:off x="4193983" y="2348045"/>
-          <a:ext cx="537572" cy="358381"/>
+          <a:off x="3681428" y="1759929"/>
+          <a:ext cx="471409" cy="314273"/>
         </a:xfrm>
         <a:prstGeom prst="roundRect">
           <a:avLst>
@@ -5719,24 +6177,24 @@
           </a:pPr>
           <a:r>
             <a:rPr lang="en-CA" sz="500" kern="1200"/>
-            <a:t>Wait for data</a:t>
+            <a:t>Ping End Device to request data</a:t>
           </a:r>
         </a:p>
       </dsp:txBody>
       <dsp:txXfrm>
-        <a:off x="4204480" y="2358542"/>
-        <a:ext cx="516578" cy="337387"/>
+        <a:off x="3690633" y="1769134"/>
+        <a:ext cx="452999" cy="295863"/>
       </dsp:txXfrm>
     </dsp:sp>
-    <dsp:sp modelId="{C5E63AD0-F423-482F-A3BF-4204E59B617B}">
+    <dsp:sp modelId="{F3672965-ED0D-4550-9D04-2F07AE7BCBAE}">
       <dsp:nvSpPr>
         <dsp:cNvPr id="0" name=""/>
         <dsp:cNvSpPr/>
       </dsp:nvSpPr>
       <dsp:spPr>
         <a:xfrm>
-          <a:off x="4417049" y="2706427"/>
-          <a:ext cx="91440" cy="143352"/>
+          <a:off x="3871413" y="2074202"/>
+          <a:ext cx="91440" cy="125709"/>
         </a:xfrm>
         <a:custGeom>
           <a:avLst/>
@@ -5750,7 +6208,7 @@
                 <a:pt x="45720" y="0"/>
               </a:moveTo>
               <a:lnTo>
-                <a:pt x="45720" y="143352"/>
+                <a:pt x="45720" y="125709"/>
               </a:lnTo>
             </a:path>
           </a:pathLst>
@@ -5784,15 +6242,15 @@
         <a:fontRef idx="minor"/>
       </dsp:style>
     </dsp:sp>
-    <dsp:sp modelId="{70CB235F-1158-43F6-8790-287830FE59A8}">
+    <dsp:sp modelId="{12D5C8BF-1833-4CC4-837C-F1D5DAEC1EB3}">
       <dsp:nvSpPr>
         <dsp:cNvPr id="0" name=""/>
         <dsp:cNvSpPr/>
       </dsp:nvSpPr>
       <dsp:spPr>
         <a:xfrm>
-          <a:off x="4193983" y="2849780"/>
-          <a:ext cx="537572" cy="358381"/>
+          <a:off x="3681428" y="2199911"/>
+          <a:ext cx="471409" cy="314273"/>
         </a:xfrm>
         <a:prstGeom prst="roundRect">
           <a:avLst>
@@ -5855,24 +6313,24 @@
           </a:pPr>
           <a:r>
             <a:rPr lang="en-CA" sz="500" kern="1200"/>
-            <a:t>Ping End deice to confirm reciept </a:t>
+            <a:t>Wait for data</a:t>
           </a:r>
         </a:p>
       </dsp:txBody>
       <dsp:txXfrm>
-        <a:off x="4204480" y="2860277"/>
-        <a:ext cx="516578" cy="337387"/>
+        <a:off x="3690633" y="2209116"/>
+        <a:ext cx="452999" cy="295863"/>
       </dsp:txXfrm>
     </dsp:sp>
-    <dsp:sp modelId="{54550340-BC9A-4FDA-82DB-5BAE40309218}">
+    <dsp:sp modelId="{C5E63AD0-F423-482F-A3BF-4204E59B617B}">
       <dsp:nvSpPr>
         <dsp:cNvPr id="0" name=""/>
         <dsp:cNvSpPr/>
       </dsp:nvSpPr>
       <dsp:spPr>
         <a:xfrm>
-          <a:off x="5115893" y="1702959"/>
-          <a:ext cx="91440" cy="143352"/>
+          <a:off x="3871413" y="2514184"/>
+          <a:ext cx="91440" cy="125709"/>
         </a:xfrm>
         <a:custGeom>
           <a:avLst/>
@@ -5886,7 +6344,7 @@
                 <a:pt x="45720" y="0"/>
               </a:moveTo>
               <a:lnTo>
-                <a:pt x="45720" y="143352"/>
+                <a:pt x="45720" y="125709"/>
               </a:lnTo>
             </a:path>
           </a:pathLst>
@@ -5920,15 +6378,15 @@
         <a:fontRef idx="minor"/>
       </dsp:style>
     </dsp:sp>
-    <dsp:sp modelId="{04EA9C5F-FA5D-456A-B632-1068C5ED2A4F}">
+    <dsp:sp modelId="{70CB235F-1158-43F6-8790-287830FE59A8}">
       <dsp:nvSpPr>
         <dsp:cNvPr id="0" name=""/>
         <dsp:cNvSpPr/>
       </dsp:nvSpPr>
       <dsp:spPr>
         <a:xfrm>
-          <a:off x="4892827" y="1846311"/>
-          <a:ext cx="537572" cy="358381"/>
+          <a:off x="3681428" y="2639893"/>
+          <a:ext cx="471409" cy="314273"/>
         </a:xfrm>
         <a:prstGeom prst="roundRect">
           <a:avLst>
@@ -5991,13 +6449,13 @@
           </a:pPr>
           <a:r>
             <a:rPr lang="en-CA" sz="500" kern="1200"/>
-            <a:t>ISR for data retrieving  from multiple end devices</a:t>
+            <a:t>Ping End deice to confirm reciept </a:t>
           </a:r>
         </a:p>
       </dsp:txBody>
       <dsp:txXfrm>
-        <a:off x="4903324" y="1856808"/>
-        <a:ext cx="516578" cy="337387"/>
+        <a:off x="3690633" y="2649098"/>
+        <a:ext cx="452999" cy="295863"/>
       </dsp:txXfrm>
     </dsp:sp>
     <dsp:sp modelId="{15C442F7-A8F8-4159-A533-FE2A6D971B76}">
@@ -6007,8 +6465,8 @@
       </dsp:nvSpPr>
       <dsp:spPr>
         <a:xfrm>
-          <a:off x="5161613" y="1702959"/>
-          <a:ext cx="698844" cy="143352"/>
+          <a:off x="4683174" y="1194237"/>
+          <a:ext cx="153208" cy="125709"/>
         </a:xfrm>
         <a:custGeom>
           <a:avLst/>
@@ -6022,13 +6480,13 @@
                 <a:pt x="0" y="0"/>
               </a:moveTo>
               <a:lnTo>
-                <a:pt x="0" y="71676"/>
+                <a:pt x="0" y="62854"/>
               </a:lnTo>
               <a:lnTo>
-                <a:pt x="698844" y="71676"/>
+                <a:pt x="153208" y="62854"/>
               </a:lnTo>
               <a:lnTo>
-                <a:pt x="698844" y="143352"/>
+                <a:pt x="153208" y="125709"/>
               </a:lnTo>
             </a:path>
           </a:pathLst>
@@ -6069,8 +6527,8 @@
       </dsp:nvSpPr>
       <dsp:spPr>
         <a:xfrm>
-          <a:off x="5591671" y="1846311"/>
-          <a:ext cx="537572" cy="358381"/>
+          <a:off x="4600677" y="1319946"/>
+          <a:ext cx="471409" cy="314273"/>
         </a:xfrm>
         <a:prstGeom prst="roundRect">
           <a:avLst>
@@ -6138,19 +6596,19 @@
         </a:p>
       </dsp:txBody>
       <dsp:txXfrm>
-        <a:off x="5602168" y="1856808"/>
-        <a:ext cx="516578" cy="337387"/>
+        <a:off x="4609882" y="1329151"/>
+        <a:ext cx="452999" cy="295863"/>
       </dsp:txXfrm>
     </dsp:sp>
-    <dsp:sp modelId="{D3E450C8-D410-4D40-8CEB-07B1BD2D53CC}">
+    <dsp:sp modelId="{447AC6A7-A1D5-4826-9F2D-DC7F09CD4C4B}">
       <dsp:nvSpPr>
         <dsp:cNvPr id="0" name=""/>
         <dsp:cNvSpPr/>
       </dsp:nvSpPr>
       <dsp:spPr>
         <a:xfrm>
-          <a:off x="6209879" y="1201224"/>
-          <a:ext cx="349422" cy="143352"/>
+          <a:off x="4529966" y="1634219"/>
+          <a:ext cx="306416" cy="125709"/>
         </a:xfrm>
         <a:custGeom>
           <a:avLst/>
@@ -6161,16 +6619,16 @@
           <a:pathLst>
             <a:path>
               <a:moveTo>
-                <a:pt x="0" y="0"/>
+                <a:pt x="306416" y="0"/>
               </a:moveTo>
               <a:lnTo>
-                <a:pt x="0" y="71676"/>
+                <a:pt x="306416" y="62854"/>
               </a:lnTo>
               <a:lnTo>
-                <a:pt x="349422" y="71676"/>
+                <a:pt x="0" y="62854"/>
               </a:lnTo>
               <a:lnTo>
-                <a:pt x="349422" y="143352"/>
+                <a:pt x="0" y="125709"/>
               </a:lnTo>
             </a:path>
           </a:pathLst>
@@ -6204,15 +6662,15 @@
         <a:fontRef idx="minor"/>
       </dsp:style>
     </dsp:sp>
-    <dsp:sp modelId="{1098C9D9-0177-45CC-9BF8-EE1EA13C9461}">
+    <dsp:sp modelId="{C49E3214-57A6-4F60-9C7D-4134216DF0E1}">
       <dsp:nvSpPr>
         <dsp:cNvPr id="0" name=""/>
         <dsp:cNvSpPr/>
       </dsp:nvSpPr>
       <dsp:spPr>
         <a:xfrm>
-          <a:off x="6290515" y="1344577"/>
-          <a:ext cx="537572" cy="358381"/>
+          <a:off x="4294261" y="1759929"/>
+          <a:ext cx="471409" cy="314273"/>
         </a:xfrm>
         <a:prstGeom prst="roundRect">
           <a:avLst>
@@ -6275,24 +6733,24 @@
           </a:pPr>
           <a:r>
             <a:rPr lang="en-CA" sz="500" kern="1200"/>
-            <a:t>weight data formatting</a:t>
+            <a:t>clean up string ( extract only data we care about)</a:t>
           </a:r>
         </a:p>
       </dsp:txBody>
       <dsp:txXfrm>
-        <a:off x="6301012" y="1355074"/>
-        <a:ext cx="516578" cy="337387"/>
+        <a:off x="4303466" y="1769134"/>
+        <a:ext cx="452999" cy="295863"/>
       </dsp:txXfrm>
     </dsp:sp>
-    <dsp:sp modelId="{0D1F29CB-54E6-4CAE-B604-0DEF903D901D}">
+    <dsp:sp modelId="{66816152-7556-4BFD-B743-0FC3BA09CFF1}">
       <dsp:nvSpPr>
         <dsp:cNvPr id="0" name=""/>
         <dsp:cNvSpPr/>
       </dsp:nvSpPr>
       <dsp:spPr>
         <a:xfrm>
-          <a:off x="6513581" y="1702959"/>
-          <a:ext cx="91440" cy="143352"/>
+          <a:off x="4836382" y="1634219"/>
+          <a:ext cx="306416" cy="125709"/>
         </a:xfrm>
         <a:custGeom>
           <a:avLst/>
@@ -6303,10 +6761,16 @@
           <a:pathLst>
             <a:path>
               <a:moveTo>
-                <a:pt x="45720" y="0"/>
+                <a:pt x="0" y="0"/>
               </a:moveTo>
               <a:lnTo>
-                <a:pt x="45720" y="143352"/>
+                <a:pt x="0" y="62854"/>
+              </a:lnTo>
+              <a:lnTo>
+                <a:pt x="306416" y="62854"/>
+              </a:lnTo>
+              <a:lnTo>
+                <a:pt x="306416" y="125709"/>
               </a:lnTo>
             </a:path>
           </a:pathLst>
@@ -6340,15 +6804,15 @@
         <a:fontRef idx="minor"/>
       </dsp:style>
     </dsp:sp>
-    <dsp:sp modelId="{B2DBB4B0-FABF-4BD2-811F-D2A6BF60C2E6}">
+    <dsp:sp modelId="{E8865D7E-5F13-48D4-924B-5BA94AF296EB}">
       <dsp:nvSpPr>
         <dsp:cNvPr id="0" name=""/>
         <dsp:cNvSpPr/>
       </dsp:nvSpPr>
       <dsp:spPr>
         <a:xfrm>
-          <a:off x="6290515" y="1846311"/>
-          <a:ext cx="537572" cy="358381"/>
+          <a:off x="4907093" y="1759929"/>
+          <a:ext cx="471409" cy="314273"/>
         </a:xfrm>
         <a:prstGeom prst="roundRect">
           <a:avLst>
@@ -6411,24 +6875,24 @@
           </a:pPr>
           <a:r>
             <a:rPr lang="en-CA" sz="500" kern="1200"/>
-            <a:t>will need if getting raw data</a:t>
+            <a:t>format data values for table insertion</a:t>
           </a:r>
         </a:p>
       </dsp:txBody>
       <dsp:txXfrm>
-        <a:off x="6301012" y="1856808"/>
-        <a:ext cx="516578" cy="337387"/>
+        <a:off x="4916298" y="1769134"/>
+        <a:ext cx="452999" cy="295863"/>
       </dsp:txXfrm>
     </dsp:sp>
-    <dsp:sp modelId="{D22A459B-ACE6-482A-BE20-7E99B26AF5F8}">
+    <dsp:sp modelId="{D7D677D3-752F-44F2-9F7C-C08AC3C6FBD0}">
       <dsp:nvSpPr>
         <dsp:cNvPr id="0" name=""/>
         <dsp:cNvSpPr/>
       </dsp:nvSpPr>
       <dsp:spPr>
         <a:xfrm>
-          <a:off x="6209879" y="1201224"/>
-          <a:ext cx="1048266" cy="143352"/>
+          <a:off x="5097078" y="2074202"/>
+          <a:ext cx="91440" cy="125709"/>
         </a:xfrm>
         <a:custGeom>
           <a:avLst/>
@@ -6439,16 +6903,10 @@
           <a:pathLst>
             <a:path>
               <a:moveTo>
-                <a:pt x="0" y="0"/>
+                <a:pt x="45720" y="0"/>
               </a:moveTo>
               <a:lnTo>
-                <a:pt x="0" y="71676"/>
-              </a:lnTo>
-              <a:lnTo>
-                <a:pt x="1048266" y="71676"/>
-              </a:lnTo>
-              <a:lnTo>
-                <a:pt x="1048266" y="143352"/>
+                <a:pt x="45720" y="125709"/>
               </a:lnTo>
             </a:path>
           </a:pathLst>
@@ -6482,15 +6940,15 @@
         <a:fontRef idx="minor"/>
       </dsp:style>
     </dsp:sp>
-    <dsp:sp modelId="{51FFE493-123B-4A57-9035-5F8DC62AA246}">
+    <dsp:sp modelId="{70956688-B2F2-4A57-BBF5-973DE80B7011}">
       <dsp:nvSpPr>
         <dsp:cNvPr id="0" name=""/>
         <dsp:cNvSpPr/>
       </dsp:nvSpPr>
       <dsp:spPr>
         <a:xfrm>
-          <a:off x="6989359" y="1344577"/>
-          <a:ext cx="537572" cy="358381"/>
+          <a:off x="4907093" y="2199911"/>
+          <a:ext cx="471409" cy="314273"/>
         </a:xfrm>
         <a:prstGeom prst="roundRect">
           <a:avLst>
@@ -6553,13 +7011,1131 @@
           </a:pPr>
           <a:r>
             <a:rPr lang="en-CA" sz="500" kern="1200"/>
+            <a:t>only one  string can be sent per API request</a:t>
+          </a:r>
+        </a:p>
+      </dsp:txBody>
+      <dsp:txXfrm>
+        <a:off x="4916298" y="2209116"/>
+        <a:ext cx="452999" cy="295863"/>
+      </dsp:txXfrm>
+    </dsp:sp>
+    <dsp:sp modelId="{1F472D74-0DDA-42AC-8246-FEA65E5488A6}">
+      <dsp:nvSpPr>
+        <dsp:cNvPr id="0" name=""/>
+        <dsp:cNvSpPr/>
+      </dsp:nvSpPr>
+      <dsp:spPr>
+        <a:xfrm>
+          <a:off x="4683174" y="1194237"/>
+          <a:ext cx="766040" cy="125709"/>
+        </a:xfrm>
+        <a:custGeom>
+          <a:avLst/>
+          <a:gdLst/>
+          <a:ahLst/>
+          <a:cxnLst/>
+          <a:rect l="0" t="0" r="0" b="0"/>
+          <a:pathLst>
+            <a:path>
+              <a:moveTo>
+                <a:pt x="0" y="0"/>
+              </a:moveTo>
+              <a:lnTo>
+                <a:pt x="0" y="62854"/>
+              </a:lnTo>
+              <a:lnTo>
+                <a:pt x="766040" y="62854"/>
+              </a:lnTo>
+              <a:lnTo>
+                <a:pt x="766040" y="125709"/>
+              </a:lnTo>
+            </a:path>
+          </a:pathLst>
+        </a:custGeom>
+        <a:noFill/>
+        <a:ln w="12700" cap="flat" cmpd="sng" algn="ctr">
+          <a:solidFill>
+            <a:schemeClr val="accent1">
+              <a:shade val="80000"/>
+              <a:hueOff val="0"/>
+              <a:satOff val="0"/>
+              <a:lumOff val="0"/>
+              <a:alphaOff val="0"/>
+            </a:schemeClr>
+          </a:solidFill>
+          <a:prstDash val="solid"/>
+          <a:miter lim="800000"/>
+        </a:ln>
+        <a:effectLst/>
+      </dsp:spPr>
+      <dsp:style>
+        <a:lnRef idx="2">
+          <a:scrgbClr r="0" g="0" b="0"/>
+        </a:lnRef>
+        <a:fillRef idx="0">
+          <a:scrgbClr r="0" g="0" b="0"/>
+        </a:fillRef>
+        <a:effectRef idx="0">
+          <a:scrgbClr r="0" g="0" b="0"/>
+        </a:effectRef>
+        <a:fontRef idx="minor"/>
+      </dsp:style>
+    </dsp:sp>
+    <dsp:sp modelId="{B9B5123E-B03F-4000-9EAE-D1A8DDA62EF6}">
+      <dsp:nvSpPr>
+        <dsp:cNvPr id="0" name=""/>
+        <dsp:cNvSpPr/>
+      </dsp:nvSpPr>
+      <dsp:spPr>
+        <a:xfrm>
+          <a:off x="5213510" y="1319946"/>
+          <a:ext cx="471409" cy="314273"/>
+        </a:xfrm>
+        <a:prstGeom prst="roundRect">
+          <a:avLst>
+            <a:gd name="adj" fmla="val 10000"/>
+          </a:avLst>
+        </a:prstGeom>
+        <a:solidFill>
+          <a:schemeClr val="accent1">
+            <a:hueOff val="0"/>
+            <a:satOff val="0"/>
+            <a:lumOff val="0"/>
+            <a:alphaOff val="0"/>
+          </a:schemeClr>
+        </a:solidFill>
+        <a:ln w="12700" cap="flat" cmpd="sng" algn="ctr">
+          <a:solidFill>
+            <a:schemeClr val="lt1">
+              <a:hueOff val="0"/>
+              <a:satOff val="0"/>
+              <a:lumOff val="0"/>
+              <a:alphaOff val="0"/>
+            </a:schemeClr>
+          </a:solidFill>
+          <a:prstDash val="solid"/>
+          <a:miter lim="800000"/>
+        </a:ln>
+        <a:effectLst/>
+      </dsp:spPr>
+      <dsp:style>
+        <a:lnRef idx="2">
+          <a:scrgbClr r="0" g="0" b="0"/>
+        </a:lnRef>
+        <a:fillRef idx="1">
+          <a:scrgbClr r="0" g="0" b="0"/>
+        </a:fillRef>
+        <a:effectRef idx="0">
+          <a:scrgbClr r="0" g="0" b="0"/>
+        </a:effectRef>
+        <a:fontRef idx="minor">
+          <a:schemeClr val="lt1"/>
+        </a:fontRef>
+      </dsp:style>
+      <dsp:txBody>
+        <a:bodyPr spcFirstLastPara="0" vert="horz" wrap="square" lIns="19050" tIns="19050" rIns="19050" bIns="19050" numCol="1" spcCol="1270" anchor="ctr" anchorCtr="0">
+          <a:noAutofit/>
+        </a:bodyPr>
+        <a:lstStyle/>
+        <a:p>
+          <a:pPr marL="0" lvl="0" indent="0" algn="ctr" defTabSz="222250">
+            <a:lnSpc>
+              <a:spcPct val="90000"/>
+            </a:lnSpc>
+            <a:spcBef>
+              <a:spcPct val="0"/>
+            </a:spcBef>
+            <a:spcAft>
+              <a:spcPct val="35000"/>
+            </a:spcAft>
+            <a:buNone/>
+          </a:pPr>
+          <a:r>
+            <a:rPr lang="en-CA" sz="500" kern="1200"/>
+            <a:t>ISR for data retrieving  from multiple end devices</a:t>
+          </a:r>
+        </a:p>
+      </dsp:txBody>
+      <dsp:txXfrm>
+        <a:off x="5222715" y="1329151"/>
+        <a:ext cx="452999" cy="295863"/>
+      </dsp:txXfrm>
+    </dsp:sp>
+    <dsp:sp modelId="{D3E450C8-D410-4D40-8CEB-07B1BD2D53CC}">
+      <dsp:nvSpPr>
+        <dsp:cNvPr id="0" name=""/>
+        <dsp:cNvSpPr/>
+      </dsp:nvSpPr>
+      <dsp:spPr>
+        <a:xfrm>
+          <a:off x="5832235" y="754255"/>
+          <a:ext cx="229812" cy="125709"/>
+        </a:xfrm>
+        <a:custGeom>
+          <a:avLst/>
+          <a:gdLst/>
+          <a:ahLst/>
+          <a:cxnLst/>
+          <a:rect l="0" t="0" r="0" b="0"/>
+          <a:pathLst>
+            <a:path>
+              <a:moveTo>
+                <a:pt x="0" y="0"/>
+              </a:moveTo>
+              <a:lnTo>
+                <a:pt x="0" y="62854"/>
+              </a:lnTo>
+              <a:lnTo>
+                <a:pt x="229812" y="62854"/>
+              </a:lnTo>
+              <a:lnTo>
+                <a:pt x="229812" y="125709"/>
+              </a:lnTo>
+            </a:path>
+          </a:pathLst>
+        </a:custGeom>
+        <a:noFill/>
+        <a:ln w="12700" cap="flat" cmpd="sng" algn="ctr">
+          <a:solidFill>
+            <a:schemeClr val="accent1">
+              <a:shade val="80000"/>
+              <a:hueOff val="0"/>
+              <a:satOff val="0"/>
+              <a:lumOff val="0"/>
+              <a:alphaOff val="0"/>
+            </a:schemeClr>
+          </a:solidFill>
+          <a:prstDash val="solid"/>
+          <a:miter lim="800000"/>
+        </a:ln>
+        <a:effectLst/>
+      </dsp:spPr>
+      <dsp:style>
+        <a:lnRef idx="2">
+          <a:scrgbClr r="0" g="0" b="0"/>
+        </a:lnRef>
+        <a:fillRef idx="0">
+          <a:scrgbClr r="0" g="0" b="0"/>
+        </a:fillRef>
+        <a:effectRef idx="0">
+          <a:scrgbClr r="0" g="0" b="0"/>
+        </a:effectRef>
+        <a:fontRef idx="minor"/>
+      </dsp:style>
+    </dsp:sp>
+    <dsp:sp modelId="{1098C9D9-0177-45CC-9BF8-EE1EA13C9461}">
+      <dsp:nvSpPr>
+        <dsp:cNvPr id="0" name=""/>
+        <dsp:cNvSpPr/>
+      </dsp:nvSpPr>
+      <dsp:spPr>
+        <a:xfrm>
+          <a:off x="5826342" y="879964"/>
+          <a:ext cx="471409" cy="314273"/>
+        </a:xfrm>
+        <a:prstGeom prst="roundRect">
+          <a:avLst>
+            <a:gd name="adj" fmla="val 10000"/>
+          </a:avLst>
+        </a:prstGeom>
+        <a:solidFill>
+          <a:schemeClr val="accent1">
+            <a:hueOff val="0"/>
+            <a:satOff val="0"/>
+            <a:lumOff val="0"/>
+            <a:alphaOff val="0"/>
+          </a:schemeClr>
+        </a:solidFill>
+        <a:ln w="12700" cap="flat" cmpd="sng" algn="ctr">
+          <a:solidFill>
+            <a:schemeClr val="lt1">
+              <a:hueOff val="0"/>
+              <a:satOff val="0"/>
+              <a:lumOff val="0"/>
+              <a:alphaOff val="0"/>
+            </a:schemeClr>
+          </a:solidFill>
+          <a:prstDash val="solid"/>
+          <a:miter lim="800000"/>
+        </a:ln>
+        <a:effectLst/>
+      </dsp:spPr>
+      <dsp:style>
+        <a:lnRef idx="2">
+          <a:scrgbClr r="0" g="0" b="0"/>
+        </a:lnRef>
+        <a:fillRef idx="1">
+          <a:scrgbClr r="0" g="0" b="0"/>
+        </a:fillRef>
+        <a:effectRef idx="0">
+          <a:scrgbClr r="0" g="0" b="0"/>
+        </a:effectRef>
+        <a:fontRef idx="minor">
+          <a:schemeClr val="lt1"/>
+        </a:fontRef>
+      </dsp:style>
+      <dsp:txBody>
+        <a:bodyPr spcFirstLastPara="0" vert="horz" wrap="square" lIns="19050" tIns="19050" rIns="19050" bIns="19050" numCol="1" spcCol="1270" anchor="ctr" anchorCtr="0">
+          <a:noAutofit/>
+        </a:bodyPr>
+        <a:lstStyle/>
+        <a:p>
+          <a:pPr marL="0" lvl="0" indent="0" algn="ctr" defTabSz="222250">
+            <a:lnSpc>
+              <a:spcPct val="90000"/>
+            </a:lnSpc>
+            <a:spcBef>
+              <a:spcPct val="0"/>
+            </a:spcBef>
+            <a:spcAft>
+              <a:spcPct val="35000"/>
+            </a:spcAft>
+            <a:buNone/>
+          </a:pPr>
+          <a:r>
+            <a:rPr lang="en-CA" sz="500" kern="1200"/>
+            <a:t>weight data calib</a:t>
+          </a:r>
+        </a:p>
+      </dsp:txBody>
+      <dsp:txXfrm>
+        <a:off x="5835547" y="889169"/>
+        <a:ext cx="452999" cy="295863"/>
+      </dsp:txXfrm>
+    </dsp:sp>
+    <dsp:sp modelId="{0D1F29CB-54E6-4CAE-B604-0DEF903D901D}">
+      <dsp:nvSpPr>
+        <dsp:cNvPr id="0" name=""/>
+        <dsp:cNvSpPr/>
+      </dsp:nvSpPr>
+      <dsp:spPr>
+        <a:xfrm>
+          <a:off x="6016327" y="1194237"/>
+          <a:ext cx="91440" cy="125709"/>
+        </a:xfrm>
+        <a:custGeom>
+          <a:avLst/>
+          <a:gdLst/>
+          <a:ahLst/>
+          <a:cxnLst/>
+          <a:rect l="0" t="0" r="0" b="0"/>
+          <a:pathLst>
+            <a:path>
+              <a:moveTo>
+                <a:pt x="45720" y="0"/>
+              </a:moveTo>
+              <a:lnTo>
+                <a:pt x="45720" y="125709"/>
+              </a:lnTo>
+            </a:path>
+          </a:pathLst>
+        </a:custGeom>
+        <a:noFill/>
+        <a:ln w="12700" cap="flat" cmpd="sng" algn="ctr">
+          <a:solidFill>
+            <a:schemeClr val="accent1">
+              <a:shade val="80000"/>
+              <a:hueOff val="0"/>
+              <a:satOff val="0"/>
+              <a:lumOff val="0"/>
+              <a:alphaOff val="0"/>
+            </a:schemeClr>
+          </a:solidFill>
+          <a:prstDash val="solid"/>
+          <a:miter lim="800000"/>
+        </a:ln>
+        <a:effectLst/>
+      </dsp:spPr>
+      <dsp:style>
+        <a:lnRef idx="2">
+          <a:scrgbClr r="0" g="0" b="0"/>
+        </a:lnRef>
+        <a:fillRef idx="0">
+          <a:scrgbClr r="0" g="0" b="0"/>
+        </a:fillRef>
+        <a:effectRef idx="0">
+          <a:scrgbClr r="0" g="0" b="0"/>
+        </a:effectRef>
+        <a:fontRef idx="minor"/>
+      </dsp:style>
+    </dsp:sp>
+    <dsp:sp modelId="{B2DBB4B0-FABF-4BD2-811F-D2A6BF60C2E6}">
+      <dsp:nvSpPr>
+        <dsp:cNvPr id="0" name=""/>
+        <dsp:cNvSpPr/>
+      </dsp:nvSpPr>
+      <dsp:spPr>
+        <a:xfrm>
+          <a:off x="5826342" y="1319946"/>
+          <a:ext cx="471409" cy="314273"/>
+        </a:xfrm>
+        <a:prstGeom prst="roundRect">
+          <a:avLst>
+            <a:gd name="adj" fmla="val 10000"/>
+          </a:avLst>
+        </a:prstGeom>
+        <a:solidFill>
+          <a:schemeClr val="accent1">
+            <a:hueOff val="0"/>
+            <a:satOff val="0"/>
+            <a:lumOff val="0"/>
+            <a:alphaOff val="0"/>
+          </a:schemeClr>
+        </a:solidFill>
+        <a:ln w="12700" cap="flat" cmpd="sng" algn="ctr">
+          <a:solidFill>
+            <a:schemeClr val="lt1">
+              <a:hueOff val="0"/>
+              <a:satOff val="0"/>
+              <a:lumOff val="0"/>
+              <a:alphaOff val="0"/>
+            </a:schemeClr>
+          </a:solidFill>
+          <a:prstDash val="solid"/>
+          <a:miter lim="800000"/>
+        </a:ln>
+        <a:effectLst/>
+      </dsp:spPr>
+      <dsp:style>
+        <a:lnRef idx="2">
+          <a:scrgbClr r="0" g="0" b="0"/>
+        </a:lnRef>
+        <a:fillRef idx="1">
+          <a:scrgbClr r="0" g="0" b="0"/>
+        </a:fillRef>
+        <a:effectRef idx="0">
+          <a:scrgbClr r="0" g="0" b="0"/>
+        </a:effectRef>
+        <a:fontRef idx="minor">
+          <a:schemeClr val="lt1"/>
+        </a:fontRef>
+      </dsp:style>
+      <dsp:txBody>
+        <a:bodyPr spcFirstLastPara="0" vert="horz" wrap="square" lIns="19050" tIns="19050" rIns="19050" bIns="19050" numCol="1" spcCol="1270" anchor="ctr" anchorCtr="0">
+          <a:noAutofit/>
+        </a:bodyPr>
+        <a:lstStyle/>
+        <a:p>
+          <a:pPr marL="0" lvl="0" indent="0" algn="ctr" defTabSz="222250">
+            <a:lnSpc>
+              <a:spcPct val="90000"/>
+            </a:lnSpc>
+            <a:spcBef>
+              <a:spcPct val="0"/>
+            </a:spcBef>
+            <a:spcAft>
+              <a:spcPct val="35000"/>
+            </a:spcAft>
+            <a:buNone/>
+          </a:pPr>
+          <a:r>
+            <a:rPr lang="en-CA" sz="500" kern="1200"/>
+            <a:t>will need if getting raw data</a:t>
+          </a:r>
+        </a:p>
+      </dsp:txBody>
+      <dsp:txXfrm>
+        <a:off x="5835547" y="1329151"/>
+        <a:ext cx="452999" cy="295863"/>
+      </dsp:txXfrm>
+    </dsp:sp>
+    <dsp:sp modelId="{D22A459B-ACE6-482A-BE20-7E99B26AF5F8}">
+      <dsp:nvSpPr>
+        <dsp:cNvPr id="0" name=""/>
+        <dsp:cNvSpPr/>
+      </dsp:nvSpPr>
+      <dsp:spPr>
+        <a:xfrm>
+          <a:off x="5832235" y="754255"/>
+          <a:ext cx="1149060" cy="125709"/>
+        </a:xfrm>
+        <a:custGeom>
+          <a:avLst/>
+          <a:gdLst/>
+          <a:ahLst/>
+          <a:cxnLst/>
+          <a:rect l="0" t="0" r="0" b="0"/>
+          <a:pathLst>
+            <a:path>
+              <a:moveTo>
+                <a:pt x="0" y="0"/>
+              </a:moveTo>
+              <a:lnTo>
+                <a:pt x="0" y="62854"/>
+              </a:lnTo>
+              <a:lnTo>
+                <a:pt x="1149060" y="62854"/>
+              </a:lnTo>
+              <a:lnTo>
+                <a:pt x="1149060" y="125709"/>
+              </a:lnTo>
+            </a:path>
+          </a:pathLst>
+        </a:custGeom>
+        <a:noFill/>
+        <a:ln w="12700" cap="flat" cmpd="sng" algn="ctr">
+          <a:solidFill>
+            <a:schemeClr val="accent1">
+              <a:shade val="80000"/>
+              <a:hueOff val="0"/>
+              <a:satOff val="0"/>
+              <a:lumOff val="0"/>
+              <a:alphaOff val="0"/>
+            </a:schemeClr>
+          </a:solidFill>
+          <a:prstDash val="solid"/>
+          <a:miter lim="800000"/>
+        </a:ln>
+        <a:effectLst/>
+      </dsp:spPr>
+      <dsp:style>
+        <a:lnRef idx="2">
+          <a:scrgbClr r="0" g="0" b="0"/>
+        </a:lnRef>
+        <a:fillRef idx="0">
+          <a:scrgbClr r="0" g="0" b="0"/>
+        </a:fillRef>
+        <a:effectRef idx="0">
+          <a:scrgbClr r="0" g="0" b="0"/>
+        </a:effectRef>
+        <a:fontRef idx="minor"/>
+      </dsp:style>
+    </dsp:sp>
+    <dsp:sp modelId="{51FFE493-123B-4A57-9035-5F8DC62AA246}">
+      <dsp:nvSpPr>
+        <dsp:cNvPr id="0" name=""/>
+        <dsp:cNvSpPr/>
+      </dsp:nvSpPr>
+      <dsp:spPr>
+        <a:xfrm>
+          <a:off x="6745591" y="879964"/>
+          <a:ext cx="471409" cy="314273"/>
+        </a:xfrm>
+        <a:prstGeom prst="roundRect">
+          <a:avLst>
+            <a:gd name="adj" fmla="val 10000"/>
+          </a:avLst>
+        </a:prstGeom>
+        <a:solidFill>
+          <a:schemeClr val="accent1">
+            <a:hueOff val="0"/>
+            <a:satOff val="0"/>
+            <a:lumOff val="0"/>
+            <a:alphaOff val="0"/>
+          </a:schemeClr>
+        </a:solidFill>
+        <a:ln w="12700" cap="flat" cmpd="sng" algn="ctr">
+          <a:solidFill>
+            <a:schemeClr val="lt1">
+              <a:hueOff val="0"/>
+              <a:satOff val="0"/>
+              <a:lumOff val="0"/>
+              <a:alphaOff val="0"/>
+            </a:schemeClr>
+          </a:solidFill>
+          <a:prstDash val="solid"/>
+          <a:miter lim="800000"/>
+        </a:ln>
+        <a:effectLst/>
+      </dsp:spPr>
+      <dsp:style>
+        <a:lnRef idx="2">
+          <a:scrgbClr r="0" g="0" b="0"/>
+        </a:lnRef>
+        <a:fillRef idx="1">
+          <a:scrgbClr r="0" g="0" b="0"/>
+        </a:fillRef>
+        <a:effectRef idx="0">
+          <a:scrgbClr r="0" g="0" b="0"/>
+        </a:effectRef>
+        <a:fontRef idx="minor">
+          <a:schemeClr val="lt1"/>
+        </a:fontRef>
+      </dsp:style>
+      <dsp:txBody>
+        <a:bodyPr spcFirstLastPara="0" vert="horz" wrap="square" lIns="19050" tIns="19050" rIns="19050" bIns="19050" numCol="1" spcCol="1270" anchor="ctr" anchorCtr="0">
+          <a:noAutofit/>
+        </a:bodyPr>
+        <a:lstStyle/>
+        <a:p>
+          <a:pPr marL="0" lvl="0" indent="0" algn="ctr" defTabSz="222250">
+            <a:lnSpc>
+              <a:spcPct val="90000"/>
+            </a:lnSpc>
+            <a:spcBef>
+              <a:spcPct val="0"/>
+            </a:spcBef>
+            <a:spcAft>
+              <a:spcPct val="35000"/>
+            </a:spcAft>
+            <a:buNone/>
+          </a:pPr>
+          <a:r>
+            <a:rPr lang="en-CA" sz="500" kern="1200"/>
             <a:t>pi to azure</a:t>
           </a:r>
         </a:p>
       </dsp:txBody>
       <dsp:txXfrm>
-        <a:off x="6999856" y="1355074"/>
-        <a:ext cx="516578" cy="337387"/>
+        <a:off x="6754796" y="889169"/>
+        <a:ext cx="452999" cy="295863"/>
+      </dsp:txXfrm>
+    </dsp:sp>
+    <dsp:sp modelId="{FE21B615-C31A-4B32-BF00-A80308865B2B}">
+      <dsp:nvSpPr>
+        <dsp:cNvPr id="0" name=""/>
+        <dsp:cNvSpPr/>
+      </dsp:nvSpPr>
+      <dsp:spPr>
+        <a:xfrm>
+          <a:off x="6674879" y="1194237"/>
+          <a:ext cx="306416" cy="125709"/>
+        </a:xfrm>
+        <a:custGeom>
+          <a:avLst/>
+          <a:gdLst/>
+          <a:ahLst/>
+          <a:cxnLst/>
+          <a:rect l="0" t="0" r="0" b="0"/>
+          <a:pathLst>
+            <a:path>
+              <a:moveTo>
+                <a:pt x="306416" y="0"/>
+              </a:moveTo>
+              <a:lnTo>
+                <a:pt x="306416" y="62854"/>
+              </a:lnTo>
+              <a:lnTo>
+                <a:pt x="0" y="62854"/>
+              </a:lnTo>
+              <a:lnTo>
+                <a:pt x="0" y="125709"/>
+              </a:lnTo>
+            </a:path>
+          </a:pathLst>
+        </a:custGeom>
+        <a:noFill/>
+        <a:ln w="12700" cap="flat" cmpd="sng" algn="ctr">
+          <a:solidFill>
+            <a:schemeClr val="accent1">
+              <a:shade val="80000"/>
+              <a:hueOff val="0"/>
+              <a:satOff val="0"/>
+              <a:lumOff val="0"/>
+              <a:alphaOff val="0"/>
+            </a:schemeClr>
+          </a:solidFill>
+          <a:prstDash val="solid"/>
+          <a:miter lim="800000"/>
+        </a:ln>
+        <a:effectLst/>
+      </dsp:spPr>
+      <dsp:style>
+        <a:lnRef idx="2">
+          <a:scrgbClr r="0" g="0" b="0"/>
+        </a:lnRef>
+        <a:fillRef idx="0">
+          <a:scrgbClr r="0" g="0" b="0"/>
+        </a:fillRef>
+        <a:effectRef idx="0">
+          <a:scrgbClr r="0" g="0" b="0"/>
+        </a:effectRef>
+        <a:fontRef idx="minor"/>
+      </dsp:style>
+    </dsp:sp>
+    <dsp:sp modelId="{67811EFE-A74D-4471-B178-0403675EB273}">
+      <dsp:nvSpPr>
+        <dsp:cNvPr id="0" name=""/>
+        <dsp:cNvSpPr/>
+      </dsp:nvSpPr>
+      <dsp:spPr>
+        <a:xfrm>
+          <a:off x="6439175" y="1319946"/>
+          <a:ext cx="471409" cy="314273"/>
+        </a:xfrm>
+        <a:prstGeom prst="roundRect">
+          <a:avLst>
+            <a:gd name="adj" fmla="val 10000"/>
+          </a:avLst>
+        </a:prstGeom>
+        <a:solidFill>
+          <a:schemeClr val="accent1">
+            <a:hueOff val="0"/>
+            <a:satOff val="0"/>
+            <a:lumOff val="0"/>
+            <a:alphaOff val="0"/>
+          </a:schemeClr>
+        </a:solidFill>
+        <a:ln w="12700" cap="flat" cmpd="sng" algn="ctr">
+          <a:solidFill>
+            <a:schemeClr val="lt1">
+              <a:hueOff val="0"/>
+              <a:satOff val="0"/>
+              <a:lumOff val="0"/>
+              <a:alphaOff val="0"/>
+            </a:schemeClr>
+          </a:solidFill>
+          <a:prstDash val="solid"/>
+          <a:miter lim="800000"/>
+        </a:ln>
+        <a:effectLst/>
+      </dsp:spPr>
+      <dsp:style>
+        <a:lnRef idx="2">
+          <a:scrgbClr r="0" g="0" b="0"/>
+        </a:lnRef>
+        <a:fillRef idx="1">
+          <a:scrgbClr r="0" g="0" b="0"/>
+        </a:fillRef>
+        <a:effectRef idx="0">
+          <a:scrgbClr r="0" g="0" b="0"/>
+        </a:effectRef>
+        <a:fontRef idx="minor">
+          <a:schemeClr val="lt1"/>
+        </a:fontRef>
+      </dsp:style>
+      <dsp:txBody>
+        <a:bodyPr spcFirstLastPara="0" vert="horz" wrap="square" lIns="19050" tIns="19050" rIns="19050" bIns="19050" numCol="1" spcCol="1270" anchor="ctr" anchorCtr="0">
+          <a:noAutofit/>
+        </a:bodyPr>
+        <a:lstStyle/>
+        <a:p>
+          <a:pPr marL="0" lvl="0" indent="0" algn="ctr" defTabSz="222250">
+            <a:lnSpc>
+              <a:spcPct val="90000"/>
+            </a:lnSpc>
+            <a:spcBef>
+              <a:spcPct val="0"/>
+            </a:spcBef>
+            <a:spcAft>
+              <a:spcPct val="35000"/>
+            </a:spcAft>
+            <a:buNone/>
+          </a:pPr>
+          <a:r>
+            <a:rPr lang="en-CA" sz="500" kern="1200"/>
+            <a:t>recieve from formatter function</a:t>
+          </a:r>
+        </a:p>
+      </dsp:txBody>
+      <dsp:txXfrm>
+        <a:off x="6448380" y="1329151"/>
+        <a:ext cx="452999" cy="295863"/>
+      </dsp:txXfrm>
+    </dsp:sp>
+    <dsp:sp modelId="{758EEE31-6C59-4C5F-943D-30D43A67D59F}">
+      <dsp:nvSpPr>
+        <dsp:cNvPr id="0" name=""/>
+        <dsp:cNvSpPr/>
+      </dsp:nvSpPr>
+      <dsp:spPr>
+        <a:xfrm>
+          <a:off x="6629159" y="1634219"/>
+          <a:ext cx="91440" cy="125709"/>
+        </a:xfrm>
+        <a:custGeom>
+          <a:avLst/>
+          <a:gdLst/>
+          <a:ahLst/>
+          <a:cxnLst/>
+          <a:rect l="0" t="0" r="0" b="0"/>
+          <a:pathLst>
+            <a:path>
+              <a:moveTo>
+                <a:pt x="45720" y="0"/>
+              </a:moveTo>
+              <a:lnTo>
+                <a:pt x="45720" y="125709"/>
+              </a:lnTo>
+            </a:path>
+          </a:pathLst>
+        </a:custGeom>
+        <a:noFill/>
+        <a:ln w="12700" cap="flat" cmpd="sng" algn="ctr">
+          <a:solidFill>
+            <a:schemeClr val="accent1">
+              <a:shade val="80000"/>
+              <a:hueOff val="0"/>
+              <a:satOff val="0"/>
+              <a:lumOff val="0"/>
+              <a:alphaOff val="0"/>
+            </a:schemeClr>
+          </a:solidFill>
+          <a:prstDash val="solid"/>
+          <a:miter lim="800000"/>
+        </a:ln>
+        <a:effectLst/>
+      </dsp:spPr>
+      <dsp:style>
+        <a:lnRef idx="2">
+          <a:scrgbClr r="0" g="0" b="0"/>
+        </a:lnRef>
+        <a:fillRef idx="0">
+          <a:scrgbClr r="0" g="0" b="0"/>
+        </a:fillRef>
+        <a:effectRef idx="0">
+          <a:scrgbClr r="0" g="0" b="0"/>
+        </a:effectRef>
+        <a:fontRef idx="minor"/>
+      </dsp:style>
+    </dsp:sp>
+    <dsp:sp modelId="{094152C9-6199-4136-8A7A-52D5753BEFF4}">
+      <dsp:nvSpPr>
+        <dsp:cNvPr id="0" name=""/>
+        <dsp:cNvSpPr/>
+      </dsp:nvSpPr>
+      <dsp:spPr>
+        <a:xfrm>
+          <a:off x="6439175" y="1759929"/>
+          <a:ext cx="471409" cy="314273"/>
+        </a:xfrm>
+        <a:prstGeom prst="roundRect">
+          <a:avLst>
+            <a:gd name="adj" fmla="val 10000"/>
+          </a:avLst>
+        </a:prstGeom>
+        <a:solidFill>
+          <a:schemeClr val="accent1">
+            <a:hueOff val="0"/>
+            <a:satOff val="0"/>
+            <a:lumOff val="0"/>
+            <a:alphaOff val="0"/>
+          </a:schemeClr>
+        </a:solidFill>
+        <a:ln w="12700" cap="flat" cmpd="sng" algn="ctr">
+          <a:solidFill>
+            <a:schemeClr val="lt1">
+              <a:hueOff val="0"/>
+              <a:satOff val="0"/>
+              <a:lumOff val="0"/>
+              <a:alphaOff val="0"/>
+            </a:schemeClr>
+          </a:solidFill>
+          <a:prstDash val="solid"/>
+          <a:miter lim="800000"/>
+        </a:ln>
+        <a:effectLst/>
+      </dsp:spPr>
+      <dsp:style>
+        <a:lnRef idx="2">
+          <a:scrgbClr r="0" g="0" b="0"/>
+        </a:lnRef>
+        <a:fillRef idx="1">
+          <a:scrgbClr r="0" g="0" b="0"/>
+        </a:fillRef>
+        <a:effectRef idx="0">
+          <a:scrgbClr r="0" g="0" b="0"/>
+        </a:effectRef>
+        <a:fontRef idx="minor">
+          <a:schemeClr val="lt1"/>
+        </a:fontRef>
+      </dsp:style>
+      <dsp:txBody>
+        <a:bodyPr spcFirstLastPara="0" vert="horz" wrap="square" lIns="19050" tIns="19050" rIns="19050" bIns="19050" numCol="1" spcCol="1270" anchor="ctr" anchorCtr="0">
+          <a:noAutofit/>
+        </a:bodyPr>
+        <a:lstStyle/>
+        <a:p>
+          <a:pPr marL="0" lvl="0" indent="0" algn="ctr" defTabSz="222250">
+            <a:lnSpc>
+              <a:spcPct val="90000"/>
+            </a:lnSpc>
+            <a:spcBef>
+              <a:spcPct val="0"/>
+            </a:spcBef>
+            <a:spcAft>
+              <a:spcPct val="35000"/>
+            </a:spcAft>
+            <a:buNone/>
+          </a:pPr>
+          <a:r>
+            <a:rPr lang="en-CA" sz="500" kern="1200"/>
+            <a:t>( this scipt already exists)</a:t>
+          </a:r>
+        </a:p>
+      </dsp:txBody>
+      <dsp:txXfrm>
+        <a:off x="6448380" y="1769134"/>
+        <a:ext cx="452999" cy="295863"/>
+      </dsp:txXfrm>
+    </dsp:sp>
+    <dsp:sp modelId="{3C683C3A-92D4-41D7-A3B1-B4DBDF5ED975}">
+      <dsp:nvSpPr>
+        <dsp:cNvPr id="0" name=""/>
+        <dsp:cNvSpPr/>
+      </dsp:nvSpPr>
+      <dsp:spPr>
+        <a:xfrm>
+          <a:off x="6981296" y="1194237"/>
+          <a:ext cx="306416" cy="125709"/>
+        </a:xfrm>
+        <a:custGeom>
+          <a:avLst/>
+          <a:gdLst/>
+          <a:ahLst/>
+          <a:cxnLst/>
+          <a:rect l="0" t="0" r="0" b="0"/>
+          <a:pathLst>
+            <a:path>
+              <a:moveTo>
+                <a:pt x="0" y="0"/>
+              </a:moveTo>
+              <a:lnTo>
+                <a:pt x="0" y="62854"/>
+              </a:lnTo>
+              <a:lnTo>
+                <a:pt x="306416" y="62854"/>
+              </a:lnTo>
+              <a:lnTo>
+                <a:pt x="306416" y="125709"/>
+              </a:lnTo>
+            </a:path>
+          </a:pathLst>
+        </a:custGeom>
+        <a:noFill/>
+        <a:ln w="12700" cap="flat" cmpd="sng" algn="ctr">
+          <a:solidFill>
+            <a:schemeClr val="accent1">
+              <a:shade val="80000"/>
+              <a:hueOff val="0"/>
+              <a:satOff val="0"/>
+              <a:lumOff val="0"/>
+              <a:alphaOff val="0"/>
+            </a:schemeClr>
+          </a:solidFill>
+          <a:prstDash val="solid"/>
+          <a:miter lim="800000"/>
+        </a:ln>
+        <a:effectLst/>
+      </dsp:spPr>
+      <dsp:style>
+        <a:lnRef idx="2">
+          <a:scrgbClr r="0" g="0" b="0"/>
+        </a:lnRef>
+        <a:fillRef idx="0">
+          <a:scrgbClr r="0" g="0" b="0"/>
+        </a:fillRef>
+        <a:effectRef idx="0">
+          <a:scrgbClr r="0" g="0" b="0"/>
+        </a:effectRef>
+        <a:fontRef idx="minor"/>
+      </dsp:style>
+    </dsp:sp>
+    <dsp:sp modelId="{2320CB03-01A0-4CB5-94D1-E043F6B7E4FD}">
+      <dsp:nvSpPr>
+        <dsp:cNvPr id="0" name=""/>
+        <dsp:cNvSpPr/>
+      </dsp:nvSpPr>
+      <dsp:spPr>
+        <a:xfrm>
+          <a:off x="7052007" y="1319946"/>
+          <a:ext cx="471409" cy="314273"/>
+        </a:xfrm>
+        <a:prstGeom prst="roundRect">
+          <a:avLst>
+            <a:gd name="adj" fmla="val 10000"/>
+          </a:avLst>
+        </a:prstGeom>
+        <a:solidFill>
+          <a:schemeClr val="accent1">
+            <a:hueOff val="0"/>
+            <a:satOff val="0"/>
+            <a:lumOff val="0"/>
+            <a:alphaOff val="0"/>
+          </a:schemeClr>
+        </a:solidFill>
+        <a:ln w="12700" cap="flat" cmpd="sng" algn="ctr">
+          <a:solidFill>
+            <a:schemeClr val="lt1">
+              <a:hueOff val="0"/>
+              <a:satOff val="0"/>
+              <a:lumOff val="0"/>
+              <a:alphaOff val="0"/>
+            </a:schemeClr>
+          </a:solidFill>
+          <a:prstDash val="solid"/>
+          <a:miter lim="800000"/>
+        </a:ln>
+        <a:effectLst/>
+      </dsp:spPr>
+      <dsp:style>
+        <a:lnRef idx="2">
+          <a:scrgbClr r="0" g="0" b="0"/>
+        </a:lnRef>
+        <a:fillRef idx="1">
+          <a:scrgbClr r="0" g="0" b="0"/>
+        </a:fillRef>
+        <a:effectRef idx="0">
+          <a:scrgbClr r="0" g="0" b="0"/>
+        </a:effectRef>
+        <a:fontRef idx="minor">
+          <a:schemeClr val="lt1"/>
+        </a:fontRef>
+      </dsp:style>
+      <dsp:txBody>
+        <a:bodyPr spcFirstLastPara="0" vert="horz" wrap="square" lIns="19050" tIns="19050" rIns="19050" bIns="19050" numCol="1" spcCol="1270" anchor="ctr" anchorCtr="0">
+          <a:noAutofit/>
+        </a:bodyPr>
+        <a:lstStyle/>
+        <a:p>
+          <a:pPr marL="0" lvl="0" indent="0" algn="ctr" defTabSz="222250">
+            <a:lnSpc>
+              <a:spcPct val="90000"/>
+            </a:lnSpc>
+            <a:spcBef>
+              <a:spcPct val="0"/>
+            </a:spcBef>
+            <a:spcAft>
+              <a:spcPct val="35000"/>
+            </a:spcAft>
+            <a:buNone/>
+          </a:pPr>
+          <a:r>
+            <a:rPr lang="en-CA" sz="500" kern="1200"/>
+            <a:t>start API request to insert</a:t>
+          </a:r>
+        </a:p>
+      </dsp:txBody>
+      <dsp:txXfrm>
+        <a:off x="7061212" y="1329151"/>
+        <a:ext cx="452999" cy="295863"/>
+      </dsp:txXfrm>
+    </dsp:sp>
+    <dsp:sp modelId="{87D0AA50-A5EC-48DC-B791-F9A58FB759D5}">
+      <dsp:nvSpPr>
+        <dsp:cNvPr id="0" name=""/>
+        <dsp:cNvSpPr/>
+      </dsp:nvSpPr>
+      <dsp:spPr>
+        <a:xfrm>
+          <a:off x="7241992" y="1634219"/>
+          <a:ext cx="91440" cy="125709"/>
+        </a:xfrm>
+        <a:custGeom>
+          <a:avLst/>
+          <a:gdLst/>
+          <a:ahLst/>
+          <a:cxnLst/>
+          <a:rect l="0" t="0" r="0" b="0"/>
+          <a:pathLst>
+            <a:path>
+              <a:moveTo>
+                <a:pt x="45720" y="0"/>
+              </a:moveTo>
+              <a:lnTo>
+                <a:pt x="45720" y="125709"/>
+              </a:lnTo>
+            </a:path>
+          </a:pathLst>
+        </a:custGeom>
+        <a:noFill/>
+        <a:ln w="12700" cap="flat" cmpd="sng" algn="ctr">
+          <a:solidFill>
+            <a:schemeClr val="accent1">
+              <a:shade val="80000"/>
+              <a:hueOff val="0"/>
+              <a:satOff val="0"/>
+              <a:lumOff val="0"/>
+              <a:alphaOff val="0"/>
+            </a:schemeClr>
+          </a:solidFill>
+          <a:prstDash val="solid"/>
+          <a:miter lim="800000"/>
+        </a:ln>
+        <a:effectLst/>
+      </dsp:spPr>
+      <dsp:style>
+        <a:lnRef idx="2">
+          <a:scrgbClr r="0" g="0" b="0"/>
+        </a:lnRef>
+        <a:fillRef idx="0">
+          <a:scrgbClr r="0" g="0" b="0"/>
+        </a:fillRef>
+        <a:effectRef idx="0">
+          <a:scrgbClr r="0" g="0" b="0"/>
+        </a:effectRef>
+        <a:fontRef idx="minor"/>
+      </dsp:style>
+    </dsp:sp>
+    <dsp:sp modelId="{A619B348-8FFF-4D17-9A93-CF4ABBAFEAD2}">
+      <dsp:nvSpPr>
+        <dsp:cNvPr id="0" name=""/>
+        <dsp:cNvSpPr/>
+      </dsp:nvSpPr>
+      <dsp:spPr>
+        <a:xfrm>
+          <a:off x="7052007" y="1759929"/>
+          <a:ext cx="471409" cy="314273"/>
+        </a:xfrm>
+        <a:prstGeom prst="roundRect">
+          <a:avLst>
+            <a:gd name="adj" fmla="val 10000"/>
+          </a:avLst>
+        </a:prstGeom>
+        <a:solidFill>
+          <a:schemeClr val="accent1">
+            <a:hueOff val="0"/>
+            <a:satOff val="0"/>
+            <a:lumOff val="0"/>
+            <a:alphaOff val="0"/>
+          </a:schemeClr>
+        </a:solidFill>
+        <a:ln w="12700" cap="flat" cmpd="sng" algn="ctr">
+          <a:solidFill>
+            <a:schemeClr val="lt1">
+              <a:hueOff val="0"/>
+              <a:satOff val="0"/>
+              <a:lumOff val="0"/>
+              <a:alphaOff val="0"/>
+            </a:schemeClr>
+          </a:solidFill>
+          <a:prstDash val="solid"/>
+          <a:miter lim="800000"/>
+        </a:ln>
+        <a:effectLst/>
+      </dsp:spPr>
+      <dsp:style>
+        <a:lnRef idx="2">
+          <a:scrgbClr r="0" g="0" b="0"/>
+        </a:lnRef>
+        <a:fillRef idx="1">
+          <a:scrgbClr r="0" g="0" b="0"/>
+        </a:fillRef>
+        <a:effectRef idx="0">
+          <a:scrgbClr r="0" g="0" b="0"/>
+        </a:effectRef>
+        <a:fontRef idx="minor">
+          <a:schemeClr val="lt1"/>
+        </a:fontRef>
+      </dsp:style>
+      <dsp:txBody>
+        <a:bodyPr spcFirstLastPara="0" vert="horz" wrap="square" lIns="19050" tIns="19050" rIns="19050" bIns="19050" numCol="1" spcCol="1270" anchor="ctr" anchorCtr="0">
+          <a:noAutofit/>
+        </a:bodyPr>
+        <a:lstStyle/>
+        <a:p>
+          <a:pPr marL="0" lvl="0" indent="0" algn="ctr" defTabSz="222250">
+            <a:lnSpc>
+              <a:spcPct val="90000"/>
+            </a:lnSpc>
+            <a:spcBef>
+              <a:spcPct val="0"/>
+            </a:spcBef>
+            <a:spcAft>
+              <a:spcPct val="35000"/>
+            </a:spcAft>
+            <a:buNone/>
+          </a:pPr>
+          <a:r>
+            <a:rPr lang="en-CA" sz="500" kern="1200"/>
+            <a:t>( this scipt already exists)</a:t>
+          </a:r>
+        </a:p>
+      </dsp:txBody>
+      <dsp:txXfrm>
+        <a:off x="7061212" y="1769134"/>
+        <a:ext cx="452999" cy="295863"/>
       </dsp:txXfrm>
     </dsp:sp>
   </dsp:spTree>

</xml_diff>